<commit_message>
Updates for Sep 19, 20
</commit_message>
<xml_diff>
--- a/Progress-Tracking.docx
+++ b/Progress-Tracking.docx
@@ -383,7 +383,7 @@
       <w:pPr>
         <w:numPr>
           <w:ilvl w:val="0"/>
-          <w:numId w:val="4"/>
+          <w:numId w:val="5"/>
         </w:numPr>
         <w:ind w:left="720" w:hanging="360"/>
         <w:rPr>
@@ -793,342 +793,6 @@
       <w:pPr>
         <w:numPr>
           <w:ilvl w:val="0"/>
-          <w:numId w:val="4"/>
-        </w:numPr>
-        <w:ind w:left="720" w:hanging="360"/>
-        <w:rPr>
-          <w:b w:val="1"/>
-          <w:color w:val="222222"/>
-          <w:sz w:val="24"/>
-          <w:szCs w:val="24"/>
-          <w:highlight w:val="white"/>
-        </w:rPr>
-      </w:pPr>
-      <w:r>
-        <w:rPr>
-          <w:b w:val="1"/>
-          <w:color w:val="222222"/>
-          <w:sz w:val="24"/>
-          <w:szCs w:val="24"/>
-          <w:highlight w:val="white"/>
-          <w:rtl w:val="0"/>
-        </w:rPr>
-        <w:t xml:space="preserve">Read the Research Paper</w:t>
-      </w:r>
-    </w:p>
-    <w:p>
-      <w:pPr>
-        <w:rPr>
-          <w:b w:val="1"/>
-          <w:color w:val="222222"/>
-          <w:sz w:val="24"/>
-          <w:szCs w:val="24"/>
-          <w:highlight w:val="white"/>
-        </w:rPr>
-      </w:pPr>
-      <w:r>
-        <w:rPr>
-          <w:rtl w:val="0"/>
-        </w:rPr>
-      </w:r>
-    </w:p>
-    <w:p>
-      <w:pPr>
-        <w:rPr>
-          <w:color w:val="222222"/>
-          <w:sz w:val="24"/>
-          <w:szCs w:val="24"/>
-          <w:highlight w:val="white"/>
-        </w:rPr>
-      </w:pPr>
-      <w:r>
-        <w:rPr>
-          <w:color w:val="222222"/>
-          <w:sz w:val="24"/>
-          <w:szCs w:val="24"/>
-          <w:highlight w:val="white"/>
-          <w:rtl w:val="0"/>
-        </w:rPr>
-        <w:t xml:space="preserve">Read the paper and </w:t>
-      </w:r>
-      <w:r>
-        <w:rPr>
-          <w:color w:val="222222"/>
-          <w:sz w:val="24"/>
-          <w:szCs w:val="24"/>
-          <w:highlight w:val="white"/>
-          <w:rtl w:val="0"/>
-        </w:rPr>
-        <w:t xml:space="preserve">understood</w:t>
-      </w:r>
-      <w:r>
-        <w:rPr>
-          <w:color w:val="222222"/>
-          <w:sz w:val="24"/>
-          <w:szCs w:val="24"/>
-          <w:highlight w:val="white"/>
-          <w:rtl w:val="0"/>
-        </w:rPr>
-        <w:t xml:space="preserve"> the process and steps involved in the project. Some of the steps involved were, extracting data using web scraping and crawlers, pre-processing the data to remove html tags, emojis etc, defining the narrative and passing it to MPNet LLM to obtain the embeddings, performing DP-Means Clustering to obtain narrative topics, and finally analyzing the results and optimizing the performance.</w:t>
-      </w:r>
-    </w:p>
-    <w:p>
-      <w:pPr>
-        <w:rPr>
-          <w:color w:val="222222"/>
-          <w:sz w:val="24"/>
-          <w:szCs w:val="24"/>
-          <w:highlight w:val="white"/>
-        </w:rPr>
-      </w:pPr>
-      <w:r>
-        <w:rPr>
-          <w:rtl w:val="0"/>
-        </w:rPr>
-      </w:r>
-    </w:p>
-    <w:p>
-      <w:pPr>
-        <w:rPr>
-          <w:color w:val="222222"/>
-          <w:sz w:val="24"/>
-          <w:szCs w:val="24"/>
-          <w:highlight w:val="white"/>
-        </w:rPr>
-      </w:pPr>
-      <w:r>
-        <w:rPr>
-          <w:rtl w:val="0"/>
-        </w:rPr>
-      </w:r>
-    </w:p>
-    <w:p>
-      <w:pPr>
-        <w:rPr>
-          <w:color w:val="222222"/>
-          <w:sz w:val="24"/>
-          <w:szCs w:val="24"/>
-          <w:highlight w:val="white"/>
-        </w:rPr>
-      </w:pPr>
-      <w:r>
-        <w:rPr>
-          <w:rtl w:val="0"/>
-        </w:rPr>
-      </w:r>
-    </w:p>
-    <w:p>
-      <w:pPr>
-        <w:rPr>
-          <w:color w:val="222222"/>
-          <w:sz w:val="24"/>
-          <w:szCs w:val="24"/>
-          <w:highlight w:val="white"/>
-        </w:rPr>
-      </w:pPr>
-      <w:r>
-        <w:rPr>
-          <w:rtl w:val="0"/>
-        </w:rPr>
-      </w:r>
-    </w:p>
-    <w:p>
-      <w:pPr>
-        <w:rPr>
-          <w:color w:val="222222"/>
-          <w:sz w:val="24"/>
-          <w:szCs w:val="24"/>
-          <w:highlight w:val="white"/>
-        </w:rPr>
-      </w:pPr>
-      <w:r>
-        <w:rPr>
-          <w:rtl w:val="0"/>
-        </w:rPr>
-      </w:r>
-    </w:p>
-    <w:p>
-      <w:pPr>
-        <w:rPr>
-          <w:color w:val="222222"/>
-          <w:sz w:val="24"/>
-          <w:szCs w:val="24"/>
-          <w:highlight w:val="white"/>
-        </w:rPr>
-      </w:pPr>
-      <w:r>
-        <w:rPr>
-          <w:rtl w:val="0"/>
-        </w:rPr>
-      </w:r>
-    </w:p>
-    <w:p>
-      <w:pPr>
-        <w:rPr>
-          <w:color w:val="222222"/>
-          <w:sz w:val="24"/>
-          <w:szCs w:val="24"/>
-          <w:highlight w:val="white"/>
-        </w:rPr>
-      </w:pPr>
-      <w:r>
-        <w:rPr>
-          <w:rtl w:val="0"/>
-        </w:rPr>
-      </w:r>
-    </w:p>
-    <w:p>
-      <w:pPr>
-        <w:rPr>
-          <w:color w:val="222222"/>
-          <w:sz w:val="24"/>
-          <w:szCs w:val="24"/>
-          <w:highlight w:val="white"/>
-        </w:rPr>
-      </w:pPr>
-      <w:r>
-        <w:rPr>
-          <w:rtl w:val="0"/>
-        </w:rPr>
-      </w:r>
-    </w:p>
-    <w:p>
-      <w:pPr>
-        <w:rPr>
-          <w:color w:val="222222"/>
-          <w:sz w:val="24"/>
-          <w:szCs w:val="24"/>
-          <w:highlight w:val="white"/>
-        </w:rPr>
-      </w:pPr>
-      <w:r>
-        <w:rPr>
-          <w:rtl w:val="0"/>
-        </w:rPr>
-      </w:r>
-    </w:p>
-    <w:p>
-      <w:pPr>
-        <w:rPr>
-          <w:color w:val="222222"/>
-          <w:sz w:val="24"/>
-          <w:szCs w:val="24"/>
-          <w:highlight w:val="white"/>
-        </w:rPr>
-      </w:pPr>
-      <w:r>
-        <w:rPr>
-          <w:rtl w:val="0"/>
-        </w:rPr>
-      </w:r>
-    </w:p>
-    <w:p>
-      <w:pPr>
-        <w:rPr>
-          <w:color w:val="222222"/>
-          <w:sz w:val="24"/>
-          <w:szCs w:val="24"/>
-          <w:highlight w:val="white"/>
-        </w:rPr>
-      </w:pPr>
-      <w:r>
-        <w:rPr>
-          <w:rtl w:val="0"/>
-        </w:rPr>
-      </w:r>
-    </w:p>
-    <w:p>
-      <w:pPr>
-        <w:rPr>
-          <w:color w:val="222222"/>
-          <w:sz w:val="24"/>
-          <w:szCs w:val="24"/>
-          <w:highlight w:val="white"/>
-        </w:rPr>
-      </w:pPr>
-      <w:r>
-        <w:rPr>
-          <w:rtl w:val="0"/>
-        </w:rPr>
-      </w:r>
-    </w:p>
-    <w:p>
-      <w:pPr>
-        <w:rPr>
-          <w:color w:val="222222"/>
-          <w:sz w:val="24"/>
-          <w:szCs w:val="24"/>
-          <w:highlight w:val="white"/>
-        </w:rPr>
-      </w:pPr>
-      <w:r>
-        <w:rPr>
-          <w:rtl w:val="0"/>
-        </w:rPr>
-      </w:r>
-    </w:p>
-    <w:p>
-      <w:pPr>
-        <w:rPr>
-          <w:color w:val="222222"/>
-          <w:sz w:val="24"/>
-          <w:szCs w:val="24"/>
-          <w:highlight w:val="white"/>
-        </w:rPr>
-      </w:pPr>
-      <w:r>
-        <w:rPr>
-          <w:rtl w:val="0"/>
-        </w:rPr>
-      </w:r>
-    </w:p>
-    <w:p>
-      <w:pPr>
-        <w:jc w:val="center"/>
-        <w:rPr>
-          <w:color w:val="222222"/>
-          <w:sz w:val="24"/>
-          <w:szCs w:val="24"/>
-          <w:highlight w:val="white"/>
-        </w:rPr>
-      </w:pPr>
-      <w:r>
-        <w:rPr>
-          <w:b w:val="1"/>
-          <w:color w:val="222222"/>
-          <w:sz w:val="28"/>
-          <w:szCs w:val="28"/>
-          <w:highlight w:val="white"/>
-          <w:u w:val="single"/>
-          <w:rtl w:val="0"/>
-        </w:rPr>
-        <w:t xml:space="preserve">Week 2: Sep 12 - Sep 20</w:t>
-      </w:r>
-      <w:r>
-        <w:rPr>
-          <w:rtl w:val="0"/>
-        </w:rPr>
-      </w:r>
-    </w:p>
-    <w:p>
-      <w:pPr>
-        <w:rPr>
-          <w:color w:val="222222"/>
-          <w:sz w:val="24"/>
-          <w:szCs w:val="24"/>
-          <w:highlight w:val="white"/>
-        </w:rPr>
-      </w:pPr>
-      <w:r>
-        <w:rPr>
-          <w:rtl w:val="0"/>
-        </w:rPr>
-      </w:r>
-    </w:p>
-    <w:p>
-      <w:pPr>
-        <w:numPr>
-          <w:ilvl w:val="0"/>
           <w:numId w:val="5"/>
         </w:numPr>
         <w:ind w:left="720" w:hanging="360"/>
@@ -1138,26 +802,317 @@
           <w:sz w:val="24"/>
           <w:szCs w:val="24"/>
           <w:highlight w:val="white"/>
-          <w:u w:val="none"/>
-        </w:rPr>
-      </w:pPr>
-      <w:r>
-        <w:rPr>
-          <w:b w:val="1"/>
-          <w:color w:val="222222"/>
-          <w:sz w:val="24"/>
-          <w:szCs w:val="24"/>
-          <w:highlight w:val="white"/>
-          <w:rtl w:val="0"/>
-        </w:rPr>
-        <w:t xml:space="preserve">Clean and perform EDA</w:t>
-      </w:r>
-    </w:p>
-    <w:p>
-      <w:pPr>
-        <w:ind w:left="0" w:firstLine="0"/>
-        <w:rPr>
-          <w:b w:val="1"/>
+        </w:rPr>
+      </w:pPr>
+      <w:r>
+        <w:rPr>
+          <w:b w:val="1"/>
+          <w:color w:val="222222"/>
+          <w:sz w:val="24"/>
+          <w:szCs w:val="24"/>
+          <w:highlight w:val="white"/>
+          <w:rtl w:val="0"/>
+        </w:rPr>
+        <w:t xml:space="preserve">Read the Research Paper</w:t>
+      </w:r>
+    </w:p>
+    <w:p>
+      <w:pPr>
+        <w:rPr>
+          <w:b w:val="1"/>
+          <w:color w:val="222222"/>
+          <w:sz w:val="24"/>
+          <w:szCs w:val="24"/>
+          <w:highlight w:val="white"/>
+        </w:rPr>
+      </w:pPr>
+      <w:r>
+        <w:rPr>
+          <w:rtl w:val="0"/>
+        </w:rPr>
+      </w:r>
+    </w:p>
+    <w:p>
+      <w:pPr>
+        <w:rPr>
+          <w:color w:val="222222"/>
+          <w:sz w:val="24"/>
+          <w:szCs w:val="24"/>
+          <w:highlight w:val="white"/>
+        </w:rPr>
+      </w:pPr>
+      <w:r>
+        <w:rPr>
+          <w:color w:val="222222"/>
+          <w:sz w:val="24"/>
+          <w:szCs w:val="24"/>
+          <w:highlight w:val="white"/>
+          <w:rtl w:val="0"/>
+        </w:rPr>
+        <w:t xml:space="preserve">Read the paper and </w:t>
+      </w:r>
+      <w:r>
+        <w:rPr>
+          <w:color w:val="222222"/>
+          <w:sz w:val="24"/>
+          <w:szCs w:val="24"/>
+          <w:highlight w:val="white"/>
+          <w:rtl w:val="0"/>
+        </w:rPr>
+        <w:t xml:space="preserve">understood</w:t>
+      </w:r>
+      <w:r>
+        <w:rPr>
+          <w:color w:val="222222"/>
+          <w:sz w:val="24"/>
+          <w:szCs w:val="24"/>
+          <w:highlight w:val="white"/>
+          <w:rtl w:val="0"/>
+        </w:rPr>
+        <w:t xml:space="preserve"> the process and steps involved in the project. Some of the steps involved were, extracting data using web scraping and crawlers, pre-processing the data to remove html tags, emojis etc, defining the narrative and passing it to MPNet LLM to obtain the embeddings, performing DP-Means Clustering to obtain narrative topics, and finally analyzing the results and optimizing the performance.</w:t>
+      </w:r>
+    </w:p>
+    <w:p>
+      <w:pPr>
+        <w:rPr>
+          <w:color w:val="222222"/>
+          <w:sz w:val="24"/>
+          <w:szCs w:val="24"/>
+          <w:highlight w:val="white"/>
+        </w:rPr>
+      </w:pPr>
+      <w:r>
+        <w:rPr>
+          <w:rtl w:val="0"/>
+        </w:rPr>
+      </w:r>
+    </w:p>
+    <w:p>
+      <w:pPr>
+        <w:rPr>
+          <w:color w:val="222222"/>
+          <w:sz w:val="24"/>
+          <w:szCs w:val="24"/>
+          <w:highlight w:val="white"/>
+        </w:rPr>
+      </w:pPr>
+      <w:r>
+        <w:rPr>
+          <w:rtl w:val="0"/>
+        </w:rPr>
+      </w:r>
+    </w:p>
+    <w:p>
+      <w:pPr>
+        <w:rPr>
+          <w:color w:val="222222"/>
+          <w:sz w:val="24"/>
+          <w:szCs w:val="24"/>
+          <w:highlight w:val="white"/>
+        </w:rPr>
+      </w:pPr>
+      <w:r>
+        <w:rPr>
+          <w:rtl w:val="0"/>
+        </w:rPr>
+      </w:r>
+    </w:p>
+    <w:p>
+      <w:pPr>
+        <w:rPr>
+          <w:color w:val="222222"/>
+          <w:sz w:val="24"/>
+          <w:szCs w:val="24"/>
+          <w:highlight w:val="white"/>
+        </w:rPr>
+      </w:pPr>
+      <w:r>
+        <w:rPr>
+          <w:rtl w:val="0"/>
+        </w:rPr>
+      </w:r>
+    </w:p>
+    <w:p>
+      <w:pPr>
+        <w:rPr>
+          <w:color w:val="222222"/>
+          <w:sz w:val="24"/>
+          <w:szCs w:val="24"/>
+          <w:highlight w:val="white"/>
+        </w:rPr>
+      </w:pPr>
+      <w:r>
+        <w:rPr>
+          <w:rtl w:val="0"/>
+        </w:rPr>
+      </w:r>
+    </w:p>
+    <w:p>
+      <w:pPr>
+        <w:rPr>
+          <w:color w:val="222222"/>
+          <w:sz w:val="24"/>
+          <w:szCs w:val="24"/>
+          <w:highlight w:val="white"/>
+        </w:rPr>
+      </w:pPr>
+      <w:r>
+        <w:rPr>
+          <w:rtl w:val="0"/>
+        </w:rPr>
+      </w:r>
+    </w:p>
+    <w:p>
+      <w:pPr>
+        <w:rPr>
+          <w:color w:val="222222"/>
+          <w:sz w:val="24"/>
+          <w:szCs w:val="24"/>
+          <w:highlight w:val="white"/>
+        </w:rPr>
+      </w:pPr>
+      <w:r>
+        <w:rPr>
+          <w:rtl w:val="0"/>
+        </w:rPr>
+      </w:r>
+    </w:p>
+    <w:p>
+      <w:pPr>
+        <w:rPr>
+          <w:color w:val="222222"/>
+          <w:sz w:val="24"/>
+          <w:szCs w:val="24"/>
+          <w:highlight w:val="white"/>
+        </w:rPr>
+      </w:pPr>
+      <w:r>
+        <w:rPr>
+          <w:rtl w:val="0"/>
+        </w:rPr>
+      </w:r>
+    </w:p>
+    <w:p>
+      <w:pPr>
+        <w:rPr>
+          <w:color w:val="222222"/>
+          <w:sz w:val="24"/>
+          <w:szCs w:val="24"/>
+          <w:highlight w:val="white"/>
+        </w:rPr>
+      </w:pPr>
+      <w:r>
+        <w:rPr>
+          <w:rtl w:val="0"/>
+        </w:rPr>
+      </w:r>
+    </w:p>
+    <w:p>
+      <w:pPr>
+        <w:rPr>
+          <w:color w:val="222222"/>
+          <w:sz w:val="24"/>
+          <w:szCs w:val="24"/>
+          <w:highlight w:val="white"/>
+        </w:rPr>
+      </w:pPr>
+      <w:r>
+        <w:rPr>
+          <w:rtl w:val="0"/>
+        </w:rPr>
+      </w:r>
+    </w:p>
+    <w:p>
+      <w:pPr>
+        <w:rPr>
+          <w:color w:val="222222"/>
+          <w:sz w:val="24"/>
+          <w:szCs w:val="24"/>
+          <w:highlight w:val="white"/>
+        </w:rPr>
+      </w:pPr>
+      <w:r>
+        <w:rPr>
+          <w:rtl w:val="0"/>
+        </w:rPr>
+      </w:r>
+    </w:p>
+    <w:p>
+      <w:pPr>
+        <w:rPr>
+          <w:color w:val="222222"/>
+          <w:sz w:val="24"/>
+          <w:szCs w:val="24"/>
+          <w:highlight w:val="white"/>
+        </w:rPr>
+      </w:pPr>
+      <w:r>
+        <w:rPr>
+          <w:rtl w:val="0"/>
+        </w:rPr>
+      </w:r>
+    </w:p>
+    <w:p>
+      <w:pPr>
+        <w:rPr>
+          <w:color w:val="222222"/>
+          <w:sz w:val="24"/>
+          <w:szCs w:val="24"/>
+          <w:highlight w:val="white"/>
+        </w:rPr>
+      </w:pPr>
+      <w:r>
+        <w:rPr>
+          <w:rtl w:val="0"/>
+        </w:rPr>
+      </w:r>
+    </w:p>
+    <w:p>
+      <w:pPr>
+        <w:rPr>
+          <w:color w:val="222222"/>
+          <w:sz w:val="24"/>
+          <w:szCs w:val="24"/>
+          <w:highlight w:val="white"/>
+        </w:rPr>
+      </w:pPr>
+      <w:r>
+        <w:rPr>
+          <w:rtl w:val="0"/>
+        </w:rPr>
+      </w:r>
+    </w:p>
+    <w:p>
+      <w:pPr>
+        <w:jc w:val="center"/>
+        <w:rPr>
+          <w:color w:val="222222"/>
+          <w:sz w:val="24"/>
+          <w:szCs w:val="24"/>
+          <w:highlight w:val="white"/>
+        </w:rPr>
+      </w:pPr>
+      <w:r>
+        <w:rPr>
+          <w:b w:val="1"/>
+          <w:color w:val="222222"/>
+          <w:sz w:val="28"/>
+          <w:szCs w:val="28"/>
+          <w:highlight w:val="white"/>
+          <w:u w:val="single"/>
+          <w:rtl w:val="0"/>
+        </w:rPr>
+        <w:t xml:space="preserve">Week 2: Sep 12 - Sep 20</w:t>
+      </w:r>
+      <w:r>
+        <w:rPr>
+          <w:rtl w:val="0"/>
+        </w:rPr>
+      </w:r>
+    </w:p>
+    <w:p>
+      <w:pPr>
+        <w:rPr>
           <w:color w:val="222222"/>
           <w:sz w:val="24"/>
           <w:szCs w:val="24"/>
@@ -1176,6 +1131,51 @@
           <w:ilvl w:val="0"/>
           <w:numId w:val="6"/>
         </w:numPr>
+        <w:ind w:left="720" w:hanging="360"/>
+        <w:rPr>
+          <w:b w:val="1"/>
+          <w:color w:val="222222"/>
+          <w:sz w:val="24"/>
+          <w:szCs w:val="24"/>
+          <w:highlight w:val="white"/>
+          <w:u w:val="none"/>
+        </w:rPr>
+      </w:pPr>
+      <w:r>
+        <w:rPr>
+          <w:b w:val="1"/>
+          <w:color w:val="222222"/>
+          <w:sz w:val="24"/>
+          <w:szCs w:val="24"/>
+          <w:highlight w:val="white"/>
+          <w:rtl w:val="0"/>
+        </w:rPr>
+        <w:t xml:space="preserve">Clean and perform EDA</w:t>
+      </w:r>
+    </w:p>
+    <w:p>
+      <w:pPr>
+        <w:ind w:left="0" w:firstLine="0"/>
+        <w:rPr>
+          <w:b w:val="1"/>
+          <w:color w:val="222222"/>
+          <w:sz w:val="24"/>
+          <w:szCs w:val="24"/>
+          <w:highlight w:val="white"/>
+        </w:rPr>
+      </w:pPr>
+      <w:r>
+        <w:rPr>
+          <w:rtl w:val="0"/>
+        </w:rPr>
+      </w:r>
+    </w:p>
+    <w:p>
+      <w:pPr>
+        <w:numPr>
+          <w:ilvl w:val="0"/>
+          <w:numId w:val="7"/>
+        </w:numPr>
         <w:ind w:left="1440" w:hanging="360"/>
         <w:rPr>
           <w:color w:val="222222"/>
@@ -1231,12 +1231,12 @@
           <wp:inline distB="114300" distT="114300" distL="114300" distR="114300">
             <wp:extent cx="5491163" cy="2956780"/>
             <wp:effectExtent b="0" l="0" r="0" t="0"/>
-            <wp:docPr id="3" name="image6.png"/>
+            <wp:docPr id="5" name="image10.png"/>
             <a:graphic>
               <a:graphicData uri="http://schemas.openxmlformats.org/drawingml/2006/picture">
                 <pic:pic>
                   <pic:nvPicPr>
-                    <pic:cNvPr id="0" name="image6.png"/>
+                    <pic:cNvPr id="0" name="image10.png"/>
                     <pic:cNvPicPr preferRelativeResize="0"/>
                   </pic:nvPicPr>
                   <pic:blipFill>
@@ -1285,7 +1285,7 @@
       <w:pPr>
         <w:numPr>
           <w:ilvl w:val="0"/>
-          <w:numId w:val="6"/>
+          <w:numId w:val="7"/>
         </w:numPr>
         <w:ind w:left="1440" w:hanging="360"/>
         <w:rPr>
@@ -1326,12 +1326,12 @@
           <wp:inline distB="114300" distT="114300" distL="114300" distR="114300">
             <wp:extent cx="4452938" cy="3111347"/>
             <wp:effectExtent b="0" l="0" r="0" t="0"/>
-            <wp:docPr id="8" name="image3.png"/>
+            <wp:docPr id="9" name="image7.png"/>
             <a:graphic>
               <a:graphicData uri="http://schemas.openxmlformats.org/drawingml/2006/picture">
                 <pic:pic>
                   <pic:nvPicPr>
-                    <pic:cNvPr id="0" name="image3.png"/>
+                    <pic:cNvPr id="0" name="image7.png"/>
                     <pic:cNvPicPr preferRelativeResize="0"/>
                   </pic:nvPicPr>
                   <pic:blipFill>
@@ -1380,7 +1380,7 @@
       <w:pPr>
         <w:numPr>
           <w:ilvl w:val="0"/>
-          <w:numId w:val="6"/>
+          <w:numId w:val="7"/>
         </w:numPr>
         <w:ind w:left="1440" w:hanging="360"/>
         <w:rPr>
@@ -1437,12 +1437,12 @@
           <wp:inline distB="114300" distT="114300" distL="114300" distR="114300">
             <wp:extent cx="4288560" cy="3986213"/>
             <wp:effectExtent b="0" l="0" r="0" t="0"/>
-            <wp:docPr id="4" name="image9.png"/>
+            <wp:docPr id="6" name="image8.png"/>
             <a:graphic>
               <a:graphicData uri="http://schemas.openxmlformats.org/drawingml/2006/picture">
                 <pic:pic>
                   <pic:nvPicPr>
-                    <pic:cNvPr id="0" name="image9.png"/>
+                    <pic:cNvPr id="0" name="image8.png"/>
                     <pic:cNvPicPr preferRelativeResize="0"/>
                   </pic:nvPicPr>
                   <pic:blipFill>
@@ -1491,7 +1491,7 @@
       <w:pPr>
         <w:numPr>
           <w:ilvl w:val="0"/>
-          <w:numId w:val="6"/>
+          <w:numId w:val="7"/>
         </w:numPr>
         <w:ind w:left="1440" w:hanging="360"/>
         <w:rPr>
@@ -1548,7 +1548,7 @@
           <wp:inline distB="114300" distT="114300" distL="114300" distR="114300">
             <wp:extent cx="3786188" cy="1868293"/>
             <wp:effectExtent b="0" l="0" r="0" t="0"/>
-            <wp:docPr id="1" name="image1.png"/>
+            <wp:docPr id="3" name="image1.png"/>
             <a:graphic>
               <a:graphicData uri="http://schemas.openxmlformats.org/drawingml/2006/picture">
                 <pic:pic>
@@ -1682,7 +1682,7 @@
       <w:pPr>
         <w:numPr>
           <w:ilvl w:val="0"/>
-          <w:numId w:val="6"/>
+          <w:numId w:val="7"/>
         </w:numPr>
         <w:ind w:left="1440" w:hanging="360"/>
         <w:rPr>
@@ -1758,12 +1758,12 @@
           <wp:inline distB="114300" distT="114300" distL="114300" distR="114300">
             <wp:extent cx="4833938" cy="2319920"/>
             <wp:effectExtent b="0" l="0" r="0" t="0"/>
-            <wp:docPr id="7" name="image7.png"/>
+            <wp:docPr id="8" name="image6.png"/>
             <a:graphic>
               <a:graphicData uri="http://schemas.openxmlformats.org/drawingml/2006/picture">
                 <pic:pic>
                   <pic:nvPicPr>
-                    <pic:cNvPr id="0" name="image7.png"/>
+                    <pic:cNvPr id="0" name="image6.png"/>
                     <pic:cNvPicPr preferRelativeResize="0"/>
                   </pic:nvPicPr>
                   <pic:blipFill>
@@ -1859,12 +1859,12 @@
           <wp:inline distB="114300" distT="114300" distL="114300" distR="114300">
             <wp:extent cx="4300538" cy="2034559"/>
             <wp:effectExtent b="0" l="0" r="0" t="0"/>
-            <wp:docPr id="2" name="image8.png"/>
+            <wp:docPr id="4" name="image9.png"/>
             <a:graphic>
               <a:graphicData uri="http://schemas.openxmlformats.org/drawingml/2006/picture">
                 <pic:pic>
                   <pic:nvPicPr>
-                    <pic:cNvPr id="0" name="image8.png"/>
+                    <pic:cNvPr id="0" name="image9.png"/>
                     <pic:cNvPicPr preferRelativeResize="0"/>
                   </pic:nvPicPr>
                   <pic:blipFill>
@@ -1950,12 +1950,12 @@
           <wp:inline distB="114300" distT="114300" distL="114300" distR="114300">
             <wp:extent cx="4262438" cy="2022684"/>
             <wp:effectExtent b="0" l="0" r="0" t="0"/>
-            <wp:docPr id="9" name="image10.png"/>
+            <wp:docPr id="10" name="image2.png"/>
             <a:graphic>
               <a:graphicData uri="http://schemas.openxmlformats.org/drawingml/2006/picture">
                 <pic:pic>
                   <pic:nvPicPr>
-                    <pic:cNvPr id="0" name="image10.png"/>
+                    <pic:cNvPr id="0" name="image2.png"/>
                     <pic:cNvPicPr preferRelativeResize="0"/>
                   </pic:nvPicPr>
                   <pic:blipFill>
@@ -2005,7 +2005,7 @@
       <w:pPr>
         <w:numPr>
           <w:ilvl w:val="0"/>
-          <w:numId w:val="5"/>
+          <w:numId w:val="6"/>
         </w:numPr>
         <w:ind w:left="720" w:hanging="360"/>
         <w:rPr>
@@ -2136,12 +2136,12 @@
           <wp:inline distB="114300" distT="114300" distL="114300" distR="114300">
             <wp:extent cx="5943600" cy="1511300"/>
             <wp:effectExtent b="0" l="0" r="0" t="0"/>
-            <wp:docPr id="6" name="image2.png"/>
+            <wp:docPr id="7" name="image5.png"/>
             <a:graphic>
               <a:graphicData uri="http://schemas.openxmlformats.org/drawingml/2006/picture">
                 <pic:pic>
                   <pic:nvPicPr>
-                    <pic:cNvPr id="0" name="image2.png"/>
+                    <pic:cNvPr id="0" name="image5.png"/>
                     <pic:cNvPicPr preferRelativeResize="0"/>
                   </pic:nvPicPr>
                   <pic:blipFill>
@@ -2231,12 +2231,12 @@
           <wp:inline distB="114300" distT="114300" distL="114300" distR="114300">
             <wp:extent cx="5943600" cy="1562100"/>
             <wp:effectExtent b="0" l="0" r="0" t="0"/>
-            <wp:docPr id="5" name="image4.png"/>
+            <wp:docPr id="1" name="image3.png"/>
             <a:graphic>
               <a:graphicData uri="http://schemas.openxmlformats.org/drawingml/2006/picture">
                 <pic:pic>
                   <pic:nvPicPr>
-                    <pic:cNvPr id="0" name="image4.png"/>
+                    <pic:cNvPr id="0" name="image3.png"/>
                     <pic:cNvPicPr preferRelativeResize="0"/>
                   </pic:nvPicPr>
                   <pic:blipFill>
@@ -2341,12 +2341,12 @@
           <wp:inline distB="114300" distT="114300" distL="114300" distR="114300">
             <wp:extent cx="5943600" cy="1549400"/>
             <wp:effectExtent b="0" l="0" r="0" t="0"/>
-            <wp:docPr id="10" name="image5.png"/>
+            <wp:docPr id="2" name="image4.png"/>
             <a:graphic>
               <a:graphicData uri="http://schemas.openxmlformats.org/drawingml/2006/picture">
                 <pic:pic>
                   <pic:nvPicPr>
-                    <pic:cNvPr id="0" name="image5.png"/>
+                    <pic:cNvPr id="0" name="image4.png"/>
                     <pic:cNvPicPr preferRelativeResize="0"/>
                   </pic:nvPicPr>
                   <pic:blipFill>
@@ -2476,7 +2476,7 @@
       <w:pPr>
         <w:numPr>
           <w:ilvl w:val="0"/>
-          <w:numId w:val="5"/>
+          <w:numId w:val="6"/>
         </w:numPr>
         <w:ind w:left="720" w:hanging="360"/>
         <w:rPr>
@@ -2503,173 +2503,32 @@
       <w:pPr>
         <w:ind w:left="0" w:firstLine="0"/>
         <w:rPr>
-          <w:b w:val="1"/>
-          <w:color w:val="222222"/>
-          <w:sz w:val="24"/>
-          <w:szCs w:val="24"/>
-          <w:highlight w:val="white"/>
-        </w:rPr>
-      </w:pPr>
-      <w:r>
-        <w:rPr>
-          <w:rtl w:val="0"/>
-        </w:rPr>
-      </w:r>
-    </w:p>
-    <w:p>
-      <w:pPr>
-        <w:ind w:left="0" w:firstLine="0"/>
-        <w:rPr>
-          <w:b w:val="1"/>
-          <w:color w:val="222222"/>
-          <w:sz w:val="24"/>
-          <w:szCs w:val="24"/>
-          <w:highlight w:val="white"/>
-        </w:rPr>
-      </w:pPr>
-      <w:r>
-        <w:rPr>
-          <w:rtl w:val="0"/>
-        </w:rPr>
-      </w:r>
-    </w:p>
-    <w:p>
-      <w:pPr>
-        <w:ind w:left="720" w:firstLine="0"/>
-        <w:rPr>
-          <w:b w:val="1"/>
-          <w:color w:val="222222"/>
-          <w:sz w:val="24"/>
-          <w:szCs w:val="24"/>
-          <w:highlight w:val="white"/>
-        </w:rPr>
-      </w:pPr>
-      <w:r>
-        <w:rPr>
-          <w:rtl w:val="0"/>
-        </w:rPr>
-      </w:r>
-    </w:p>
-    <w:p>
-      <w:pPr>
-        <w:ind w:left="0" w:firstLine="0"/>
-        <w:rPr>
-          <w:color w:val="222222"/>
-          <w:sz w:val="24"/>
-          <w:szCs w:val="24"/>
-          <w:highlight w:val="white"/>
-        </w:rPr>
-      </w:pPr>
-      <w:r>
-        <w:rPr>
-          <w:rtl w:val="0"/>
-        </w:rPr>
-      </w:r>
-    </w:p>
-    <w:p>
-      <w:pPr>
-        <w:ind w:left="0" w:firstLine="0"/>
-        <w:rPr>
-          <w:color w:val="222222"/>
-          <w:sz w:val="24"/>
-          <w:szCs w:val="24"/>
-          <w:highlight w:val="white"/>
-        </w:rPr>
-      </w:pPr>
-      <w:r>
-        <w:rPr>
-          <w:rtl w:val="0"/>
-        </w:rPr>
-      </w:r>
-    </w:p>
-    <w:p>
-      <w:pPr>
-        <w:ind w:left="0" w:firstLine="0"/>
-        <w:rPr>
-          <w:color w:val="222222"/>
-          <w:sz w:val="24"/>
-          <w:szCs w:val="24"/>
-          <w:highlight w:val="white"/>
-        </w:rPr>
-      </w:pPr>
-      <w:r>
-        <w:rPr>
-          <w:rtl w:val="0"/>
-        </w:rPr>
-      </w:r>
-    </w:p>
-    <w:p>
-      <w:pPr>
-        <w:ind w:left="0" w:firstLine="0"/>
-        <w:rPr>
-          <w:color w:val="222222"/>
-          <w:sz w:val="24"/>
-          <w:szCs w:val="24"/>
-          <w:highlight w:val="white"/>
-        </w:rPr>
-      </w:pPr>
-      <w:r>
-        <w:rPr>
-          <w:rtl w:val="0"/>
-        </w:rPr>
-      </w:r>
-    </w:p>
-    <w:p>
-      <w:pPr>
-        <w:ind w:left="0" w:firstLine="0"/>
-        <w:rPr>
-          <w:color w:val="222222"/>
-          <w:sz w:val="24"/>
-          <w:szCs w:val="24"/>
-          <w:highlight w:val="white"/>
-        </w:rPr>
-      </w:pPr>
-      <w:r>
-        <w:rPr>
-          <w:rtl w:val="0"/>
-        </w:rPr>
-      </w:r>
-    </w:p>
-    <w:p>
-      <w:pPr>
-        <w:jc w:val="center"/>
-        <w:rPr>
-          <w:b w:val="1"/>
-          <w:color w:val="222222"/>
-          <w:sz w:val="28"/>
-          <w:szCs w:val="28"/>
-          <w:highlight w:val="white"/>
-          <w:u w:val="single"/>
-        </w:rPr>
-      </w:pPr>
-      <w:r>
-        <w:rPr>
-          <w:b w:val="1"/>
-          <w:color w:val="222222"/>
-          <w:sz w:val="28"/>
-          <w:szCs w:val="28"/>
-          <w:highlight w:val="white"/>
-          <w:u w:val="single"/>
-          <w:rtl w:val="0"/>
-        </w:rPr>
-        <w:t xml:space="preserve">Next action items</w:t>
-      </w:r>
-    </w:p>
-    <w:p>
-      <w:pPr>
-        <w:ind w:left="0" w:firstLine="0"/>
-        <w:rPr>
-          <w:b w:val="1"/>
-          <w:color w:val="222222"/>
-          <w:sz w:val="24"/>
-          <w:szCs w:val="24"/>
-          <w:highlight w:val="white"/>
-        </w:rPr>
-      </w:pPr>
-      <w:r>
-        <w:rPr>
-          <w:rtl w:val="0"/>
-        </w:rPr>
+          <w:color w:val="222222"/>
+          <w:sz w:val="24"/>
+          <w:szCs w:val="24"/>
+          <w:highlight w:val="white"/>
+        </w:rPr>
+      </w:pPr>
+      <w:r>
+        <w:rPr>
+          <w:b w:val="1"/>
+          <w:color w:val="222222"/>
+          <w:sz w:val="24"/>
+          <w:szCs w:val="24"/>
+          <w:highlight w:val="white"/>
+          <w:rtl w:val="0"/>
+        </w:rPr>
+        <w:tab/>
+      </w:r>
+      <w:r>
+        <w:rPr>
+          <w:color w:val="222222"/>
+          <w:sz w:val="24"/>
+          <w:szCs w:val="24"/>
+          <w:highlight w:val="white"/>
+          <w:rtl w:val="0"/>
+        </w:rPr>
+        <w:t xml:space="preserve">As part of pre-processing, the below steps were performed for each source in reference to the steps mentioned in the research paper:</w:t>
       </w:r>
     </w:p>
     <w:p>
@@ -2680,7 +2539,6 @@
         </w:numPr>
         <w:ind w:left="720" w:hanging="360"/>
         <w:rPr>
-          <w:b w:val="1"/>
           <w:color w:val="222222"/>
           <w:sz w:val="24"/>
           <w:szCs w:val="24"/>
@@ -2690,14 +2548,13 @@
       </w:pPr>
       <w:r>
         <w:rPr>
-          <w:b w:val="1"/>
-          <w:color w:val="222222"/>
-          <w:sz w:val="24"/>
-          <w:szCs w:val="24"/>
-          <w:highlight w:val="white"/>
-          <w:rtl w:val="0"/>
-        </w:rPr>
-        <w:t xml:space="preserve">Understand LLM usage from the paper</w:t>
+          <w:color w:val="222222"/>
+          <w:sz w:val="24"/>
+          <w:szCs w:val="24"/>
+          <w:highlight w:val="white"/>
+          <w:rtl w:val="0"/>
+        </w:rPr>
+        <w:t xml:space="preserve">Remove URL, HTML tags, and Emojis</w:t>
       </w:r>
     </w:p>
     <w:p>
@@ -2708,7 +2565,6 @@
         </w:numPr>
         <w:ind w:left="720" w:hanging="360"/>
         <w:rPr>
-          <w:b w:val="1"/>
           <w:color w:val="222222"/>
           <w:sz w:val="24"/>
           <w:szCs w:val="24"/>
@@ -2718,14 +2574,13 @@
       </w:pPr>
       <w:r>
         <w:rPr>
-          <w:b w:val="1"/>
-          <w:color w:val="222222"/>
-          <w:sz w:val="24"/>
-          <w:szCs w:val="24"/>
-          <w:highlight w:val="white"/>
-          <w:rtl w:val="0"/>
-        </w:rPr>
-        <w:t xml:space="preserve">Get Embeddings for the data</w:t>
+          <w:color w:val="222222"/>
+          <w:sz w:val="24"/>
+          <w:szCs w:val="24"/>
+          <w:highlight w:val="white"/>
+          <w:rtl w:val="0"/>
+        </w:rPr>
+        <w:t xml:space="preserve">Convert the text into paragraphs (not done as most of the data is single para)</w:t>
       </w:r>
     </w:p>
     <w:p>
@@ -2733,6 +2588,167 @@
         <w:numPr>
           <w:ilvl w:val="0"/>
           <w:numId w:val="3"/>
+        </w:numPr>
+        <w:ind w:left="720" w:hanging="360"/>
+        <w:rPr>
+          <w:color w:val="222222"/>
+          <w:sz w:val="24"/>
+          <w:szCs w:val="24"/>
+          <w:highlight w:val="white"/>
+          <w:u w:val="none"/>
+        </w:rPr>
+      </w:pPr>
+      <w:r>
+        <w:rPr>
+          <w:color w:val="222222"/>
+          <w:sz w:val="24"/>
+          <w:szCs w:val="24"/>
+          <w:highlight w:val="white"/>
+          <w:rtl w:val="0"/>
+        </w:rPr>
+        <w:t xml:space="preserve">Convert the data into passages of maximum 100 words (each passage includes combination of multiple complete sentences)</w:t>
+      </w:r>
+      <w:r>
+        <w:rPr>
+          <w:rtl w:val="0"/>
+        </w:rPr>
+      </w:r>
+    </w:p>
+    <w:p>
+      <w:pPr>
+        <w:ind w:left="0" w:firstLine="0"/>
+        <w:rPr>
+          <w:color w:val="222222"/>
+          <w:sz w:val="24"/>
+          <w:szCs w:val="24"/>
+          <w:highlight w:val="white"/>
+        </w:rPr>
+      </w:pPr>
+      <w:r>
+        <w:rPr>
+          <w:rtl w:val="0"/>
+        </w:rPr>
+      </w:r>
+    </w:p>
+    <w:p>
+      <w:pPr>
+        <w:ind w:left="0" w:firstLine="0"/>
+        <w:rPr>
+          <w:color w:val="222222"/>
+          <w:sz w:val="24"/>
+          <w:szCs w:val="24"/>
+          <w:highlight w:val="white"/>
+        </w:rPr>
+      </w:pPr>
+      <w:r>
+        <w:rPr>
+          <w:rtl w:val="0"/>
+        </w:rPr>
+      </w:r>
+    </w:p>
+    <w:p>
+      <w:pPr>
+        <w:jc w:val="center"/>
+        <w:rPr>
+          <w:b w:val="1"/>
+          <w:color w:val="222222"/>
+          <w:sz w:val="28"/>
+          <w:szCs w:val="28"/>
+          <w:highlight w:val="white"/>
+          <w:u w:val="single"/>
+        </w:rPr>
+      </w:pPr>
+      <w:r>
+        <w:rPr>
+          <w:b w:val="1"/>
+          <w:color w:val="222222"/>
+          <w:sz w:val="28"/>
+          <w:szCs w:val="28"/>
+          <w:highlight w:val="white"/>
+          <w:u w:val="single"/>
+          <w:rtl w:val="0"/>
+        </w:rPr>
+        <w:t xml:space="preserve">Next action items</w:t>
+      </w:r>
+    </w:p>
+    <w:p>
+      <w:pPr>
+        <w:ind w:left="0" w:firstLine="0"/>
+        <w:rPr>
+          <w:b w:val="1"/>
+          <w:color w:val="222222"/>
+          <w:sz w:val="24"/>
+          <w:szCs w:val="24"/>
+          <w:highlight w:val="white"/>
+        </w:rPr>
+      </w:pPr>
+      <w:r>
+        <w:rPr>
+          <w:rtl w:val="0"/>
+        </w:rPr>
+      </w:r>
+    </w:p>
+    <w:p>
+      <w:pPr>
+        <w:numPr>
+          <w:ilvl w:val="0"/>
+          <w:numId w:val="4"/>
+        </w:numPr>
+        <w:ind w:left="720" w:hanging="360"/>
+        <w:rPr>
+          <w:b w:val="1"/>
+          <w:color w:val="222222"/>
+          <w:sz w:val="24"/>
+          <w:szCs w:val="24"/>
+          <w:highlight w:val="white"/>
+          <w:u w:val="none"/>
+        </w:rPr>
+      </w:pPr>
+      <w:r>
+        <w:rPr>
+          <w:b w:val="1"/>
+          <w:color w:val="222222"/>
+          <w:sz w:val="24"/>
+          <w:szCs w:val="24"/>
+          <w:highlight w:val="white"/>
+          <w:rtl w:val="0"/>
+        </w:rPr>
+        <w:t xml:space="preserve">Understand LLM usage from the paper and references</w:t>
+      </w:r>
+    </w:p>
+    <w:p>
+      <w:pPr>
+        <w:numPr>
+          <w:ilvl w:val="0"/>
+          <w:numId w:val="4"/>
+        </w:numPr>
+        <w:ind w:left="720" w:hanging="360"/>
+        <w:rPr>
+          <w:b w:val="1"/>
+          <w:color w:val="222222"/>
+          <w:sz w:val="24"/>
+          <w:szCs w:val="24"/>
+          <w:highlight w:val="white"/>
+          <w:u w:val="none"/>
+        </w:rPr>
+      </w:pPr>
+      <w:r>
+        <w:rPr>
+          <w:b w:val="1"/>
+          <w:color w:val="222222"/>
+          <w:sz w:val="24"/>
+          <w:szCs w:val="24"/>
+          <w:highlight w:val="white"/>
+          <w:rtl w:val="0"/>
+        </w:rPr>
+        <w:t xml:space="preserve">Get Embeddings for the data</w:t>
+      </w:r>
+    </w:p>
+    <w:p>
+      <w:pPr>
+        <w:numPr>
+          <w:ilvl w:val="0"/>
+          <w:numId w:val="4"/>
         </w:numPr>
         <w:ind w:left="720" w:hanging="360"/>
         <w:rPr>
@@ -3589,6 +3605,116 @@
   <w:abstractNum w:abstractNumId="6">
     <w:lvl w:ilvl="0">
       <w:start w:val="1"/>
+      <w:numFmt w:val="decimal"/>
+      <w:lvlText w:val="%1."/>
+      <w:lvlJc w:val="left"/>
+      <w:pPr>
+        <w:ind w:left="720" w:hanging="360"/>
+      </w:pPr>
+      <w:rPr>
+        <w:u w:val="none"/>
+      </w:rPr>
+    </w:lvl>
+    <w:lvl w:ilvl="1">
+      <w:start w:val="1"/>
+      <w:numFmt w:val="lowerLetter"/>
+      <w:lvlText w:val="%2."/>
+      <w:lvlJc w:val="left"/>
+      <w:pPr>
+        <w:ind w:left="1440" w:hanging="360"/>
+      </w:pPr>
+      <w:rPr>
+        <w:u w:val="none"/>
+      </w:rPr>
+    </w:lvl>
+    <w:lvl w:ilvl="2">
+      <w:start w:val="1"/>
+      <w:numFmt w:val="lowerRoman"/>
+      <w:lvlText w:val="%3."/>
+      <w:lvlJc w:val="right"/>
+      <w:pPr>
+        <w:ind w:left="2160" w:hanging="360"/>
+      </w:pPr>
+      <w:rPr>
+        <w:u w:val="none"/>
+      </w:rPr>
+    </w:lvl>
+    <w:lvl w:ilvl="3">
+      <w:start w:val="1"/>
+      <w:numFmt w:val="decimal"/>
+      <w:lvlText w:val="%4."/>
+      <w:lvlJc w:val="left"/>
+      <w:pPr>
+        <w:ind w:left="2880" w:hanging="360"/>
+      </w:pPr>
+      <w:rPr>
+        <w:u w:val="none"/>
+      </w:rPr>
+    </w:lvl>
+    <w:lvl w:ilvl="4">
+      <w:start w:val="1"/>
+      <w:numFmt w:val="lowerLetter"/>
+      <w:lvlText w:val="%5."/>
+      <w:lvlJc w:val="left"/>
+      <w:pPr>
+        <w:ind w:left="3600" w:hanging="360"/>
+      </w:pPr>
+      <w:rPr>
+        <w:u w:val="none"/>
+      </w:rPr>
+    </w:lvl>
+    <w:lvl w:ilvl="5">
+      <w:start w:val="1"/>
+      <w:numFmt w:val="lowerRoman"/>
+      <w:lvlText w:val="%6."/>
+      <w:lvlJc w:val="right"/>
+      <w:pPr>
+        <w:ind w:left="4320" w:hanging="360"/>
+      </w:pPr>
+      <w:rPr>
+        <w:u w:val="none"/>
+      </w:rPr>
+    </w:lvl>
+    <w:lvl w:ilvl="6">
+      <w:start w:val="1"/>
+      <w:numFmt w:val="decimal"/>
+      <w:lvlText w:val="%7."/>
+      <w:lvlJc w:val="left"/>
+      <w:pPr>
+        <w:ind w:left="5040" w:hanging="360"/>
+      </w:pPr>
+      <w:rPr>
+        <w:u w:val="none"/>
+      </w:rPr>
+    </w:lvl>
+    <w:lvl w:ilvl="7">
+      <w:start w:val="1"/>
+      <w:numFmt w:val="lowerLetter"/>
+      <w:lvlText w:val="%8."/>
+      <w:lvlJc w:val="left"/>
+      <w:pPr>
+        <w:ind w:left="5760" w:hanging="360"/>
+      </w:pPr>
+      <w:rPr>
+        <w:u w:val="none"/>
+      </w:rPr>
+    </w:lvl>
+    <w:lvl w:ilvl="8">
+      <w:start w:val="1"/>
+      <w:numFmt w:val="lowerRoman"/>
+      <w:lvlText w:val="%9."/>
+      <w:lvlJc w:val="right"/>
+      <w:pPr>
+        <w:ind w:left="6480" w:hanging="360"/>
+      </w:pPr>
+      <w:rPr>
+        <w:u w:val="none"/>
+      </w:rPr>
+    </w:lvl>
+  </w:abstractNum>
+  <w:abstractNum w:abstractNumId="7">
+    <w:lvl w:ilvl="0">
+      <w:start w:val="1"/>
       <w:numFmt w:val="lowerLetter"/>
       <w:lvlText w:val="%1)"/>
       <w:lvlJc w:val="left"/>
@@ -3713,6 +3839,9 @@
   </w:num>
   <w:num w:numId="6">
     <w:abstractNumId w:val="6"/>
+  </w:num>
+  <w:num w:numId="7">
+    <w:abstractNumId w:val="7"/>
   </w:num>
 </w:numbering>
 </file>

</xml_diff>

<commit_message>
Updated action items for week -3
</commit_message>
<xml_diff>
--- a/Progress-Tracking.docx
+++ b/Progress-Tracking.docx
@@ -465,7 +465,7 @@
         <w:rPr>
           <w:b w:val="1"/>
           <w:color w:val="222222"/>
-          <w:highlight w:val="yellow"/>
+          <w:highlight w:val="white"/>
         </w:rPr>
       </w:pPr>
       <w:r>
@@ -485,29 +485,41 @@
         </w:rPr>
         <w:t xml:space="preserve">80100</w:t>
       </w:r>
-      <w:r>
-        <w:rPr>
-          <w:rtl w:val="0"/>
-        </w:rPr>
-      </w:r>
     </w:p>
     <w:p>
       <w:pPr>
         <w:ind w:left="720" w:firstLine="0"/>
         <w:rPr>
           <w:color w:val="222222"/>
-        </w:rPr>
-      </w:pPr>
-      <w:r>
-        <w:rPr>
-          <w:rtl w:val="0"/>
-        </w:rPr>
+          <w:highlight w:val="white"/>
+        </w:rPr>
+      </w:pPr>
+      <w:r>
+        <w:rPr>
+          <w:color w:val="222222"/>
+          <w:highlight w:val="white"/>
+          <w:rtl w:val="0"/>
+        </w:rPr>
+        <w:t xml:space="preserve">2022 Emails count (till October) - 70765</w:t>
       </w:r>
     </w:p>
     <w:p>
       <w:pPr>
         <w:ind w:left="720" w:firstLine="0"/>
         <w:rPr>
+          <w:color w:val="222222"/>
+        </w:rPr>
+      </w:pPr>
+      <w:r>
+        <w:rPr>
+          <w:rtl w:val="0"/>
+        </w:rPr>
+      </w:r>
+    </w:p>
+    <w:p>
+      <w:pPr>
+        <w:ind w:left="720" w:firstLine="0"/>
+        <w:rPr>
           <w:b w:val="1"/>
           <w:color w:val="222222"/>
           <w:highlight w:val="white"/>
@@ -565,6 +577,23 @@
           <w:rtl w:val="0"/>
         </w:rPr>
         <w:t xml:space="preserve">6949</w:t>
+      </w:r>
+    </w:p>
+    <w:p>
+      <w:pPr>
+        <w:ind w:left="720" w:firstLine="0"/>
+        <w:rPr>
+          <w:color w:val="222222"/>
+          <w:highlight w:val="white"/>
+        </w:rPr>
+      </w:pPr>
+      <w:r>
+        <w:rPr>
+          <w:color w:val="222222"/>
+          <w:highlight w:val="white"/>
+          <w:rtl w:val="0"/>
+        </w:rPr>
+        <w:t xml:space="preserve">2022 Episodes (till October) - 5687</w:t>
       </w:r>
     </w:p>
     <w:p>
@@ -1054,36 +1083,6 @@
     </w:p>
     <w:p>
       <w:pPr>
-        <w:rPr>
-          <w:color w:val="222222"/>
-          <w:sz w:val="24"/>
-          <w:szCs w:val="24"/>
-          <w:highlight w:val="white"/>
-        </w:rPr>
-      </w:pPr>
-      <w:r>
-        <w:rPr>
-          <w:rtl w:val="0"/>
-        </w:rPr>
-      </w:r>
-    </w:p>
-    <w:p>
-      <w:pPr>
-        <w:rPr>
-          <w:color w:val="222222"/>
-          <w:sz w:val="24"/>
-          <w:szCs w:val="24"/>
-          <w:highlight w:val="white"/>
-        </w:rPr>
-      </w:pPr>
-      <w:r>
-        <w:rPr>
-          <w:rtl w:val="0"/>
-        </w:rPr>
-      </w:r>
-    </w:p>
-    <w:p>
-      <w:pPr>
         <w:jc w:val="center"/>
         <w:rPr>
           <w:color w:val="222222"/>
@@ -1231,12 +1230,12 @@
           <wp:inline distB="114300" distT="114300" distL="114300" distR="114300">
             <wp:extent cx="5491163" cy="2956780"/>
             <wp:effectExtent b="0" l="0" r="0" t="0"/>
-            <wp:docPr id="5" name="image10.png"/>
+            <wp:docPr id="6" name="image9.png"/>
             <a:graphic>
               <a:graphicData uri="http://schemas.openxmlformats.org/drawingml/2006/picture">
                 <pic:pic>
                   <pic:nvPicPr>
-                    <pic:cNvPr id="0" name="image10.png"/>
+                    <pic:cNvPr id="0" name="image9.png"/>
                     <pic:cNvPicPr preferRelativeResize="0"/>
                   </pic:nvPicPr>
                   <pic:blipFill>
@@ -1326,12 +1325,12 @@
           <wp:inline distB="114300" distT="114300" distL="114300" distR="114300">
             <wp:extent cx="4452938" cy="3111347"/>
             <wp:effectExtent b="0" l="0" r="0" t="0"/>
-            <wp:docPr id="9" name="image7.png"/>
+            <wp:docPr id="9" name="image4.png"/>
             <a:graphic>
               <a:graphicData uri="http://schemas.openxmlformats.org/drawingml/2006/picture">
                 <pic:pic>
                   <pic:nvPicPr>
-                    <pic:cNvPr id="0" name="image7.png"/>
+                    <pic:cNvPr id="0" name="image4.png"/>
                     <pic:cNvPicPr preferRelativeResize="0"/>
                   </pic:nvPicPr>
                   <pic:blipFill>
@@ -1437,12 +1436,12 @@
           <wp:inline distB="114300" distT="114300" distL="114300" distR="114300">
             <wp:extent cx="4288560" cy="3986213"/>
             <wp:effectExtent b="0" l="0" r="0" t="0"/>
-            <wp:docPr id="6" name="image8.png"/>
+            <wp:docPr id="7" name="image10.png"/>
             <a:graphic>
               <a:graphicData uri="http://schemas.openxmlformats.org/drawingml/2006/picture">
                 <pic:pic>
                   <pic:nvPicPr>
-                    <pic:cNvPr id="0" name="image8.png"/>
+                    <pic:cNvPr id="0" name="image10.png"/>
                     <pic:cNvPicPr preferRelativeResize="0"/>
                   </pic:nvPicPr>
                   <pic:blipFill>
@@ -1548,7 +1547,7 @@
           <wp:inline distB="114300" distT="114300" distL="114300" distR="114300">
             <wp:extent cx="3786188" cy="1868293"/>
             <wp:effectExtent b="0" l="0" r="0" t="0"/>
-            <wp:docPr id="3" name="image1.png"/>
+            <wp:docPr id="4" name="image1.png"/>
             <a:graphic>
               <a:graphicData uri="http://schemas.openxmlformats.org/drawingml/2006/picture">
                 <pic:pic>
@@ -1633,23 +1632,23 @@
     </w:p>
     <w:p>
       <w:pPr>
-        <w:ind w:left="720" w:firstLine="720"/>
-        <w:rPr>
-          <w:color w:val="222222"/>
-          <w:sz w:val="24"/>
-          <w:szCs w:val="24"/>
-          <w:highlight w:val="white"/>
-        </w:rPr>
-      </w:pPr>
-      <w:r>
-        <w:rPr>
-          <w:rtl w:val="0"/>
-        </w:rPr>
-      </w:r>
-    </w:p>
-    <w:p>
-      <w:pPr>
-        <w:ind w:left="720" w:firstLine="720"/>
+        <w:ind w:left="0" w:firstLine="0"/>
+        <w:rPr>
+          <w:color w:val="222222"/>
+          <w:sz w:val="24"/>
+          <w:szCs w:val="24"/>
+          <w:highlight w:val="white"/>
+        </w:rPr>
+      </w:pPr>
+      <w:r>
+        <w:rPr>
+          <w:rtl w:val="0"/>
+        </w:rPr>
+      </w:r>
+    </w:p>
+    <w:p>
+      <w:pPr>
+        <w:ind w:left="0" w:firstLine="0"/>
         <w:rPr>
           <w:color w:val="222222"/>
           <w:sz w:val="24"/>
@@ -1758,12 +1757,12 @@
           <wp:inline distB="114300" distT="114300" distL="114300" distR="114300">
             <wp:extent cx="4833938" cy="2319920"/>
             <wp:effectExtent b="0" l="0" r="0" t="0"/>
-            <wp:docPr id="8" name="image6.png"/>
+            <wp:docPr id="8" name="image7.png"/>
             <a:graphic>
               <a:graphicData uri="http://schemas.openxmlformats.org/drawingml/2006/picture">
                 <pic:pic>
                   <pic:nvPicPr>
-                    <pic:cNvPr id="0" name="image6.png"/>
+                    <pic:cNvPr id="0" name="image7.png"/>
                     <pic:cNvPicPr preferRelativeResize="0"/>
                   </pic:nvPicPr>
                   <pic:blipFill>
@@ -1820,7 +1819,27 @@
           <w:highlight w:val="yellow"/>
           <w:rtl w:val="0"/>
         </w:rPr>
-        <w:t xml:space="preserve">Missing for the month November and December</w:t>
+        <w:t xml:space="preserve">Missing for the month November and December </w:t>
+      </w:r>
+    </w:p>
+    <w:p>
+      <w:pPr>
+        <w:rPr>
+          <w:color w:val="222222"/>
+          <w:sz w:val="24"/>
+          <w:szCs w:val="24"/>
+          <w:highlight w:val="yellow"/>
+        </w:rPr>
+      </w:pPr>
+      <w:r>
+        <w:rPr>
+          <w:color w:val="222222"/>
+          <w:sz w:val="24"/>
+          <w:szCs w:val="24"/>
+          <w:highlight w:val="yellow"/>
+          <w:rtl w:val="0"/>
+        </w:rPr>
+        <w:t xml:space="preserve">Note: Considering only 10 months data for the rest of the sources as well</w:t>
       </w:r>
     </w:p>
     <w:p>
@@ -1859,12 +1878,12 @@
           <wp:inline distB="114300" distT="114300" distL="114300" distR="114300">
             <wp:extent cx="4300538" cy="2034559"/>
             <wp:effectExtent b="0" l="0" r="0" t="0"/>
-            <wp:docPr id="4" name="image9.png"/>
+            <wp:docPr id="5" name="image6.png"/>
             <a:graphic>
               <a:graphicData uri="http://schemas.openxmlformats.org/drawingml/2006/picture">
                 <pic:pic>
                   <pic:nvPicPr>
-                    <pic:cNvPr id="0" name="image9.png"/>
+                    <pic:cNvPr id="0" name="image6.png"/>
                     <pic:cNvPicPr preferRelativeResize="0"/>
                   </pic:nvPicPr>
                   <pic:blipFill>
@@ -1950,12 +1969,12 @@
           <wp:inline distB="114300" distT="114300" distL="114300" distR="114300">
             <wp:extent cx="4262438" cy="2022684"/>
             <wp:effectExtent b="0" l="0" r="0" t="0"/>
-            <wp:docPr id="10" name="image2.png"/>
+            <wp:docPr id="10" name="image8.png"/>
             <a:graphic>
               <a:graphicData uri="http://schemas.openxmlformats.org/drawingml/2006/picture">
                 <pic:pic>
                   <pic:nvPicPr>
-                    <pic:cNvPr id="0" name="image2.png"/>
+                    <pic:cNvPr id="0" name="image8.png"/>
                     <pic:cNvPicPr preferRelativeResize="0"/>
                   </pic:nvPicPr>
                   <pic:blipFill>
@@ -1987,22 +2006,6 @@
     </w:p>
     <w:p>
       <w:pPr>
-        <w:ind w:firstLine="720"/>
-        <w:rPr>
-          <w:color w:val="222222"/>
-          <w:sz w:val="24"/>
-          <w:szCs w:val="24"/>
-          <w:highlight w:val="white"/>
-        </w:rPr>
-      </w:pPr>
-      <w:r>
-        <w:rPr>
-          <w:rtl w:val="0"/>
-        </w:rPr>
-      </w:r>
-    </w:p>
-    <w:p>
-      <w:pPr>
         <w:numPr>
           <w:ilvl w:val="0"/>
           <w:numId w:val="6"/>
@@ -2134,14 +2137,14 @@
         </w:rPr>
         <w:drawing>
           <wp:inline distB="114300" distT="114300" distL="114300" distR="114300">
-            <wp:extent cx="5943600" cy="1511300"/>
+            <wp:extent cx="5943600" cy="1358900"/>
             <wp:effectExtent b="0" l="0" r="0" t="0"/>
-            <wp:docPr id="7" name="image5.png"/>
+            <wp:docPr id="2" name="image3.png"/>
             <a:graphic>
               <a:graphicData uri="http://schemas.openxmlformats.org/drawingml/2006/picture">
                 <pic:pic>
                   <pic:nvPicPr>
-                    <pic:cNvPr id="0" name="image5.png"/>
+                    <pic:cNvPr id="0" name="image3.png"/>
                     <pic:cNvPicPr preferRelativeResize="0"/>
                   </pic:nvPicPr>
                   <pic:blipFill>
@@ -2154,7 +2157,7 @@
                   <pic:spPr>
                     <a:xfrm>
                       <a:off x="0" y="0"/>
-                      <a:ext cx="5943600" cy="1511300"/>
+                      <a:ext cx="5943600" cy="1358900"/>
                     </a:xfrm>
                     <a:prstGeom prst="rect"/>
                     <a:ln/>
@@ -2231,12 +2234,12 @@
           <wp:inline distB="114300" distT="114300" distL="114300" distR="114300">
             <wp:extent cx="5943600" cy="1562100"/>
             <wp:effectExtent b="0" l="0" r="0" t="0"/>
-            <wp:docPr id="1" name="image3.png"/>
+            <wp:docPr id="1" name="image5.png"/>
             <a:graphic>
               <a:graphicData uri="http://schemas.openxmlformats.org/drawingml/2006/picture">
                 <pic:pic>
                   <pic:nvPicPr>
-                    <pic:cNvPr id="0" name="image3.png"/>
+                    <pic:cNvPr id="0" name="image5.png"/>
                     <pic:cNvPicPr preferRelativeResize="0"/>
                   </pic:nvPicPr>
                   <pic:blipFill>
@@ -2341,12 +2344,12 @@
           <wp:inline distB="114300" distT="114300" distL="114300" distR="114300">
             <wp:extent cx="5943600" cy="1549400"/>
             <wp:effectExtent b="0" l="0" r="0" t="0"/>
-            <wp:docPr id="2" name="image4.png"/>
+            <wp:docPr id="3" name="image2.png"/>
             <a:graphic>
               <a:graphicData uri="http://schemas.openxmlformats.org/drawingml/2006/picture">
                 <pic:pic>
                   <pic:nvPicPr>
-                    <pic:cNvPr id="0" name="image4.png"/>
+                    <pic:cNvPr id="0" name="image2.png"/>
                     <pic:cNvPicPr preferRelativeResize="0"/>
                   </pic:nvPicPr>
                   <pic:blipFill>
@@ -2474,6 +2477,22 @@
     </w:p>
     <w:p>
       <w:pPr>
+        <w:rPr>
+          <w:b w:val="1"/>
+          <w:color w:val="222222"/>
+          <w:sz w:val="24"/>
+          <w:szCs w:val="24"/>
+          <w:highlight w:val="white"/>
+        </w:rPr>
+      </w:pPr>
+      <w:r>
+        <w:rPr>
+          <w:rtl w:val="0"/>
+        </w:rPr>
+      </w:r>
+    </w:p>
+    <w:p>
+      <w:pPr>
         <w:numPr>
           <w:ilvl w:val="0"/>
           <w:numId w:val="6"/>
@@ -2608,6 +2627,42 @@
         </w:rPr>
         <w:t xml:space="preserve">Convert the data into passages of maximum 100 words (each passage includes combination of multiple complete sentences)</w:t>
       </w:r>
+    </w:p>
+    <w:p>
+      <w:pPr>
+        <w:ind w:left="720" w:firstLine="0"/>
+        <w:rPr>
+          <w:color w:val="222222"/>
+          <w:sz w:val="24"/>
+          <w:szCs w:val="24"/>
+          <w:highlight w:val="white"/>
+        </w:rPr>
+      </w:pPr>
+      <w:r>
+        <w:rPr>
+          <w:rtl w:val="0"/>
+        </w:rPr>
+      </w:r>
+    </w:p>
+    <w:p>
+      <w:pPr>
+        <w:rPr>
+          <w:color w:val="222222"/>
+          <w:sz w:val="24"/>
+          <w:szCs w:val="24"/>
+          <w:highlight w:val="white"/>
+        </w:rPr>
+      </w:pPr>
+      <w:r>
+        <w:rPr>
+          <w:color w:val="222222"/>
+          <w:sz w:val="24"/>
+          <w:szCs w:val="24"/>
+          <w:highlight w:val="white"/>
+          <w:rtl w:val="0"/>
+        </w:rPr>
+        <w:t xml:space="preserve">Use below link for converting into passages- https://github.com/poloniki/quint/blob/master/notebooks/Chunking%20text%20into%20paragraphs.ipynb</w:t>
+      </w:r>
       <w:r>
         <w:rPr>
           <w:rtl w:val="0"/>
@@ -2668,7 +2723,7 @@
           <w:u w:val="single"/>
           <w:rtl w:val="0"/>
         </w:rPr>
-        <w:t xml:space="preserve">Next action items</w:t>
+        <w:t xml:space="preserve">Week 3: Sep 21 - Sep 28</w:t>
       </w:r>
     </w:p>
     <w:p>
@@ -2686,6 +2741,34 @@
         <w:rPr>
           <w:rtl w:val="0"/>
         </w:rPr>
+      </w:r>
+    </w:p>
+    <w:p>
+      <w:pPr>
+        <w:numPr>
+          <w:ilvl w:val="0"/>
+          <w:numId w:val="4"/>
+        </w:numPr>
+        <w:ind w:left="720" w:hanging="360"/>
+        <w:rPr>
+          <w:b w:val="1"/>
+          <w:color w:val="222222"/>
+          <w:sz w:val="24"/>
+          <w:szCs w:val="24"/>
+          <w:highlight w:val="white"/>
+          <w:u w:val="none"/>
+        </w:rPr>
+      </w:pPr>
+      <w:r>
+        <w:rPr>
+          <w:b w:val="1"/>
+          <w:color w:val="222222"/>
+          <w:sz w:val="24"/>
+          <w:szCs w:val="24"/>
+          <w:highlight w:val="white"/>
+          <w:rtl w:val="0"/>
+        </w:rPr>
+        <w:t xml:space="preserve">Use Library and Passage parser for passages</w:t>
       </w:r>
     </w:p>
     <w:p>

</xml_diff>

<commit_message>
Status Update - Oct 12, 2023
</commit_message>
<xml_diff>
--- a/Progress-Tracking.docx
+++ b/Progress-Tracking.docx
@@ -383,7 +383,7 @@
       <w:pPr>
         <w:numPr>
           <w:ilvl w:val="0"/>
-          <w:numId w:val="8"/>
+          <w:numId w:val="11"/>
         </w:numPr>
         <w:ind w:left="720" w:hanging="360"/>
         <w:rPr>
@@ -754,7 +754,7 @@
       <w:pPr>
         <w:numPr>
           <w:ilvl w:val="0"/>
-          <w:numId w:val="5"/>
+          <w:numId w:val="6"/>
         </w:numPr>
         <w:ind w:left="1440" w:hanging="360"/>
         <w:rPr>
@@ -780,7 +780,7 @@
       <w:pPr>
         <w:numPr>
           <w:ilvl w:val="0"/>
-          <w:numId w:val="5"/>
+          <w:numId w:val="6"/>
         </w:numPr>
         <w:ind w:left="1440" w:hanging="360"/>
         <w:rPr>
@@ -822,7 +822,7 @@
       <w:pPr>
         <w:numPr>
           <w:ilvl w:val="0"/>
-          <w:numId w:val="8"/>
+          <w:numId w:val="11"/>
         </w:numPr>
         <w:ind w:left="720" w:hanging="360"/>
         <w:rPr>
@@ -1128,7 +1128,7 @@
       <w:pPr>
         <w:numPr>
           <w:ilvl w:val="0"/>
-          <w:numId w:val="9"/>
+          <w:numId w:val="12"/>
         </w:numPr>
         <w:ind w:left="720" w:hanging="360"/>
         <w:rPr>
@@ -1173,7 +1173,7 @@
       <w:pPr>
         <w:numPr>
           <w:ilvl w:val="0"/>
-          <w:numId w:val="10"/>
+          <w:numId w:val="13"/>
         </w:numPr>
         <w:ind w:left="1440" w:hanging="360"/>
         <w:rPr>
@@ -1230,12 +1230,12 @@
           <wp:inline distB="114300" distT="114300" distL="114300" distR="114300">
             <wp:extent cx="5491163" cy="2956780"/>
             <wp:effectExtent b="0" l="0" r="0" t="0"/>
-            <wp:docPr id="6" name="image9.png"/>
+            <wp:docPr id="8" name="image4.png"/>
             <a:graphic>
               <a:graphicData uri="http://schemas.openxmlformats.org/drawingml/2006/picture">
                 <pic:pic>
                   <pic:nvPicPr>
-                    <pic:cNvPr id="0" name="image9.png"/>
+                    <pic:cNvPr id="0" name="image4.png"/>
                     <pic:cNvPicPr preferRelativeResize="0"/>
                   </pic:nvPicPr>
                   <pic:blipFill>
@@ -1284,7 +1284,7 @@
       <w:pPr>
         <w:numPr>
           <w:ilvl w:val="0"/>
-          <w:numId w:val="10"/>
+          <w:numId w:val="13"/>
         </w:numPr>
         <w:ind w:left="1440" w:hanging="360"/>
         <w:rPr>
@@ -1325,7 +1325,7 @@
           <wp:inline distB="114300" distT="114300" distL="114300" distR="114300">
             <wp:extent cx="4452938" cy="3111347"/>
             <wp:effectExtent b="0" l="0" r="0" t="0"/>
-            <wp:docPr id="9" name="image2.png"/>
+            <wp:docPr id="11" name="image2.png"/>
             <a:graphic>
               <a:graphicData uri="http://schemas.openxmlformats.org/drawingml/2006/picture">
                 <pic:pic>
@@ -1379,7 +1379,7 @@
       <w:pPr>
         <w:numPr>
           <w:ilvl w:val="0"/>
-          <w:numId w:val="10"/>
+          <w:numId w:val="13"/>
         </w:numPr>
         <w:ind w:left="1440" w:hanging="360"/>
         <w:rPr>
@@ -1436,12 +1436,12 @@
           <wp:inline distB="114300" distT="114300" distL="114300" distR="114300">
             <wp:extent cx="4288560" cy="3986213"/>
             <wp:effectExtent b="0" l="0" r="0" t="0"/>
-            <wp:docPr id="7" name="image10.png"/>
+            <wp:docPr id="9" name="image11.png"/>
             <a:graphic>
               <a:graphicData uri="http://schemas.openxmlformats.org/drawingml/2006/picture">
                 <pic:pic>
                   <pic:nvPicPr>
-                    <pic:cNvPr id="0" name="image10.png"/>
+                    <pic:cNvPr id="0" name="image11.png"/>
                     <pic:cNvPicPr preferRelativeResize="0"/>
                   </pic:nvPicPr>
                   <pic:blipFill>
@@ -1490,7 +1490,7 @@
       <w:pPr>
         <w:numPr>
           <w:ilvl w:val="0"/>
-          <w:numId w:val="10"/>
+          <w:numId w:val="13"/>
         </w:numPr>
         <w:ind w:left="1440" w:hanging="360"/>
         <w:rPr>
@@ -1547,7 +1547,7 @@
           <wp:inline distB="114300" distT="114300" distL="114300" distR="114300">
             <wp:extent cx="3786188" cy="1868293"/>
             <wp:effectExtent b="0" l="0" r="0" t="0"/>
-            <wp:docPr id="4" name="image1.png"/>
+            <wp:docPr id="6" name="image1.png"/>
             <a:graphic>
               <a:graphicData uri="http://schemas.openxmlformats.org/drawingml/2006/picture">
                 <pic:pic>
@@ -1681,7 +1681,7 @@
       <w:pPr>
         <w:numPr>
           <w:ilvl w:val="0"/>
-          <w:numId w:val="10"/>
+          <w:numId w:val="13"/>
         </w:numPr>
         <w:ind w:left="1440" w:hanging="360"/>
         <w:rPr>
@@ -1757,12 +1757,12 @@
           <wp:inline distB="114300" distT="114300" distL="114300" distR="114300">
             <wp:extent cx="4833938" cy="2319920"/>
             <wp:effectExtent b="0" l="0" r="0" t="0"/>
-            <wp:docPr id="8" name="image8.png"/>
+            <wp:docPr id="10" name="image3.png"/>
             <a:graphic>
               <a:graphicData uri="http://schemas.openxmlformats.org/drawingml/2006/picture">
                 <pic:pic>
                   <pic:nvPicPr>
-                    <pic:cNvPr id="0" name="image8.png"/>
+                    <pic:cNvPr id="0" name="image3.png"/>
                     <pic:cNvPicPr preferRelativeResize="0"/>
                   </pic:nvPicPr>
                   <pic:blipFill>
@@ -1878,12 +1878,12 @@
           <wp:inline distB="114300" distT="114300" distL="114300" distR="114300">
             <wp:extent cx="4300538" cy="2034559"/>
             <wp:effectExtent b="0" l="0" r="0" t="0"/>
-            <wp:docPr id="5" name="image3.png"/>
+            <wp:docPr id="7" name="image8.png"/>
             <a:graphic>
               <a:graphicData uri="http://schemas.openxmlformats.org/drawingml/2006/picture">
                 <pic:pic>
                   <pic:nvPicPr>
-                    <pic:cNvPr id="0" name="image3.png"/>
+                    <pic:cNvPr id="0" name="image8.png"/>
                     <pic:cNvPicPr preferRelativeResize="0"/>
                   </pic:nvPicPr>
                   <pic:blipFill>
@@ -1969,12 +1969,12 @@
           <wp:inline distB="114300" distT="114300" distL="114300" distR="114300">
             <wp:extent cx="4262438" cy="2022684"/>
             <wp:effectExtent b="0" l="0" r="0" t="0"/>
-            <wp:docPr id="10" name="image7.png"/>
+            <wp:docPr id="12" name="image12.png"/>
             <a:graphic>
               <a:graphicData uri="http://schemas.openxmlformats.org/drawingml/2006/picture">
                 <pic:pic>
                   <pic:nvPicPr>
-                    <pic:cNvPr id="0" name="image7.png"/>
+                    <pic:cNvPr id="0" name="image12.png"/>
                     <pic:cNvPicPr preferRelativeResize="0"/>
                   </pic:nvPicPr>
                   <pic:blipFill>
@@ -2008,7 +2008,7 @@
       <w:pPr>
         <w:numPr>
           <w:ilvl w:val="0"/>
-          <w:numId w:val="9"/>
+          <w:numId w:val="12"/>
         </w:numPr>
         <w:ind w:left="720" w:hanging="360"/>
         <w:rPr>
@@ -2098,7 +2098,7 @@
       <w:pPr>
         <w:numPr>
           <w:ilvl w:val="0"/>
-          <w:numId w:val="1"/>
+          <w:numId w:val="2"/>
         </w:numPr>
         <w:ind w:left="1440" w:hanging="360"/>
         <w:rPr>
@@ -2139,12 +2139,12 @@
           <wp:inline distB="114300" distT="114300" distL="114300" distR="114300">
             <wp:extent cx="5943600" cy="1358900"/>
             <wp:effectExtent b="0" l="0" r="0" t="0"/>
-            <wp:docPr id="2" name="image4.png"/>
+            <wp:docPr id="2" name="image6.png"/>
             <a:graphic>
               <a:graphicData uri="http://schemas.openxmlformats.org/drawingml/2006/picture">
                 <pic:pic>
                   <pic:nvPicPr>
-                    <pic:cNvPr id="0" name="image4.png"/>
+                    <pic:cNvPr id="0" name="image6.png"/>
                     <pic:cNvPicPr preferRelativeResize="0"/>
                   </pic:nvPicPr>
                   <pic:blipFill>
@@ -2193,7 +2193,7 @@
       <w:pPr>
         <w:numPr>
           <w:ilvl w:val="0"/>
-          <w:numId w:val="1"/>
+          <w:numId w:val="2"/>
         </w:numPr>
         <w:ind w:left="1440" w:hanging="360"/>
         <w:rPr>
@@ -2234,12 +2234,12 @@
           <wp:inline distB="114300" distT="114300" distL="114300" distR="114300">
             <wp:extent cx="5943600" cy="1562100"/>
             <wp:effectExtent b="0" l="0" r="0" t="0"/>
-            <wp:docPr id="1" name="image6.png"/>
+            <wp:docPr id="1" name="image5.png"/>
             <a:graphic>
               <a:graphicData uri="http://schemas.openxmlformats.org/drawingml/2006/picture">
                 <pic:pic>
                   <pic:nvPicPr>
-                    <pic:cNvPr id="0" name="image6.png"/>
+                    <pic:cNvPr id="0" name="image5.png"/>
                     <pic:cNvPicPr preferRelativeResize="0"/>
                   </pic:nvPicPr>
                   <pic:blipFill>
@@ -2288,7 +2288,7 @@
       <w:pPr>
         <w:numPr>
           <w:ilvl w:val="0"/>
-          <w:numId w:val="1"/>
+          <w:numId w:val="2"/>
         </w:numPr>
         <w:ind w:left="1440" w:hanging="360"/>
         <w:rPr>
@@ -2344,12 +2344,12 @@
           <wp:inline distB="114300" distT="114300" distL="114300" distR="114300">
             <wp:extent cx="5943600" cy="1549400"/>
             <wp:effectExtent b="0" l="0" r="0" t="0"/>
-            <wp:docPr id="3" name="image5.png"/>
+            <wp:docPr id="5" name="image7.png"/>
             <a:graphic>
               <a:graphicData uri="http://schemas.openxmlformats.org/drawingml/2006/picture">
                 <pic:pic>
                   <pic:nvPicPr>
-                    <pic:cNvPr id="0" name="image5.png"/>
+                    <pic:cNvPr id="0" name="image7.png"/>
                     <pic:cNvPicPr preferRelativeResize="0"/>
                   </pic:nvPicPr>
                   <pic:blipFill>
@@ -2495,7 +2495,7 @@
       <w:pPr>
         <w:numPr>
           <w:ilvl w:val="0"/>
-          <w:numId w:val="9"/>
+          <w:numId w:val="12"/>
         </w:numPr>
         <w:ind w:left="720" w:hanging="360"/>
         <w:rPr>
@@ -2537,710 +2537,6 @@
           <w:rtl w:val="0"/>
         </w:rPr>
         <w:t xml:space="preserve">As part of pre-processing, the below steps were performed for each source in reference to the steps mentioned in the research paper:</w:t>
-      </w:r>
-    </w:p>
-    <w:p>
-      <w:pPr>
-        <w:numPr>
-          <w:ilvl w:val="0"/>
-          <w:numId w:val="6"/>
-        </w:numPr>
-        <w:ind w:left="1440" w:hanging="360"/>
-        <w:rPr>
-          <w:color w:val="222222"/>
-          <w:sz w:val="24"/>
-          <w:szCs w:val="24"/>
-          <w:highlight w:val="white"/>
-          <w:u w:val="none"/>
-        </w:rPr>
-      </w:pPr>
-      <w:r>
-        <w:rPr>
-          <w:color w:val="222222"/>
-          <w:sz w:val="24"/>
-          <w:szCs w:val="24"/>
-          <w:highlight w:val="white"/>
-          <w:rtl w:val="0"/>
-        </w:rPr>
-        <w:t xml:space="preserve">Remove URL, HTML tags, and Emojis</w:t>
-      </w:r>
-    </w:p>
-    <w:p>
-      <w:pPr>
-        <w:numPr>
-          <w:ilvl w:val="0"/>
-          <w:numId w:val="6"/>
-        </w:numPr>
-        <w:ind w:left="1440" w:hanging="360"/>
-        <w:rPr>
-          <w:color w:val="222222"/>
-          <w:sz w:val="24"/>
-          <w:szCs w:val="24"/>
-          <w:highlight w:val="white"/>
-          <w:u w:val="none"/>
-        </w:rPr>
-      </w:pPr>
-      <w:r>
-        <w:rPr>
-          <w:color w:val="222222"/>
-          <w:sz w:val="24"/>
-          <w:szCs w:val="24"/>
-          <w:highlight w:val="white"/>
-          <w:rtl w:val="0"/>
-        </w:rPr>
-        <w:t xml:space="preserve">Convert the text into paragraphs (not done as most of the data is single para)</w:t>
-      </w:r>
-    </w:p>
-    <w:p>
-      <w:pPr>
-        <w:numPr>
-          <w:ilvl w:val="0"/>
-          <w:numId w:val="6"/>
-        </w:numPr>
-        <w:ind w:left="1440" w:hanging="360"/>
-        <w:rPr>
-          <w:color w:val="222222"/>
-          <w:sz w:val="24"/>
-          <w:szCs w:val="24"/>
-          <w:highlight w:val="white"/>
-          <w:u w:val="none"/>
-        </w:rPr>
-      </w:pPr>
-      <w:r>
-        <w:rPr>
-          <w:color w:val="222222"/>
-          <w:sz w:val="24"/>
-          <w:szCs w:val="24"/>
-          <w:highlight w:val="white"/>
-          <w:rtl w:val="0"/>
-        </w:rPr>
-        <w:t xml:space="preserve">Convert the data into passages of maximum length 100 words (only complete sentences)</w:t>
-      </w:r>
-      <w:r>
-        <w:rPr>
-          <w:rtl w:val="0"/>
-        </w:rPr>
-      </w:r>
-    </w:p>
-    <w:p>
-      <w:pPr>
-        <w:ind w:left="0" w:firstLine="0"/>
-        <w:rPr>
-          <w:color w:val="222222"/>
-          <w:sz w:val="24"/>
-          <w:szCs w:val="24"/>
-          <w:highlight w:val="white"/>
-        </w:rPr>
-      </w:pPr>
-      <w:r>
-        <w:rPr>
-          <w:rtl w:val="0"/>
-        </w:rPr>
-      </w:r>
-    </w:p>
-    <w:p>
-      <w:pPr>
-        <w:jc w:val="center"/>
-        <w:rPr>
-          <w:b w:val="1"/>
-          <w:color w:val="222222"/>
-          <w:sz w:val="28"/>
-          <w:szCs w:val="28"/>
-          <w:highlight w:val="white"/>
-          <w:u w:val="single"/>
-        </w:rPr>
-      </w:pPr>
-      <w:r>
-        <w:rPr>
-          <w:b w:val="1"/>
-          <w:color w:val="222222"/>
-          <w:sz w:val="28"/>
-          <w:szCs w:val="28"/>
-          <w:highlight w:val="white"/>
-          <w:u w:val="single"/>
-          <w:rtl w:val="0"/>
-        </w:rPr>
-        <w:t xml:space="preserve">Week 3, 4: Sep 21 - Oct 2</w:t>
-      </w:r>
-    </w:p>
-    <w:p>
-      <w:pPr>
-        <w:ind w:left="0" w:firstLine="0"/>
-        <w:rPr>
-          <w:b w:val="1"/>
-          <w:color w:val="222222"/>
-          <w:sz w:val="24"/>
-          <w:szCs w:val="24"/>
-          <w:highlight w:val="white"/>
-        </w:rPr>
-      </w:pPr>
-      <w:r>
-        <w:rPr>
-          <w:rtl w:val="0"/>
-        </w:rPr>
-      </w:r>
-    </w:p>
-    <w:p>
-      <w:pPr>
-        <w:numPr>
-          <w:ilvl w:val="0"/>
-          <w:numId w:val="13"/>
-        </w:numPr>
-        <w:ind w:left="720" w:hanging="360"/>
-        <w:rPr>
-          <w:b w:val="1"/>
-          <w:color w:val="222222"/>
-          <w:sz w:val="24"/>
-          <w:szCs w:val="24"/>
-          <w:highlight w:val="white"/>
-          <w:u w:val="none"/>
-        </w:rPr>
-      </w:pPr>
-      <w:r>
-        <w:rPr>
-          <w:b w:val="1"/>
-          <w:color w:val="222222"/>
-          <w:sz w:val="24"/>
-          <w:szCs w:val="24"/>
-          <w:highlight w:val="white"/>
-          <w:rtl w:val="0"/>
-        </w:rPr>
-        <w:t xml:space="preserve">Get Embeddings for the data</w:t>
-      </w:r>
-    </w:p>
-    <w:p>
-      <w:pPr>
-        <w:ind w:left="720" w:firstLine="0"/>
-        <w:rPr>
-          <w:b w:val="1"/>
-          <w:color w:val="222222"/>
-          <w:sz w:val="24"/>
-          <w:szCs w:val="24"/>
-          <w:highlight w:val="white"/>
-        </w:rPr>
-      </w:pPr>
-      <w:r>
-        <w:rPr>
-          <w:rtl w:val="0"/>
-        </w:rPr>
-      </w:r>
-    </w:p>
-    <w:p>
-      <w:pPr>
-        <w:numPr>
-          <w:ilvl w:val="0"/>
-          <w:numId w:val="11"/>
-        </w:numPr>
-        <w:ind w:left="1440" w:hanging="360"/>
-        <w:rPr>
-          <w:color w:val="222222"/>
-          <w:sz w:val="24"/>
-          <w:szCs w:val="24"/>
-          <w:highlight w:val="white"/>
-          <w:u w:val="none"/>
-        </w:rPr>
-      </w:pPr>
-      <w:r>
-        <w:rPr>
-          <w:color w:val="222222"/>
-          <w:sz w:val="24"/>
-          <w:szCs w:val="24"/>
-          <w:highlight w:val="white"/>
-          <w:rtl w:val="0"/>
-        </w:rPr>
-        <w:t xml:space="preserve">Obtained embeddings for email and podcast data from MPNet LLM.</w:t>
-      </w:r>
-    </w:p>
-    <w:p>
-      <w:pPr>
-        <w:numPr>
-          <w:ilvl w:val="0"/>
-          <w:numId w:val="11"/>
-        </w:numPr>
-        <w:ind w:left="1440" w:hanging="360"/>
-        <w:rPr>
-          <w:color w:val="222222"/>
-          <w:sz w:val="24"/>
-          <w:szCs w:val="24"/>
-          <w:highlight w:val="white"/>
-          <w:u w:val="none"/>
-        </w:rPr>
-      </w:pPr>
-      <w:r>
-        <w:rPr>
-          <w:color w:val="222222"/>
-          <w:sz w:val="24"/>
-          <w:szCs w:val="24"/>
-          <w:highlight w:val="white"/>
-          <w:rtl w:val="0"/>
-        </w:rPr>
-        <w:t xml:space="preserve">Tv embeddings - </w:t>
-      </w:r>
-      <w:r>
-        <w:rPr>
-          <w:color w:val="222222"/>
-          <w:sz w:val="24"/>
-          <w:szCs w:val="24"/>
-          <w:highlight w:val="yellow"/>
-          <w:rtl w:val="0"/>
-        </w:rPr>
-        <w:t xml:space="preserve">pending (due to Amarel cluster issue)</w:t>
-      </w:r>
-    </w:p>
-    <w:p>
-      <w:pPr>
-        <w:ind w:left="720" w:firstLine="0"/>
-        <w:rPr>
-          <w:b w:val="1"/>
-          <w:color w:val="222222"/>
-          <w:sz w:val="24"/>
-          <w:szCs w:val="24"/>
-          <w:highlight w:val="white"/>
-        </w:rPr>
-      </w:pPr>
-      <w:r>
-        <w:rPr>
-          <w:rtl w:val="0"/>
-        </w:rPr>
-      </w:r>
-    </w:p>
-    <w:p>
-      <w:pPr>
-        <w:numPr>
-          <w:ilvl w:val="0"/>
-          <w:numId w:val="13"/>
-        </w:numPr>
-        <w:ind w:left="720" w:hanging="360"/>
-        <w:rPr>
-          <w:b w:val="1"/>
-          <w:color w:val="222222"/>
-          <w:sz w:val="24"/>
-          <w:szCs w:val="24"/>
-          <w:highlight w:val="white"/>
-          <w:u w:val="none"/>
-        </w:rPr>
-      </w:pPr>
-      <w:r>
-        <w:rPr>
-          <w:b w:val="1"/>
-          <w:color w:val="222222"/>
-          <w:sz w:val="24"/>
-          <w:szCs w:val="24"/>
-          <w:highlight w:val="white"/>
-          <w:rtl w:val="0"/>
-        </w:rPr>
-        <w:t xml:space="preserve">Run the DP-Means Clustering to identify narratives</w:t>
-      </w:r>
-    </w:p>
-    <w:p>
-      <w:pPr>
-        <w:ind w:left="720" w:firstLine="0"/>
-        <w:rPr>
-          <w:b w:val="1"/>
-          <w:color w:val="222222"/>
-          <w:sz w:val="24"/>
-          <w:szCs w:val="24"/>
-          <w:highlight w:val="white"/>
-        </w:rPr>
-      </w:pPr>
-      <w:r>
-        <w:rPr>
-          <w:rtl w:val="0"/>
-        </w:rPr>
-      </w:r>
-    </w:p>
-    <w:p>
-      <w:pPr>
-        <w:ind w:left="720" w:firstLine="0"/>
-        <w:rPr>
-          <w:color w:val="222222"/>
-          <w:sz w:val="24"/>
-          <w:szCs w:val="24"/>
-          <w:highlight w:val="white"/>
-        </w:rPr>
-      </w:pPr>
-      <w:r>
-        <w:rPr>
-          <w:color w:val="222222"/>
-          <w:sz w:val="24"/>
-          <w:szCs w:val="24"/>
-          <w:highlight w:val="white"/>
-          <w:rtl w:val="0"/>
-        </w:rPr>
-        <w:t xml:space="preserve">Unable to use it due to installation problems on Amarel Cluster and memory problems on local machines.</w:t>
-      </w:r>
-    </w:p>
-    <w:p>
-      <w:pPr>
-        <w:ind w:left="720" w:firstLine="0"/>
-        <w:rPr>
-          <w:color w:val="222222"/>
-          <w:sz w:val="24"/>
-          <w:szCs w:val="24"/>
-          <w:highlight w:val="white"/>
-        </w:rPr>
-      </w:pPr>
-      <w:r>
-        <w:rPr>
-          <w:rtl w:val="0"/>
-        </w:rPr>
-      </w:r>
-    </w:p>
-    <w:p>
-      <w:pPr>
-        <w:numPr>
-          <w:ilvl w:val="0"/>
-          <w:numId w:val="13"/>
-        </w:numPr>
-        <w:ind w:left="720" w:hanging="360"/>
-        <w:rPr>
-          <w:b w:val="1"/>
-          <w:color w:val="222222"/>
-          <w:sz w:val="24"/>
-          <w:szCs w:val="24"/>
-          <w:highlight w:val="white"/>
-          <w:u w:val="none"/>
-        </w:rPr>
-      </w:pPr>
-      <w:r>
-        <w:rPr>
-          <w:b w:val="1"/>
-          <w:color w:val="222222"/>
-          <w:sz w:val="24"/>
-          <w:szCs w:val="24"/>
-          <w:highlight w:val="white"/>
-          <w:rtl w:val="0"/>
-        </w:rPr>
-        <w:t xml:space="preserve">Try DBSCAN and K-Means</w:t>
-      </w:r>
-    </w:p>
-    <w:p>
-      <w:pPr>
-        <w:ind w:left="720" w:firstLine="0"/>
-        <w:rPr>
-          <w:b w:val="1"/>
-          <w:color w:val="222222"/>
-          <w:sz w:val="24"/>
-          <w:szCs w:val="24"/>
-          <w:highlight w:val="white"/>
-        </w:rPr>
-      </w:pPr>
-      <w:r>
-        <w:rPr>
-          <w:rtl w:val="0"/>
-        </w:rPr>
-      </w:r>
-    </w:p>
-    <w:p>
-      <w:pPr>
-        <w:numPr>
-          <w:ilvl w:val="0"/>
-          <w:numId w:val="12"/>
-        </w:numPr>
-        <w:ind w:left="1440" w:hanging="360"/>
-        <w:rPr>
-          <w:color w:val="222222"/>
-          <w:sz w:val="24"/>
-          <w:szCs w:val="24"/>
-          <w:highlight w:val="white"/>
-          <w:u w:val="none"/>
-        </w:rPr>
-      </w:pPr>
-      <w:r>
-        <w:rPr>
-          <w:color w:val="222222"/>
-          <w:sz w:val="24"/>
-          <w:szCs w:val="24"/>
-          <w:highlight w:val="white"/>
-          <w:rtl w:val="0"/>
-        </w:rPr>
-        <w:t xml:space="preserve">Implemented K-Means clustering with 10 clusters for now (due to computation limitations) for email data</w:t>
-      </w:r>
-    </w:p>
-    <w:p>
-      <w:pPr>
-        <w:numPr>
-          <w:ilvl w:val="0"/>
-          <w:numId w:val="12"/>
-        </w:numPr>
-        <w:ind w:left="1440" w:hanging="360"/>
-        <w:rPr>
-          <w:color w:val="222222"/>
-          <w:sz w:val="24"/>
-          <w:szCs w:val="24"/>
-          <w:highlight w:val="white"/>
-          <w:u w:val="none"/>
-        </w:rPr>
-      </w:pPr>
-      <w:r>
-        <w:rPr>
-          <w:color w:val="222222"/>
-          <w:sz w:val="24"/>
-          <w:szCs w:val="24"/>
-          <w:highlight w:val="white"/>
-          <w:rtl w:val="0"/>
-        </w:rPr>
-        <w:t xml:space="preserve">Created visualization and word cloud to understand the distribution of the clusters and the topics associated with each cluster.</w:t>
-      </w:r>
-    </w:p>
-    <w:p>
-      <w:pPr>
-        <w:ind w:left="0" w:firstLine="0"/>
-        <w:rPr>
-          <w:color w:val="222222"/>
-          <w:sz w:val="24"/>
-          <w:szCs w:val="24"/>
-          <w:highlight w:val="white"/>
-        </w:rPr>
-      </w:pPr>
-      <w:r>
-        <w:rPr>
-          <w:rtl w:val="0"/>
-        </w:rPr>
-      </w:r>
-    </w:p>
-    <w:p>
-      <w:pPr>
-        <w:rPr>
-          <w:b w:val="1"/>
-          <w:color w:val="222222"/>
-          <w:sz w:val="24"/>
-          <w:szCs w:val="24"/>
-          <w:highlight w:val="white"/>
-        </w:rPr>
-      </w:pPr>
-      <w:r>
-        <w:rPr>
-          <w:rtl w:val="0"/>
-        </w:rPr>
-      </w:r>
-    </w:p>
-    <w:p>
-      <w:pPr>
-        <w:jc w:val="center"/>
-        <w:rPr>
-          <w:b w:val="1"/>
-          <w:color w:val="222222"/>
-          <w:sz w:val="28"/>
-          <w:szCs w:val="28"/>
-          <w:highlight w:val="white"/>
-          <w:u w:val="single"/>
-        </w:rPr>
-      </w:pPr>
-      <w:r>
-        <w:rPr>
-          <w:b w:val="1"/>
-          <w:color w:val="222222"/>
-          <w:sz w:val="28"/>
-          <w:szCs w:val="28"/>
-          <w:highlight w:val="white"/>
-          <w:u w:val="single"/>
-          <w:rtl w:val="0"/>
-        </w:rPr>
-        <w:t xml:space="preserve">Week 5: Oct 2 - Oct 12</w:t>
-      </w:r>
-    </w:p>
-    <w:p>
-      <w:pPr>
-        <w:rPr>
-          <w:b w:val="1"/>
-          <w:color w:val="222222"/>
-          <w:sz w:val="24"/>
-          <w:szCs w:val="24"/>
-          <w:highlight w:val="white"/>
-        </w:rPr>
-      </w:pPr>
-      <w:r>
-        <w:rPr>
-          <w:rtl w:val="0"/>
-        </w:rPr>
-      </w:r>
-    </w:p>
-    <w:p>
-      <w:pPr>
-        <w:numPr>
-          <w:ilvl w:val="0"/>
-          <w:numId w:val="2"/>
-        </w:numPr>
-        <w:ind w:left="720" w:hanging="360"/>
-        <w:rPr>
-          <w:b w:val="1"/>
-          <w:color w:val="222222"/>
-          <w:sz w:val="24"/>
-          <w:szCs w:val="24"/>
-          <w:highlight w:val="white"/>
-          <w:u w:val="none"/>
-        </w:rPr>
-      </w:pPr>
-      <w:r>
-        <w:rPr>
-          <w:b w:val="1"/>
-          <w:color w:val="222222"/>
-          <w:sz w:val="24"/>
-          <w:szCs w:val="24"/>
-          <w:highlight w:val="white"/>
-          <w:rtl w:val="0"/>
-        </w:rPr>
-        <w:t xml:space="preserve">Amarel Cluster issue</w:t>
-      </w:r>
-    </w:p>
-    <w:p>
-      <w:pPr>
-        <w:ind w:left="720" w:firstLine="0"/>
-        <w:rPr>
-          <w:b w:val="1"/>
-          <w:color w:val="222222"/>
-          <w:sz w:val="24"/>
-          <w:szCs w:val="24"/>
-          <w:highlight w:val="white"/>
-        </w:rPr>
-      </w:pPr>
-      <w:r>
-        <w:rPr>
-          <w:rtl w:val="0"/>
-        </w:rPr>
-      </w:r>
-    </w:p>
-    <w:p>
-      <w:pPr>
-        <w:numPr>
-          <w:ilvl w:val="0"/>
-          <w:numId w:val="11"/>
-        </w:numPr>
-        <w:ind w:left="1440" w:hanging="360"/>
-        <w:rPr>
-          <w:color w:val="222222"/>
-          <w:sz w:val="24"/>
-          <w:szCs w:val="24"/>
-          <w:highlight w:val="white"/>
-        </w:rPr>
-      </w:pPr>
-      <w:r>
-        <w:rPr>
-          <w:color w:val="222222"/>
-          <w:sz w:val="24"/>
-          <w:szCs w:val="24"/>
-          <w:highlight w:val="white"/>
-          <w:rtl w:val="0"/>
-        </w:rPr>
-        <w:t xml:space="preserve">Get the Cluster issue resolved and get embeddings for Tv data</w:t>
-      </w:r>
-      <w:r>
-        <w:rPr>
-          <w:rtl w:val="0"/>
-        </w:rPr>
-      </w:r>
-    </w:p>
-    <w:p>
-      <w:pPr>
-        <w:ind w:left="720" w:firstLine="0"/>
-        <w:rPr>
-          <w:b w:val="1"/>
-          <w:color w:val="222222"/>
-          <w:sz w:val="24"/>
-          <w:szCs w:val="24"/>
-          <w:highlight w:val="white"/>
-        </w:rPr>
-      </w:pPr>
-      <w:r>
-        <w:rPr>
-          <w:rtl w:val="0"/>
-        </w:rPr>
-      </w:r>
-    </w:p>
-    <w:p>
-      <w:pPr>
-        <w:numPr>
-          <w:ilvl w:val="0"/>
-          <w:numId w:val="2"/>
-        </w:numPr>
-        <w:ind w:left="720" w:hanging="360"/>
-        <w:rPr>
-          <w:b w:val="1"/>
-          <w:color w:val="222222"/>
-          <w:sz w:val="24"/>
-          <w:szCs w:val="24"/>
-          <w:highlight w:val="white"/>
-          <w:u w:val="none"/>
-        </w:rPr>
-      </w:pPr>
-      <w:r>
-        <w:rPr>
-          <w:b w:val="1"/>
-          <w:color w:val="222222"/>
-          <w:sz w:val="24"/>
-          <w:szCs w:val="24"/>
-          <w:highlight w:val="white"/>
-          <w:rtl w:val="0"/>
-        </w:rPr>
-        <w:t xml:space="preserve">Try FAISS on K-Means</w:t>
-      </w:r>
-    </w:p>
-    <w:p>
-      <w:pPr>
-        <w:ind w:left="720" w:firstLine="0"/>
-        <w:rPr>
-          <w:b w:val="1"/>
-          <w:color w:val="222222"/>
-          <w:sz w:val="24"/>
-          <w:szCs w:val="24"/>
-          <w:highlight w:val="white"/>
-        </w:rPr>
-      </w:pPr>
-      <w:r>
-        <w:rPr>
-          <w:rtl w:val="0"/>
-        </w:rPr>
-      </w:r>
-    </w:p>
-    <w:p>
-      <w:pPr>
-        <w:numPr>
-          <w:ilvl w:val="0"/>
-          <w:numId w:val="3"/>
-        </w:numPr>
-        <w:ind w:left="1440" w:hanging="360"/>
-        <w:rPr>
-          <w:color w:val="222222"/>
-          <w:sz w:val="24"/>
-          <w:szCs w:val="24"/>
-          <w:highlight w:val="white"/>
-        </w:rPr>
-      </w:pPr>
-      <w:r>
-        <w:rPr>
-          <w:color w:val="222222"/>
-          <w:sz w:val="24"/>
-          <w:szCs w:val="24"/>
-          <w:highlight w:val="white"/>
-          <w:rtl w:val="0"/>
-        </w:rPr>
-        <w:t xml:space="preserve">Obtain the ideas number of cluster from elbow method</w:t>
-      </w:r>
-    </w:p>
-    <w:p>
-      <w:pPr>
-        <w:numPr>
-          <w:ilvl w:val="0"/>
-          <w:numId w:val="3"/>
-        </w:numPr>
-        <w:ind w:left="1440" w:hanging="360"/>
-        <w:rPr>
-          <w:color w:val="222222"/>
-          <w:sz w:val="24"/>
-          <w:szCs w:val="24"/>
-          <w:highlight w:val="white"/>
-        </w:rPr>
-      </w:pPr>
-      <w:r>
-        <w:rPr>
-          <w:color w:val="222222"/>
-          <w:sz w:val="24"/>
-          <w:szCs w:val="24"/>
-          <w:highlight w:val="white"/>
-          <w:rtl w:val="0"/>
-        </w:rPr>
-        <w:t xml:space="preserve">Use below resources to improve the speed of K-Means clustering:</w:t>
       </w:r>
     </w:p>
     <w:p>
@@ -3255,9 +2551,962 @@
           <w:sz w:val="24"/>
           <w:szCs w:val="24"/>
           <w:highlight w:val="white"/>
-        </w:rPr>
-      </w:pPr>
-      <w:hyperlink r:id="rId21">
+          <w:u w:val="none"/>
+        </w:rPr>
+      </w:pPr>
+      <w:r>
+        <w:rPr>
+          <w:color w:val="222222"/>
+          <w:sz w:val="24"/>
+          <w:szCs w:val="24"/>
+          <w:highlight w:val="white"/>
+          <w:rtl w:val="0"/>
+        </w:rPr>
+        <w:t xml:space="preserve">Remove URL, HTML tags, and Emojis</w:t>
+      </w:r>
+    </w:p>
+    <w:p>
+      <w:pPr>
+        <w:numPr>
+          <w:ilvl w:val="0"/>
+          <w:numId w:val="7"/>
+        </w:numPr>
+        <w:ind w:left="1440" w:hanging="360"/>
+        <w:rPr>
+          <w:color w:val="222222"/>
+          <w:sz w:val="24"/>
+          <w:szCs w:val="24"/>
+          <w:highlight w:val="white"/>
+          <w:u w:val="none"/>
+        </w:rPr>
+      </w:pPr>
+      <w:r>
+        <w:rPr>
+          <w:color w:val="222222"/>
+          <w:sz w:val="24"/>
+          <w:szCs w:val="24"/>
+          <w:highlight w:val="white"/>
+          <w:rtl w:val="0"/>
+        </w:rPr>
+        <w:t xml:space="preserve">Convert the text into paragraphs (not done as most of the data is single para)</w:t>
+      </w:r>
+    </w:p>
+    <w:p>
+      <w:pPr>
+        <w:numPr>
+          <w:ilvl w:val="0"/>
+          <w:numId w:val="7"/>
+        </w:numPr>
+        <w:ind w:left="1440" w:hanging="360"/>
+        <w:rPr>
+          <w:color w:val="222222"/>
+          <w:sz w:val="24"/>
+          <w:szCs w:val="24"/>
+          <w:highlight w:val="white"/>
+          <w:u w:val="none"/>
+        </w:rPr>
+      </w:pPr>
+      <w:r>
+        <w:rPr>
+          <w:color w:val="222222"/>
+          <w:sz w:val="24"/>
+          <w:szCs w:val="24"/>
+          <w:highlight w:val="white"/>
+          <w:rtl w:val="0"/>
+        </w:rPr>
+        <w:t xml:space="preserve">Convert the data into passages of maximum length 100 words (only complete sentences)</w:t>
+      </w:r>
+      <w:r>
+        <w:rPr>
+          <w:rtl w:val="0"/>
+        </w:rPr>
+      </w:r>
+    </w:p>
+    <w:p>
+      <w:pPr>
+        <w:ind w:left="0" w:firstLine="0"/>
+        <w:rPr>
+          <w:color w:val="222222"/>
+          <w:sz w:val="24"/>
+          <w:szCs w:val="24"/>
+          <w:highlight w:val="white"/>
+        </w:rPr>
+      </w:pPr>
+      <w:r>
+        <w:rPr>
+          <w:rtl w:val="0"/>
+        </w:rPr>
+      </w:r>
+    </w:p>
+    <w:p>
+      <w:pPr>
+        <w:jc w:val="center"/>
+        <w:rPr>
+          <w:b w:val="1"/>
+          <w:color w:val="222222"/>
+          <w:sz w:val="28"/>
+          <w:szCs w:val="28"/>
+          <w:highlight w:val="white"/>
+          <w:u w:val="single"/>
+        </w:rPr>
+      </w:pPr>
+      <w:r>
+        <w:rPr>
+          <w:b w:val="1"/>
+          <w:color w:val="222222"/>
+          <w:sz w:val="28"/>
+          <w:szCs w:val="28"/>
+          <w:highlight w:val="white"/>
+          <w:u w:val="single"/>
+          <w:rtl w:val="0"/>
+        </w:rPr>
+        <w:t xml:space="preserve">Week 3, 4: Sep 21 - Oct 2</w:t>
+      </w:r>
+    </w:p>
+    <w:p>
+      <w:pPr>
+        <w:ind w:left="0" w:firstLine="0"/>
+        <w:rPr>
+          <w:b w:val="1"/>
+          <w:color w:val="222222"/>
+          <w:sz w:val="24"/>
+          <w:szCs w:val="24"/>
+          <w:highlight w:val="white"/>
+        </w:rPr>
+      </w:pPr>
+      <w:r>
+        <w:rPr>
+          <w:rtl w:val="0"/>
+        </w:rPr>
+      </w:r>
+    </w:p>
+    <w:p>
+      <w:pPr>
+        <w:numPr>
+          <w:ilvl w:val="0"/>
+          <w:numId w:val="19"/>
+        </w:numPr>
+        <w:ind w:left="720" w:hanging="360"/>
+        <w:rPr>
+          <w:b w:val="1"/>
+          <w:color w:val="222222"/>
+          <w:sz w:val="24"/>
+          <w:szCs w:val="24"/>
+          <w:highlight w:val="white"/>
+          <w:u w:val="none"/>
+        </w:rPr>
+      </w:pPr>
+      <w:r>
+        <w:rPr>
+          <w:b w:val="1"/>
+          <w:color w:val="222222"/>
+          <w:sz w:val="24"/>
+          <w:szCs w:val="24"/>
+          <w:highlight w:val="white"/>
+          <w:rtl w:val="0"/>
+        </w:rPr>
+        <w:t xml:space="preserve">Get Embeddings for the data</w:t>
+      </w:r>
+    </w:p>
+    <w:p>
+      <w:pPr>
+        <w:ind w:left="720" w:firstLine="0"/>
+        <w:rPr>
+          <w:b w:val="1"/>
+          <w:color w:val="222222"/>
+          <w:sz w:val="24"/>
+          <w:szCs w:val="24"/>
+          <w:highlight w:val="white"/>
+        </w:rPr>
+      </w:pPr>
+      <w:r>
+        <w:rPr>
+          <w:rtl w:val="0"/>
+        </w:rPr>
+      </w:r>
+    </w:p>
+    <w:p>
+      <w:pPr>
+        <w:numPr>
+          <w:ilvl w:val="0"/>
+          <w:numId w:val="15"/>
+        </w:numPr>
+        <w:ind w:left="1440" w:hanging="360"/>
+        <w:rPr>
+          <w:color w:val="222222"/>
+          <w:sz w:val="24"/>
+          <w:szCs w:val="24"/>
+          <w:highlight w:val="white"/>
+          <w:u w:val="none"/>
+        </w:rPr>
+      </w:pPr>
+      <w:r>
+        <w:rPr>
+          <w:color w:val="222222"/>
+          <w:sz w:val="24"/>
+          <w:szCs w:val="24"/>
+          <w:highlight w:val="white"/>
+          <w:rtl w:val="0"/>
+        </w:rPr>
+        <w:t xml:space="preserve">Obtained embeddings for email and podcast data from MPNet LLM.</w:t>
+      </w:r>
+    </w:p>
+    <w:p>
+      <w:pPr>
+        <w:numPr>
+          <w:ilvl w:val="0"/>
+          <w:numId w:val="15"/>
+        </w:numPr>
+        <w:ind w:left="1440" w:hanging="360"/>
+        <w:rPr>
+          <w:color w:val="222222"/>
+          <w:sz w:val="24"/>
+          <w:szCs w:val="24"/>
+          <w:highlight w:val="white"/>
+          <w:u w:val="none"/>
+        </w:rPr>
+      </w:pPr>
+      <w:r>
+        <w:rPr>
+          <w:color w:val="222222"/>
+          <w:sz w:val="24"/>
+          <w:szCs w:val="24"/>
+          <w:highlight w:val="white"/>
+          <w:rtl w:val="0"/>
+        </w:rPr>
+        <w:t xml:space="preserve">Tv embeddings - </w:t>
+      </w:r>
+      <w:r>
+        <w:rPr>
+          <w:color w:val="222222"/>
+          <w:sz w:val="24"/>
+          <w:szCs w:val="24"/>
+          <w:highlight w:val="yellow"/>
+          <w:rtl w:val="0"/>
+        </w:rPr>
+        <w:t xml:space="preserve">pending (due to Amarel cluster issue)</w:t>
+      </w:r>
+    </w:p>
+    <w:p>
+      <w:pPr>
+        <w:ind w:left="720" w:firstLine="0"/>
+        <w:rPr>
+          <w:b w:val="1"/>
+          <w:color w:val="222222"/>
+          <w:sz w:val="24"/>
+          <w:szCs w:val="24"/>
+          <w:highlight w:val="white"/>
+        </w:rPr>
+      </w:pPr>
+      <w:r>
+        <w:rPr>
+          <w:rtl w:val="0"/>
+        </w:rPr>
+      </w:r>
+    </w:p>
+    <w:p>
+      <w:pPr>
+        <w:numPr>
+          <w:ilvl w:val="0"/>
+          <w:numId w:val="19"/>
+        </w:numPr>
+        <w:ind w:left="720" w:hanging="360"/>
+        <w:rPr>
+          <w:b w:val="1"/>
+          <w:color w:val="222222"/>
+          <w:sz w:val="24"/>
+          <w:szCs w:val="24"/>
+          <w:highlight w:val="white"/>
+          <w:u w:val="none"/>
+        </w:rPr>
+      </w:pPr>
+      <w:r>
+        <w:rPr>
+          <w:b w:val="1"/>
+          <w:color w:val="222222"/>
+          <w:sz w:val="24"/>
+          <w:szCs w:val="24"/>
+          <w:highlight w:val="white"/>
+          <w:rtl w:val="0"/>
+        </w:rPr>
+        <w:t xml:space="preserve">Run the DP-Means Clustering to identify narratives</w:t>
+      </w:r>
+    </w:p>
+    <w:p>
+      <w:pPr>
+        <w:ind w:left="720" w:firstLine="0"/>
+        <w:rPr>
+          <w:b w:val="1"/>
+          <w:color w:val="222222"/>
+          <w:sz w:val="24"/>
+          <w:szCs w:val="24"/>
+          <w:highlight w:val="white"/>
+        </w:rPr>
+      </w:pPr>
+      <w:r>
+        <w:rPr>
+          <w:rtl w:val="0"/>
+        </w:rPr>
+      </w:r>
+    </w:p>
+    <w:p>
+      <w:pPr>
+        <w:ind w:left="720" w:firstLine="0"/>
+        <w:rPr>
+          <w:color w:val="222222"/>
+          <w:sz w:val="24"/>
+          <w:szCs w:val="24"/>
+          <w:highlight w:val="white"/>
+        </w:rPr>
+      </w:pPr>
+      <w:r>
+        <w:rPr>
+          <w:color w:val="222222"/>
+          <w:sz w:val="24"/>
+          <w:szCs w:val="24"/>
+          <w:highlight w:val="white"/>
+          <w:rtl w:val="0"/>
+        </w:rPr>
+        <w:t xml:space="preserve">Unable to use it due to installation problems on Amarel Cluster and memory problems on local machines.</w:t>
+      </w:r>
+    </w:p>
+    <w:p>
+      <w:pPr>
+        <w:ind w:left="720" w:firstLine="0"/>
+        <w:rPr>
+          <w:color w:val="222222"/>
+          <w:sz w:val="24"/>
+          <w:szCs w:val="24"/>
+          <w:highlight w:val="white"/>
+        </w:rPr>
+      </w:pPr>
+      <w:r>
+        <w:rPr>
+          <w:rtl w:val="0"/>
+        </w:rPr>
+      </w:r>
+    </w:p>
+    <w:p>
+      <w:pPr>
+        <w:numPr>
+          <w:ilvl w:val="0"/>
+          <w:numId w:val="19"/>
+        </w:numPr>
+        <w:ind w:left="720" w:hanging="360"/>
+        <w:rPr>
+          <w:b w:val="1"/>
+          <w:color w:val="222222"/>
+          <w:sz w:val="24"/>
+          <w:szCs w:val="24"/>
+          <w:highlight w:val="white"/>
+          <w:u w:val="none"/>
+        </w:rPr>
+      </w:pPr>
+      <w:r>
+        <w:rPr>
+          <w:b w:val="1"/>
+          <w:color w:val="222222"/>
+          <w:sz w:val="24"/>
+          <w:szCs w:val="24"/>
+          <w:highlight w:val="white"/>
+          <w:rtl w:val="0"/>
+        </w:rPr>
+        <w:t xml:space="preserve">Try DBSCAN and K-Means</w:t>
+      </w:r>
+    </w:p>
+    <w:p>
+      <w:pPr>
+        <w:ind w:left="720" w:firstLine="0"/>
+        <w:rPr>
+          <w:b w:val="1"/>
+          <w:color w:val="222222"/>
+          <w:sz w:val="24"/>
+          <w:szCs w:val="24"/>
+          <w:highlight w:val="white"/>
+        </w:rPr>
+      </w:pPr>
+      <w:r>
+        <w:rPr>
+          <w:rtl w:val="0"/>
+        </w:rPr>
+      </w:r>
+    </w:p>
+    <w:p>
+      <w:pPr>
+        <w:numPr>
+          <w:ilvl w:val="0"/>
+          <w:numId w:val="18"/>
+        </w:numPr>
+        <w:ind w:left="1440" w:hanging="360"/>
+        <w:rPr>
+          <w:color w:val="222222"/>
+          <w:sz w:val="24"/>
+          <w:szCs w:val="24"/>
+          <w:highlight w:val="white"/>
+          <w:u w:val="none"/>
+        </w:rPr>
+      </w:pPr>
+      <w:r>
+        <w:rPr>
+          <w:color w:val="222222"/>
+          <w:sz w:val="24"/>
+          <w:szCs w:val="24"/>
+          <w:highlight w:val="white"/>
+          <w:rtl w:val="0"/>
+        </w:rPr>
+        <w:t xml:space="preserve">Implemented K-Means clustering with 10 clusters for now (due to computation limitations) for email data</w:t>
+      </w:r>
+    </w:p>
+    <w:p>
+      <w:pPr>
+        <w:numPr>
+          <w:ilvl w:val="0"/>
+          <w:numId w:val="18"/>
+        </w:numPr>
+        <w:ind w:left="1440" w:hanging="360"/>
+        <w:rPr>
+          <w:color w:val="222222"/>
+          <w:sz w:val="24"/>
+          <w:szCs w:val="24"/>
+          <w:highlight w:val="white"/>
+          <w:u w:val="none"/>
+        </w:rPr>
+      </w:pPr>
+      <w:r>
+        <w:rPr>
+          <w:color w:val="222222"/>
+          <w:sz w:val="24"/>
+          <w:szCs w:val="24"/>
+          <w:highlight w:val="white"/>
+          <w:rtl w:val="0"/>
+        </w:rPr>
+        <w:t xml:space="preserve">Created visualization and word cloud to understand the distribution of the clusters and the topics associated with each cluster.</w:t>
+      </w:r>
+    </w:p>
+    <w:p>
+      <w:pPr>
+        <w:ind w:left="0" w:firstLine="0"/>
+        <w:rPr>
+          <w:color w:val="222222"/>
+          <w:sz w:val="24"/>
+          <w:szCs w:val="24"/>
+          <w:highlight w:val="white"/>
+        </w:rPr>
+      </w:pPr>
+      <w:r>
+        <w:rPr>
+          <w:rtl w:val="0"/>
+        </w:rPr>
+      </w:r>
+    </w:p>
+    <w:p>
+      <w:pPr>
+        <w:rPr>
+          <w:b w:val="1"/>
+          <w:color w:val="222222"/>
+          <w:sz w:val="24"/>
+          <w:szCs w:val="24"/>
+          <w:highlight w:val="white"/>
+        </w:rPr>
+      </w:pPr>
+      <w:r>
+        <w:rPr>
+          <w:rtl w:val="0"/>
+        </w:rPr>
+      </w:r>
+    </w:p>
+    <w:p>
+      <w:pPr>
+        <w:jc w:val="center"/>
+        <w:rPr>
+          <w:b w:val="1"/>
+          <w:color w:val="222222"/>
+          <w:sz w:val="28"/>
+          <w:szCs w:val="28"/>
+          <w:highlight w:val="white"/>
+          <w:u w:val="single"/>
+        </w:rPr>
+      </w:pPr>
+      <w:r>
+        <w:rPr>
+          <w:b w:val="1"/>
+          <w:color w:val="222222"/>
+          <w:sz w:val="28"/>
+          <w:szCs w:val="28"/>
+          <w:highlight w:val="white"/>
+          <w:u w:val="single"/>
+          <w:rtl w:val="0"/>
+        </w:rPr>
+        <w:t xml:space="preserve">Week 5: Oct 2 - Oct 12</w:t>
+      </w:r>
+    </w:p>
+    <w:p>
+      <w:pPr>
+        <w:rPr>
+          <w:b w:val="1"/>
+          <w:color w:val="222222"/>
+          <w:sz w:val="24"/>
+          <w:szCs w:val="24"/>
+          <w:highlight w:val="white"/>
+        </w:rPr>
+      </w:pPr>
+      <w:r>
+        <w:rPr>
+          <w:rtl w:val="0"/>
+        </w:rPr>
+      </w:r>
+    </w:p>
+    <w:p>
+      <w:pPr>
+        <w:numPr>
+          <w:ilvl w:val="0"/>
+          <w:numId w:val="3"/>
+        </w:numPr>
+        <w:ind w:left="720" w:hanging="360"/>
+        <w:rPr>
+          <w:b w:val="1"/>
+          <w:color w:val="222222"/>
+          <w:sz w:val="24"/>
+          <w:szCs w:val="24"/>
+          <w:highlight w:val="white"/>
+          <w:u w:val="none"/>
+        </w:rPr>
+      </w:pPr>
+      <w:r>
+        <w:rPr>
+          <w:b w:val="1"/>
+          <w:color w:val="222222"/>
+          <w:sz w:val="24"/>
+          <w:szCs w:val="24"/>
+          <w:highlight w:val="white"/>
+          <w:rtl w:val="0"/>
+        </w:rPr>
+        <w:t xml:space="preserve">Amarel Cluster issue</w:t>
+      </w:r>
+    </w:p>
+    <w:p>
+      <w:pPr>
+        <w:ind w:left="720" w:firstLine="0"/>
+        <w:rPr>
+          <w:b w:val="1"/>
+          <w:color w:val="222222"/>
+          <w:sz w:val="24"/>
+          <w:szCs w:val="24"/>
+          <w:highlight w:val="white"/>
+        </w:rPr>
+      </w:pPr>
+      <w:r>
+        <w:rPr>
+          <w:rtl w:val="0"/>
+        </w:rPr>
+      </w:r>
+    </w:p>
+    <w:p>
+      <w:pPr>
+        <w:numPr>
+          <w:ilvl w:val="0"/>
+          <w:numId w:val="15"/>
+        </w:numPr>
+        <w:ind w:left="1440" w:hanging="360"/>
+        <w:rPr>
+          <w:color w:val="222222"/>
+          <w:sz w:val="24"/>
+          <w:szCs w:val="24"/>
+          <w:highlight w:val="white"/>
+        </w:rPr>
+      </w:pPr>
+      <w:r>
+        <w:rPr>
+          <w:color w:val="222222"/>
+          <w:sz w:val="24"/>
+          <w:szCs w:val="24"/>
+          <w:highlight w:val="white"/>
+          <w:rtl w:val="0"/>
+        </w:rPr>
+        <w:t xml:space="preserve">Get the Cluster issue resolved and get embeddings for Tv data - </w:t>
+      </w:r>
+      <w:r>
+        <w:rPr>
+          <w:color w:val="222222"/>
+          <w:sz w:val="24"/>
+          <w:szCs w:val="24"/>
+          <w:highlight w:val="yellow"/>
+          <w:rtl w:val="0"/>
+        </w:rPr>
+        <w:t xml:space="preserve">raised tickets for both job issues and package installation support.</w:t>
+      </w:r>
+    </w:p>
+    <w:p>
+      <w:pPr>
+        <w:ind w:left="720" w:firstLine="0"/>
+        <w:rPr>
+          <w:b w:val="1"/>
+          <w:color w:val="222222"/>
+          <w:sz w:val="24"/>
+          <w:szCs w:val="24"/>
+          <w:highlight w:val="white"/>
+        </w:rPr>
+      </w:pPr>
+      <w:r>
+        <w:rPr>
+          <w:rtl w:val="0"/>
+        </w:rPr>
+      </w:r>
+    </w:p>
+    <w:p>
+      <w:pPr>
+        <w:numPr>
+          <w:ilvl w:val="0"/>
+          <w:numId w:val="3"/>
+        </w:numPr>
+        <w:ind w:left="720" w:hanging="360"/>
+        <w:rPr>
+          <w:b w:val="1"/>
+          <w:color w:val="222222"/>
+          <w:sz w:val="24"/>
+          <w:szCs w:val="24"/>
+          <w:highlight w:val="white"/>
+          <w:u w:val="none"/>
+        </w:rPr>
+      </w:pPr>
+      <w:r>
+        <w:rPr>
+          <w:b w:val="1"/>
+          <w:color w:val="222222"/>
+          <w:sz w:val="24"/>
+          <w:szCs w:val="24"/>
+          <w:highlight w:val="white"/>
+          <w:rtl w:val="0"/>
+        </w:rPr>
+        <w:t xml:space="preserve">Try FAISS on K-Means</w:t>
+      </w:r>
+    </w:p>
+    <w:p>
+      <w:pPr>
+        <w:ind w:left="720" w:firstLine="0"/>
+        <w:rPr>
+          <w:b w:val="1"/>
+          <w:color w:val="222222"/>
+          <w:sz w:val="24"/>
+          <w:szCs w:val="24"/>
+          <w:highlight w:val="white"/>
+        </w:rPr>
+      </w:pPr>
+      <w:r>
+        <w:rPr>
+          <w:rtl w:val="0"/>
+        </w:rPr>
+      </w:r>
+    </w:p>
+    <w:p>
+      <w:pPr>
+        <w:numPr>
+          <w:ilvl w:val="0"/>
+          <w:numId w:val="4"/>
+        </w:numPr>
+        <w:ind w:left="1440" w:hanging="360"/>
+        <w:rPr>
+          <w:color w:val="222222"/>
+          <w:sz w:val="24"/>
+          <w:szCs w:val="24"/>
+          <w:highlight w:val="white"/>
+        </w:rPr>
+      </w:pPr>
+      <w:r>
+        <w:rPr>
+          <w:color w:val="222222"/>
+          <w:sz w:val="24"/>
+          <w:szCs w:val="24"/>
+          <w:highlight w:val="white"/>
+          <w:rtl w:val="0"/>
+        </w:rPr>
+        <w:t xml:space="preserve">Obtain the ideas number of cluster from elbow method</w:t>
+      </w:r>
+    </w:p>
+    <w:p>
+      <w:pPr>
+        <w:numPr>
+          <w:ilvl w:val="0"/>
+          <w:numId w:val="4"/>
+        </w:numPr>
+        <w:ind w:left="1440" w:hanging="360"/>
+        <w:rPr>
+          <w:color w:val="222222"/>
+          <w:sz w:val="24"/>
+          <w:szCs w:val="24"/>
+          <w:highlight w:val="white"/>
+        </w:rPr>
+      </w:pPr>
+      <w:r>
+        <w:rPr>
+          <w:color w:val="222222"/>
+          <w:sz w:val="24"/>
+          <w:szCs w:val="24"/>
+          <w:highlight w:val="white"/>
+          <w:rtl w:val="0"/>
+        </w:rPr>
+        <w:t xml:space="preserve">Use below resources to improve the speed of K-Means clustering:</w:t>
+      </w:r>
+    </w:p>
+    <w:p>
+      <w:pPr>
+        <w:ind w:left="0" w:firstLine="720"/>
+        <w:rPr>
+          <w:color w:val="222222"/>
+          <w:sz w:val="24"/>
+          <w:szCs w:val="24"/>
+          <w:highlight w:val="white"/>
+        </w:rPr>
+      </w:pPr>
+      <w:r>
+        <w:rPr>
+          <w:color w:val="222222"/>
+          <w:sz w:val="24"/>
+          <w:szCs w:val="24"/>
+          <w:highlight w:val="white"/>
+          <w:rtl w:val="0"/>
+        </w:rPr>
+        <w:t xml:space="preserve">Email Data</w:t>
+      </w:r>
+    </w:p>
+    <w:p>
+      <w:pPr>
+        <w:ind w:left="0" w:firstLine="720"/>
+        <w:rPr>
+          <w:color w:val="222222"/>
+          <w:sz w:val="24"/>
+          <w:szCs w:val="24"/>
+          <w:highlight w:val="white"/>
+        </w:rPr>
+      </w:pPr>
+      <w:r>
+        <w:rPr>
+          <w:color w:val="222222"/>
+          <w:sz w:val="24"/>
+          <w:szCs w:val="24"/>
+          <w:highlight w:val="white"/>
+        </w:rPr>
+        <w:drawing>
+          <wp:inline distB="114300" distT="114300" distL="114300" distR="114300">
+            <wp:extent cx="5943600" cy="3949700"/>
+            <wp:effectExtent b="0" l="0" r="0" t="0"/>
+            <wp:docPr id="4" name="image9.png"/>
+            <a:graphic>
+              <a:graphicData uri="http://schemas.openxmlformats.org/drawingml/2006/picture">
+                <pic:pic>
+                  <pic:nvPicPr>
+                    <pic:cNvPr id="0" name="image9.png"/>
+                    <pic:cNvPicPr preferRelativeResize="0"/>
+                  </pic:nvPicPr>
+                  <pic:blipFill>
+                    <a:blip r:embed="rId21"/>
+                    <a:srcRect b="0" l="0" r="0" t="0"/>
+                    <a:stretch>
+                      <a:fillRect/>
+                    </a:stretch>
+                  </pic:blipFill>
+                  <pic:spPr>
+                    <a:xfrm>
+                      <a:off x="0" y="0"/>
+                      <a:ext cx="5943600" cy="3949700"/>
+                    </a:xfrm>
+                    <a:prstGeom prst="rect"/>
+                    <a:ln/>
+                  </pic:spPr>
+                </pic:pic>
+              </a:graphicData>
+            </a:graphic>
+          </wp:inline>
+        </w:drawing>
+      </w:r>
+      <w:r>
+        <w:rPr>
+          <w:rtl w:val="0"/>
+        </w:rPr>
+      </w:r>
+    </w:p>
+    <w:p>
+      <w:pPr>
+        <w:ind w:left="0" w:firstLine="720"/>
+        <w:rPr>
+          <w:color w:val="222222"/>
+          <w:sz w:val="24"/>
+          <w:szCs w:val="24"/>
+          <w:highlight w:val="white"/>
+        </w:rPr>
+      </w:pPr>
+      <w:r>
+        <w:rPr>
+          <w:color w:val="222222"/>
+          <w:sz w:val="24"/>
+          <w:szCs w:val="24"/>
+          <w:highlight w:val="white"/>
+          <w:rtl w:val="0"/>
+        </w:rPr>
+        <w:t xml:space="preserve">No Clear elbow pattern but identified potential # cluster to be 14, 20, 24, 33</w:t>
+      </w:r>
+    </w:p>
+    <w:p>
+      <w:pPr>
+        <w:ind w:left="0" w:firstLine="720"/>
+        <w:rPr>
+          <w:color w:val="222222"/>
+          <w:sz w:val="24"/>
+          <w:szCs w:val="24"/>
+          <w:highlight w:val="white"/>
+        </w:rPr>
+      </w:pPr>
+      <w:r>
+        <w:rPr>
+          <w:rtl w:val="0"/>
+        </w:rPr>
+      </w:r>
+    </w:p>
+    <w:p>
+      <w:pPr>
+        <w:ind w:left="0" w:firstLine="720"/>
+        <w:rPr>
+          <w:color w:val="222222"/>
+          <w:sz w:val="24"/>
+          <w:szCs w:val="24"/>
+          <w:highlight w:val="white"/>
+        </w:rPr>
+      </w:pPr>
+      <w:r>
+        <w:rPr>
+          <w:color w:val="222222"/>
+          <w:sz w:val="24"/>
+          <w:szCs w:val="24"/>
+          <w:highlight w:val="white"/>
+          <w:rtl w:val="0"/>
+        </w:rPr>
+        <w:t xml:space="preserve">Podcast Data:</w:t>
+      </w:r>
+    </w:p>
+    <w:p>
+      <w:pPr>
+        <w:ind w:left="0" w:firstLine="720"/>
+        <w:rPr>
+          <w:color w:val="222222"/>
+          <w:sz w:val="24"/>
+          <w:szCs w:val="24"/>
+          <w:highlight w:val="white"/>
+        </w:rPr>
+      </w:pPr>
+      <w:r>
+        <w:rPr>
+          <w:color w:val="222222"/>
+          <w:sz w:val="24"/>
+          <w:szCs w:val="24"/>
+          <w:highlight w:val="white"/>
+        </w:rPr>
+        <w:drawing>
+          <wp:inline distB="114300" distT="114300" distL="114300" distR="114300">
+            <wp:extent cx="5943600" cy="3949700"/>
+            <wp:effectExtent b="0" l="0" r="0" t="0"/>
+            <wp:docPr id="3" name="image10.png"/>
+            <a:graphic>
+              <a:graphicData uri="http://schemas.openxmlformats.org/drawingml/2006/picture">
+                <pic:pic>
+                  <pic:nvPicPr>
+                    <pic:cNvPr id="0" name="image10.png"/>
+                    <pic:cNvPicPr preferRelativeResize="0"/>
+                  </pic:nvPicPr>
+                  <pic:blipFill>
+                    <a:blip r:embed="rId22"/>
+                    <a:srcRect b="0" l="0" r="0" t="0"/>
+                    <a:stretch>
+                      <a:fillRect/>
+                    </a:stretch>
+                  </pic:blipFill>
+                  <pic:spPr>
+                    <a:xfrm>
+                      <a:off x="0" y="0"/>
+                      <a:ext cx="5943600" cy="3949700"/>
+                    </a:xfrm>
+                    <a:prstGeom prst="rect"/>
+                    <a:ln/>
+                  </pic:spPr>
+                </pic:pic>
+              </a:graphicData>
+            </a:graphic>
+          </wp:inline>
+        </w:drawing>
+      </w:r>
+      <w:r>
+        <w:rPr>
+          <w:rtl w:val="0"/>
+        </w:rPr>
+      </w:r>
+    </w:p>
+    <w:p>
+      <w:pPr>
+        <w:ind w:firstLine="720"/>
+        <w:rPr>
+          <w:color w:val="222222"/>
+          <w:sz w:val="24"/>
+          <w:szCs w:val="24"/>
+          <w:highlight w:val="white"/>
+        </w:rPr>
+      </w:pPr>
+      <w:r>
+        <w:rPr>
+          <w:color w:val="222222"/>
+          <w:sz w:val="24"/>
+          <w:szCs w:val="24"/>
+          <w:highlight w:val="white"/>
+          <w:rtl w:val="0"/>
+        </w:rPr>
+        <w:t xml:space="preserve">No Clear elbow pattern but identified potential # cluster to be 17, 26, 37, 42</w:t>
+      </w:r>
+    </w:p>
+    <w:p>
+      <w:pPr>
+        <w:ind w:left="0" w:firstLine="720"/>
+        <w:rPr>
+          <w:color w:val="222222"/>
+          <w:sz w:val="24"/>
+          <w:szCs w:val="24"/>
+          <w:highlight w:val="white"/>
+        </w:rPr>
+      </w:pPr>
+      <w:r>
+        <w:rPr>
+          <w:rtl w:val="0"/>
+        </w:rPr>
+      </w:r>
+    </w:p>
+    <w:p>
+      <w:pPr>
+        <w:ind w:left="0" w:firstLine="720"/>
+        <w:rPr>
+          <w:color w:val="222222"/>
+          <w:sz w:val="24"/>
+          <w:szCs w:val="24"/>
+          <w:highlight w:val="white"/>
+        </w:rPr>
+      </w:pPr>
+      <w:r>
+        <w:rPr>
+          <w:rtl w:val="0"/>
+        </w:rPr>
+      </w:r>
+    </w:p>
+    <w:p>
+      <w:pPr>
+        <w:numPr>
+          <w:ilvl w:val="0"/>
+          <w:numId w:val="8"/>
+        </w:numPr>
+        <w:ind w:left="1440" w:hanging="360"/>
+        <w:rPr>
+          <w:color w:val="222222"/>
+          <w:sz w:val="24"/>
+          <w:szCs w:val="24"/>
+          <w:highlight w:val="white"/>
+        </w:rPr>
+      </w:pPr>
+      <w:hyperlink r:id="rId23">
         <w:r>
           <w:rPr>
             <w:color w:val="1155cc"/>
@@ -3280,7 +3529,7 @@
       <w:pPr>
         <w:numPr>
           <w:ilvl w:val="0"/>
-          <w:numId w:val="7"/>
+          <w:numId w:val="8"/>
         </w:numPr>
         <w:ind w:left="1440" w:hanging="360"/>
         <w:rPr>
@@ -3290,7 +3539,7 @@
           <w:highlight w:val="white"/>
         </w:rPr>
       </w:pPr>
-      <w:hyperlink r:id="rId22">
+      <w:hyperlink r:id="rId24">
         <w:r>
           <w:rPr>
             <w:color w:val="1155cc"/>
@@ -3318,7 +3567,7 @@
       <w:pPr>
         <w:numPr>
           <w:ilvl w:val="0"/>
-          <w:numId w:val="7"/>
+          <w:numId w:val="8"/>
         </w:numPr>
         <w:ind w:left="1440" w:hanging="360"/>
         <w:rPr>
@@ -3328,7 +3577,7 @@
           <w:highlight w:val="white"/>
         </w:rPr>
       </w:pPr>
-      <w:hyperlink r:id="rId23">
+      <w:hyperlink r:id="rId25">
         <w:r>
           <w:rPr>
             <w:color w:val="1155cc"/>
@@ -3349,6 +3598,42 @@
     </w:p>
     <w:p>
       <w:pPr>
+        <w:ind w:left="1440" w:firstLine="0"/>
+        <w:rPr>
+          <w:color w:val="222222"/>
+          <w:sz w:val="24"/>
+          <w:szCs w:val="24"/>
+          <w:highlight w:val="white"/>
+        </w:rPr>
+      </w:pPr>
+      <w:r>
+        <w:rPr>
+          <w:rtl w:val="0"/>
+        </w:rPr>
+      </w:r>
+    </w:p>
+    <w:p>
+      <w:pPr>
+        <w:rPr>
+          <w:color w:val="222222"/>
+          <w:sz w:val="24"/>
+          <w:szCs w:val="24"/>
+          <w:highlight w:val="white"/>
+        </w:rPr>
+      </w:pPr>
+      <w:r>
+        <w:rPr>
+          <w:color w:val="222222"/>
+          <w:sz w:val="24"/>
+          <w:szCs w:val="24"/>
+          <w:highlight w:val="white"/>
+          <w:rtl w:val="0"/>
+        </w:rPr>
+        <w:t xml:space="preserve">Note: Moving on from K-Means using FAISS to BERTopic as we need dynamic clustering without mentioning the cluster count.</w:t>
+      </w:r>
+    </w:p>
+    <w:p>
+      <w:pPr>
         <w:rPr>
           <w:b w:val="1"/>
           <w:color w:val="222222"/>
@@ -3367,7 +3652,7 @@
       <w:pPr>
         <w:numPr>
           <w:ilvl w:val="0"/>
-          <w:numId w:val="2"/>
+          <w:numId w:val="3"/>
         </w:numPr>
         <w:ind w:left="720" w:hanging="360"/>
         <w:rPr>
@@ -3411,7 +3696,7 @@
       <w:pPr>
         <w:numPr>
           <w:ilvl w:val="0"/>
-          <w:numId w:val="12"/>
+          <w:numId w:val="18"/>
         </w:numPr>
         <w:ind w:left="1440" w:hanging="360"/>
         <w:rPr>
@@ -3429,7 +3714,7 @@
           <w:highlight w:val="white"/>
           <w:rtl w:val="0"/>
         </w:rPr>
-        <w:t xml:space="preserve">Connect passages from different data sources based on similarities.</w:t>
+        <w:t xml:space="preserve">The code is in place to do it, need to run the code after resolving the Amarel issue is cleared.</w:t>
       </w:r>
     </w:p>
     <w:p>
@@ -3452,7 +3737,7 @@
       <w:pPr>
         <w:numPr>
           <w:ilvl w:val="0"/>
-          <w:numId w:val="2"/>
+          <w:numId w:val="3"/>
         </w:numPr>
         <w:ind w:left="720" w:hanging="360"/>
         <w:rPr>
@@ -3497,7 +3782,7 @@
       <w:pPr>
         <w:numPr>
           <w:ilvl w:val="0"/>
-          <w:numId w:val="4"/>
+          <w:numId w:val="5"/>
         </w:numPr>
         <w:ind w:left="1440" w:hanging="360"/>
         <w:rPr>
@@ -3571,6 +3856,849 @@
         <w:rPr>
           <w:b w:val="1"/>
           <w:color w:val="222222"/>
+          <w:sz w:val="28"/>
+          <w:szCs w:val="28"/>
+          <w:highlight w:val="white"/>
+          <w:u w:val="single"/>
+        </w:rPr>
+      </w:pPr>
+      <w:r>
+        <w:rPr>
+          <w:b w:val="1"/>
+          <w:color w:val="222222"/>
+          <w:sz w:val="28"/>
+          <w:szCs w:val="28"/>
+          <w:highlight w:val="white"/>
+          <w:u w:val="single"/>
+          <w:rtl w:val="0"/>
+        </w:rPr>
+        <w:t xml:space="preserve">Week 6: Oct 13 - Oct 19</w:t>
+      </w:r>
+    </w:p>
+    <w:p>
+      <w:pPr>
+        <w:numPr>
+          <w:ilvl w:val="0"/>
+          <w:numId w:val="17"/>
+        </w:numPr>
+        <w:ind w:left="720" w:hanging="360"/>
+        <w:jc w:val="left"/>
+        <w:rPr>
+          <w:b w:val="1"/>
+          <w:color w:val="222222"/>
+          <w:sz w:val="28"/>
+          <w:szCs w:val="28"/>
+          <w:highlight w:val="white"/>
+        </w:rPr>
+      </w:pPr>
+      <w:r>
+        <w:rPr>
+          <w:b w:val="1"/>
+          <w:color w:val="222222"/>
+          <w:sz w:val="28"/>
+          <w:szCs w:val="28"/>
+          <w:highlight w:val="white"/>
+          <w:rtl w:val="0"/>
+        </w:rPr>
+        <w:t xml:space="preserve">Amarel Issues</w:t>
+      </w:r>
+    </w:p>
+    <w:p>
+      <w:pPr>
+        <w:numPr>
+          <w:ilvl w:val="0"/>
+          <w:numId w:val="20"/>
+        </w:numPr>
+        <w:ind w:left="1440" w:hanging="360"/>
+        <w:jc w:val="left"/>
+        <w:rPr>
+          <w:color w:val="222222"/>
+          <w:sz w:val="24"/>
+          <w:szCs w:val="24"/>
+          <w:highlight w:val="white"/>
+          <w:u w:val="none"/>
+        </w:rPr>
+      </w:pPr>
+      <w:r>
+        <w:rPr>
+          <w:color w:val="222222"/>
+          <w:sz w:val="24"/>
+          <w:szCs w:val="24"/>
+          <w:highlight w:val="white"/>
+          <w:rtl w:val="0"/>
+        </w:rPr>
+        <w:t xml:space="preserve">Get the Job running issues resolved - Ticket raised</w:t>
+      </w:r>
+    </w:p>
+    <w:p>
+      <w:pPr>
+        <w:numPr>
+          <w:ilvl w:val="0"/>
+          <w:numId w:val="20"/>
+        </w:numPr>
+        <w:ind w:left="1440" w:hanging="360"/>
+        <w:jc w:val="left"/>
+        <w:rPr>
+          <w:color w:val="222222"/>
+          <w:sz w:val="24"/>
+          <w:szCs w:val="24"/>
+          <w:highlight w:val="white"/>
+          <w:u w:val="none"/>
+        </w:rPr>
+      </w:pPr>
+      <w:r>
+        <w:rPr>
+          <w:color w:val="222222"/>
+          <w:sz w:val="24"/>
+          <w:szCs w:val="24"/>
+          <w:highlight w:val="white"/>
+          <w:rtl w:val="0"/>
+        </w:rPr>
+        <w:t xml:space="preserve">Get the required packages installed - Ticket raised</w:t>
+      </w:r>
+    </w:p>
+    <w:p>
+      <w:pPr>
+        <w:ind w:left="0" w:firstLine="0"/>
+        <w:jc w:val="left"/>
+        <w:rPr>
+          <w:color w:val="222222"/>
+          <w:sz w:val="24"/>
+          <w:szCs w:val="24"/>
+          <w:highlight w:val="white"/>
+        </w:rPr>
+      </w:pPr>
+      <w:r>
+        <w:rPr>
+          <w:rtl w:val="0"/>
+        </w:rPr>
+      </w:r>
+    </w:p>
+    <w:p>
+      <w:pPr>
+        <w:numPr>
+          <w:ilvl w:val="0"/>
+          <w:numId w:val="17"/>
+        </w:numPr>
+        <w:ind w:left="720" w:hanging="360"/>
+        <w:jc w:val="left"/>
+        <w:rPr>
+          <w:b w:val="1"/>
+          <w:color w:val="222222"/>
+          <w:sz w:val="28"/>
+          <w:szCs w:val="28"/>
+          <w:highlight w:val="white"/>
+          <w:u w:val="none"/>
+        </w:rPr>
+      </w:pPr>
+      <w:r>
+        <w:rPr>
+          <w:b w:val="1"/>
+          <w:color w:val="222222"/>
+          <w:sz w:val="28"/>
+          <w:szCs w:val="28"/>
+          <w:highlight w:val="white"/>
+          <w:rtl w:val="0"/>
+        </w:rPr>
+        <w:t xml:space="preserve">TV Embedding</w:t>
+      </w:r>
+    </w:p>
+    <w:p>
+      <w:pPr>
+        <w:numPr>
+          <w:ilvl w:val="0"/>
+          <w:numId w:val="9"/>
+        </w:numPr>
+        <w:ind w:left="1440" w:hanging="360"/>
+        <w:jc w:val="left"/>
+        <w:rPr>
+          <w:color w:val="222222"/>
+          <w:sz w:val="24"/>
+          <w:szCs w:val="24"/>
+          <w:highlight w:val="white"/>
+          <w:u w:val="none"/>
+        </w:rPr>
+      </w:pPr>
+      <w:r>
+        <w:rPr>
+          <w:color w:val="222222"/>
+          <w:sz w:val="24"/>
+          <w:szCs w:val="24"/>
+          <w:highlight w:val="white"/>
+          <w:rtl w:val="0"/>
+        </w:rPr>
+        <w:t xml:space="preserve">Obtain TV Embeddings - waiting on Amarel issue</w:t>
+      </w:r>
+    </w:p>
+    <w:p>
+      <w:pPr>
+        <w:ind w:left="1440" w:firstLine="0"/>
+        <w:jc w:val="left"/>
+        <w:rPr>
+          <w:color w:val="222222"/>
+          <w:sz w:val="24"/>
+          <w:szCs w:val="24"/>
+          <w:highlight w:val="white"/>
+        </w:rPr>
+      </w:pPr>
+      <w:r>
+        <w:rPr>
+          <w:rtl w:val="0"/>
+        </w:rPr>
+      </w:r>
+    </w:p>
+    <w:p>
+      <w:pPr>
+        <w:numPr>
+          <w:ilvl w:val="0"/>
+          <w:numId w:val="17"/>
+        </w:numPr>
+        <w:ind w:left="720" w:hanging="360"/>
+        <w:jc w:val="left"/>
+        <w:rPr>
+          <w:b w:val="1"/>
+          <w:color w:val="222222"/>
+          <w:sz w:val="28"/>
+          <w:szCs w:val="28"/>
+          <w:highlight w:val="white"/>
+          <w:u w:val="none"/>
+        </w:rPr>
+      </w:pPr>
+      <w:r>
+        <w:rPr>
+          <w:b w:val="1"/>
+          <w:color w:val="222222"/>
+          <w:sz w:val="28"/>
+          <w:szCs w:val="28"/>
+          <w:highlight w:val="white"/>
+          <w:rtl w:val="0"/>
+        </w:rPr>
+        <w:t xml:space="preserve">Obtain Clusters for all data sources using BERTopic</w:t>
+      </w:r>
+      <w:r>
+        <w:rPr>
+          <w:rtl w:val="0"/>
+        </w:rPr>
+      </w:r>
+    </w:p>
+    <w:p>
+      <w:pPr>
+        <w:numPr>
+          <w:ilvl w:val="0"/>
+          <w:numId w:val="1"/>
+        </w:numPr>
+        <w:ind w:left="1440" w:hanging="360"/>
+        <w:jc w:val="left"/>
+        <w:rPr>
+          <w:color w:val="222222"/>
+          <w:sz w:val="24"/>
+          <w:szCs w:val="24"/>
+          <w:highlight w:val="white"/>
+          <w:u w:val="none"/>
+        </w:rPr>
+      </w:pPr>
+      <w:r>
+        <w:rPr>
+          <w:color w:val="222222"/>
+          <w:sz w:val="24"/>
+          <w:szCs w:val="24"/>
+          <w:highlight w:val="white"/>
+          <w:rtl w:val="0"/>
+        </w:rPr>
+        <w:t xml:space="preserve">Experiment with hyperparameters to figure out the right once.</w:t>
+      </w:r>
+    </w:p>
+    <w:p>
+      <w:pPr>
+        <w:numPr>
+          <w:ilvl w:val="0"/>
+          <w:numId w:val="1"/>
+        </w:numPr>
+        <w:ind w:left="1440" w:hanging="360"/>
+        <w:jc w:val="left"/>
+        <w:rPr>
+          <w:color w:val="222222"/>
+          <w:sz w:val="24"/>
+          <w:szCs w:val="24"/>
+          <w:highlight w:val="white"/>
+          <w:u w:val="none"/>
+        </w:rPr>
+      </w:pPr>
+      <w:r>
+        <w:rPr>
+          <w:color w:val="222222"/>
+          <w:sz w:val="24"/>
+          <w:szCs w:val="24"/>
+          <w:highlight w:val="white"/>
+          <w:rtl w:val="0"/>
+        </w:rPr>
+        <w:t xml:space="preserve">Get around 150-200 clusters for each data source.</w:t>
+      </w:r>
+    </w:p>
+    <w:p>
+      <w:pPr>
+        <w:ind w:left="1440" w:firstLine="0"/>
+        <w:jc w:val="left"/>
+        <w:rPr>
+          <w:color w:val="222222"/>
+          <w:sz w:val="24"/>
+          <w:szCs w:val="24"/>
+          <w:highlight w:val="white"/>
+        </w:rPr>
+      </w:pPr>
+      <w:r>
+        <w:rPr>
+          <w:rtl w:val="0"/>
+        </w:rPr>
+      </w:r>
+    </w:p>
+    <w:p>
+      <w:pPr>
+        <w:numPr>
+          <w:ilvl w:val="0"/>
+          <w:numId w:val="17"/>
+        </w:numPr>
+        <w:ind w:left="720" w:hanging="360"/>
+        <w:jc w:val="left"/>
+        <w:rPr>
+          <w:b w:val="1"/>
+          <w:color w:val="222222"/>
+          <w:sz w:val="28"/>
+          <w:szCs w:val="28"/>
+          <w:highlight w:val="white"/>
+          <w:u w:val="none"/>
+        </w:rPr>
+      </w:pPr>
+      <w:r>
+        <w:rPr>
+          <w:b w:val="1"/>
+          <w:color w:val="222222"/>
+          <w:sz w:val="28"/>
+          <w:szCs w:val="28"/>
+          <w:highlight w:val="white"/>
+          <w:rtl w:val="0"/>
+        </w:rPr>
+        <w:t xml:space="preserve">Similarities</w:t>
+      </w:r>
+    </w:p>
+    <w:p>
+      <w:pPr>
+        <w:ind w:left="720" w:firstLine="0"/>
+        <w:jc w:val="left"/>
+        <w:rPr>
+          <w:color w:val="222222"/>
+          <w:sz w:val="24"/>
+          <w:szCs w:val="24"/>
+          <w:highlight w:val="white"/>
+        </w:rPr>
+      </w:pPr>
+      <w:r>
+        <w:rPr>
+          <w:color w:val="222222"/>
+          <w:sz w:val="24"/>
+          <w:szCs w:val="24"/>
+          <w:highlight w:val="white"/>
+          <w:rtl w:val="0"/>
+        </w:rPr>
+        <w:t xml:space="preserve">Get Cosine Similarities for the clusters to compare the data sources.</w:t>
+      </w:r>
+    </w:p>
+    <w:p>
+      <w:pPr>
+        <w:ind w:left="720" w:firstLine="0"/>
+        <w:jc w:val="left"/>
+        <w:rPr>
+          <w:color w:val="222222"/>
+          <w:sz w:val="24"/>
+          <w:szCs w:val="24"/>
+          <w:highlight w:val="white"/>
+        </w:rPr>
+      </w:pPr>
+      <w:r>
+        <w:rPr>
+          <w:rtl w:val="0"/>
+        </w:rPr>
+      </w:r>
+    </w:p>
+    <w:p>
+      <w:pPr>
+        <w:numPr>
+          <w:ilvl w:val="0"/>
+          <w:numId w:val="17"/>
+        </w:numPr>
+        <w:ind w:left="720" w:hanging="360"/>
+        <w:rPr>
+          <w:b w:val="1"/>
+          <w:color w:val="222222"/>
+          <w:sz w:val="28"/>
+          <w:szCs w:val="28"/>
+          <w:highlight w:val="white"/>
+        </w:rPr>
+      </w:pPr>
+      <w:r>
+        <w:rPr>
+          <w:b w:val="1"/>
+          <w:color w:val="222222"/>
+          <w:sz w:val="28"/>
+          <w:szCs w:val="28"/>
+          <w:highlight w:val="white"/>
+          <w:rtl w:val="0"/>
+        </w:rPr>
+        <w:t xml:space="preserve">Link Transformer Similarities</w:t>
+      </w:r>
+    </w:p>
+    <w:p>
+      <w:pPr>
+        <w:ind w:left="720" w:firstLine="0"/>
+        <w:rPr>
+          <w:color w:val="222222"/>
+          <w:sz w:val="24"/>
+          <w:szCs w:val="24"/>
+          <w:highlight w:val="white"/>
+        </w:rPr>
+      </w:pPr>
+      <w:r>
+        <w:rPr>
+          <w:color w:val="222222"/>
+          <w:sz w:val="24"/>
+          <w:szCs w:val="24"/>
+          <w:highlight w:val="white"/>
+          <w:rtl w:val="0"/>
+        </w:rPr>
+        <w:t xml:space="preserve">Run the code to get the combined dataframe to compare and verify the cosine similarities. (Use GPU)</w:t>
+      </w:r>
+    </w:p>
+    <w:p>
+      <w:pPr>
+        <w:ind w:left="720" w:firstLine="0"/>
+        <w:rPr>
+          <w:color w:val="222222"/>
+          <w:sz w:val="24"/>
+          <w:szCs w:val="24"/>
+          <w:highlight w:val="white"/>
+        </w:rPr>
+      </w:pPr>
+      <w:r>
+        <w:rPr>
+          <w:rtl w:val="0"/>
+        </w:rPr>
+      </w:r>
+    </w:p>
+    <w:p>
+      <w:pPr>
+        <w:numPr>
+          <w:ilvl w:val="0"/>
+          <w:numId w:val="17"/>
+        </w:numPr>
+        <w:ind w:left="720" w:hanging="360"/>
+        <w:jc w:val="left"/>
+        <w:rPr>
+          <w:b w:val="1"/>
+          <w:color w:val="222222"/>
+          <w:sz w:val="28"/>
+          <w:szCs w:val="28"/>
+          <w:highlight w:val="white"/>
+          <w:u w:val="none"/>
+        </w:rPr>
+      </w:pPr>
+      <w:r>
+        <w:rPr>
+          <w:b w:val="1"/>
+          <w:color w:val="222222"/>
+          <w:sz w:val="28"/>
+          <w:szCs w:val="28"/>
+          <w:highlight w:val="white"/>
+          <w:rtl w:val="0"/>
+        </w:rPr>
+        <w:t xml:space="preserve">Keyword Analysis</w:t>
+      </w:r>
+    </w:p>
+    <w:p>
+      <w:pPr>
+        <w:ind w:left="720" w:firstLine="0"/>
+        <w:jc w:val="left"/>
+        <w:rPr>
+          <w:color w:val="222222"/>
+          <w:sz w:val="24"/>
+          <w:szCs w:val="24"/>
+          <w:highlight w:val="white"/>
+        </w:rPr>
+      </w:pPr>
+      <w:r>
+        <w:rPr>
+          <w:color w:val="222222"/>
+          <w:sz w:val="24"/>
+          <w:szCs w:val="24"/>
+          <w:highlight w:val="white"/>
+          <w:rtl w:val="0"/>
+        </w:rPr>
+        <w:t xml:space="preserve">Refer to the paper to perform keyword analysis across the data sources (example - “HATE”, “RESENT”)</w:t>
+      </w:r>
+    </w:p>
+    <w:p>
+      <w:pPr>
+        <w:ind w:left="720" w:firstLine="0"/>
+        <w:jc w:val="left"/>
+        <w:rPr>
+          <w:color w:val="222222"/>
+          <w:sz w:val="24"/>
+          <w:szCs w:val="24"/>
+          <w:highlight w:val="white"/>
+        </w:rPr>
+      </w:pPr>
+      <w:r>
+        <w:rPr>
+          <w:color w:val="222222"/>
+          <w:sz w:val="24"/>
+          <w:szCs w:val="24"/>
+          <w:highlight w:val="white"/>
+          <w:rtl w:val="0"/>
+        </w:rPr>
+        <w:t xml:space="preserve">Paper - </w:t>
+      </w:r>
+      <w:hyperlink r:id="rId26">
+        <w:r>
+          <w:rPr>
+            <w:color w:val="1155cc"/>
+            <w:highlight w:val="white"/>
+            <w:u w:val="single"/>
+            <w:rtl w:val="0"/>
+          </w:rPr>
+          <w:t xml:space="preserve">https://cdn.theconversation.com/static_files/files/1255/Hate_on_Fox_News_draft_report_9-28-20.pdf</w:t>
+        </w:r>
+      </w:hyperlink>
+      <w:r>
+        <w:rPr>
+          <w:rtl w:val="0"/>
+        </w:rPr>
+      </w:r>
+    </w:p>
+    <w:p>
+      <w:pPr>
+        <w:ind w:left="720" w:firstLine="0"/>
+        <w:jc w:val="left"/>
+        <w:rPr>
+          <w:color w:val="222222"/>
+          <w:sz w:val="24"/>
+          <w:szCs w:val="24"/>
+          <w:highlight w:val="white"/>
+        </w:rPr>
+      </w:pPr>
+      <w:r>
+        <w:rPr>
+          <w:rtl w:val="0"/>
+        </w:rPr>
+      </w:r>
+    </w:p>
+    <w:p>
+      <w:pPr>
+        <w:numPr>
+          <w:ilvl w:val="0"/>
+          <w:numId w:val="16"/>
+        </w:numPr>
+        <w:ind w:left="1440" w:hanging="360"/>
+        <w:jc w:val="left"/>
+        <w:rPr>
+          <w:color w:val="222222"/>
+          <w:sz w:val="24"/>
+          <w:szCs w:val="24"/>
+          <w:highlight w:val="white"/>
+          <w:u w:val="none"/>
+        </w:rPr>
+      </w:pPr>
+      <w:r>
+        <w:rPr>
+          <w:color w:val="222222"/>
+          <w:sz w:val="24"/>
+          <w:szCs w:val="24"/>
+          <w:highlight w:val="white"/>
+          <w:rtl w:val="0"/>
+        </w:rPr>
+        <w:t xml:space="preserve">Top 10 users using certain keywords</w:t>
+      </w:r>
+    </w:p>
+    <w:p>
+      <w:pPr>
+        <w:numPr>
+          <w:ilvl w:val="0"/>
+          <w:numId w:val="16"/>
+        </w:numPr>
+        <w:ind w:left="1440" w:hanging="360"/>
+        <w:jc w:val="left"/>
+        <w:rPr>
+          <w:color w:val="222222"/>
+          <w:sz w:val="24"/>
+          <w:szCs w:val="24"/>
+          <w:highlight w:val="white"/>
+          <w:u w:val="none"/>
+        </w:rPr>
+      </w:pPr>
+      <w:r>
+        <w:rPr>
+          <w:color w:val="222222"/>
+          <w:sz w:val="24"/>
+          <w:szCs w:val="24"/>
+          <w:highlight w:val="white"/>
+          <w:rtl w:val="0"/>
+        </w:rPr>
+        <w:t xml:space="preserve">Top 10 Channels and Shows using certain keywords</w:t>
+      </w:r>
+    </w:p>
+    <w:p>
+      <w:pPr>
+        <w:numPr>
+          <w:ilvl w:val="0"/>
+          <w:numId w:val="16"/>
+        </w:numPr>
+        <w:ind w:left="1440" w:hanging="360"/>
+        <w:jc w:val="left"/>
+        <w:rPr>
+          <w:color w:val="222222"/>
+          <w:sz w:val="24"/>
+          <w:szCs w:val="24"/>
+          <w:highlight w:val="white"/>
+          <w:u w:val="none"/>
+        </w:rPr>
+      </w:pPr>
+      <w:r>
+        <w:rPr>
+          <w:color w:val="222222"/>
+          <w:sz w:val="24"/>
+          <w:szCs w:val="24"/>
+          <w:highlight w:val="white"/>
+          <w:rtl w:val="0"/>
+        </w:rPr>
+        <w:t xml:space="preserve">Top 10 Podcasts using certain keywords</w:t>
+      </w:r>
+    </w:p>
+    <w:p>
+      <w:pPr>
+        <w:numPr>
+          <w:ilvl w:val="0"/>
+          <w:numId w:val="16"/>
+        </w:numPr>
+        <w:ind w:left="1440" w:hanging="360"/>
+        <w:jc w:val="left"/>
+        <w:rPr>
+          <w:color w:val="222222"/>
+          <w:sz w:val="24"/>
+          <w:szCs w:val="24"/>
+          <w:highlight w:val="white"/>
+          <w:u w:val="none"/>
+        </w:rPr>
+      </w:pPr>
+      <w:r>
+        <w:rPr>
+          <w:color w:val="222222"/>
+          <w:sz w:val="24"/>
+          <w:szCs w:val="24"/>
+          <w:highlight w:val="white"/>
+          <w:rtl w:val="0"/>
+        </w:rPr>
+        <w:t xml:space="preserve">Before and after keyword analysis for all the data sources</w:t>
+      </w:r>
+    </w:p>
+    <w:p>
+      <w:pPr>
+        <w:numPr>
+          <w:ilvl w:val="0"/>
+          <w:numId w:val="16"/>
+        </w:numPr>
+        <w:ind w:left="1440" w:hanging="360"/>
+        <w:jc w:val="left"/>
+        <w:rPr>
+          <w:color w:val="222222"/>
+          <w:sz w:val="24"/>
+          <w:szCs w:val="24"/>
+          <w:highlight w:val="white"/>
+          <w:u w:val="none"/>
+        </w:rPr>
+      </w:pPr>
+      <w:r>
+        <w:rPr>
+          <w:color w:val="222222"/>
+          <w:sz w:val="24"/>
+          <w:szCs w:val="24"/>
+          <w:highlight w:val="white"/>
+          <w:rtl w:val="0"/>
+        </w:rPr>
+        <w:t xml:space="preserve">General statistics, time series plots for all the data sources</w:t>
+      </w:r>
+    </w:p>
+    <w:p>
+      <w:pPr>
+        <w:numPr>
+          <w:ilvl w:val="0"/>
+          <w:numId w:val="16"/>
+        </w:numPr>
+        <w:ind w:left="1440" w:hanging="360"/>
+        <w:jc w:val="left"/>
+        <w:rPr>
+          <w:color w:val="222222"/>
+          <w:sz w:val="24"/>
+          <w:szCs w:val="24"/>
+          <w:highlight w:val="white"/>
+          <w:u w:val="none"/>
+        </w:rPr>
+      </w:pPr>
+      <w:r>
+        <w:rPr>
+          <w:color w:val="222222"/>
+          <w:sz w:val="24"/>
+          <w:szCs w:val="24"/>
+          <w:highlight w:val="white"/>
+          <w:rtl w:val="0"/>
+        </w:rPr>
+        <w:t xml:space="preserve">POS tagging to identify the subjects, objects and causes for all the data sources</w:t>
+      </w:r>
+    </w:p>
+    <w:p>
+      <w:pPr>
+        <w:ind w:left="0" w:firstLine="0"/>
+        <w:jc w:val="left"/>
+        <w:rPr>
+          <w:color w:val="222222"/>
+          <w:sz w:val="24"/>
+          <w:szCs w:val="24"/>
+          <w:highlight w:val="white"/>
+        </w:rPr>
+      </w:pPr>
+      <w:r>
+        <w:rPr>
+          <w:rtl w:val="0"/>
+        </w:rPr>
+      </w:r>
+    </w:p>
+    <w:p>
+      <w:pPr>
+        <w:numPr>
+          <w:ilvl w:val="0"/>
+          <w:numId w:val="17"/>
+        </w:numPr>
+        <w:ind w:left="720" w:hanging="360"/>
+        <w:jc w:val="left"/>
+        <w:rPr>
+          <w:b w:val="1"/>
+          <w:color w:val="222222"/>
+          <w:sz w:val="28"/>
+          <w:szCs w:val="28"/>
+          <w:highlight w:val="white"/>
+          <w:u w:val="none"/>
+        </w:rPr>
+      </w:pPr>
+      <w:r>
+        <w:rPr>
+          <w:b w:val="1"/>
+          <w:color w:val="222222"/>
+          <w:sz w:val="28"/>
+          <w:szCs w:val="28"/>
+          <w:highlight w:val="white"/>
+          <w:rtl w:val="0"/>
+        </w:rPr>
+        <w:t xml:space="preserve">Get Top unigrams and bigrams for all data sources</w:t>
+      </w:r>
+    </w:p>
+    <w:p>
+      <w:pPr>
+        <w:ind w:left="720" w:firstLine="0"/>
+        <w:jc w:val="left"/>
+        <w:rPr>
+          <w:color w:val="222222"/>
+          <w:sz w:val="24"/>
+          <w:szCs w:val="24"/>
+          <w:highlight w:val="white"/>
+        </w:rPr>
+      </w:pPr>
+      <w:r>
+        <w:rPr>
+          <w:color w:val="222222"/>
+          <w:sz w:val="24"/>
+          <w:szCs w:val="24"/>
+          <w:highlight w:val="white"/>
+          <w:rtl w:val="0"/>
+        </w:rPr>
+        <w:t xml:space="preserve">Generate unigrams and bigrams and compare top of both of them across all data sources to identify unique unigrams/bigrams to certain forms of data source.</w:t>
+      </w:r>
+    </w:p>
+    <w:p>
+      <w:pPr>
+        <w:ind w:left="720" w:firstLine="0"/>
+        <w:jc w:val="left"/>
+        <w:rPr>
+          <w:b w:val="1"/>
+          <w:color w:val="222222"/>
+          <w:sz w:val="28"/>
+          <w:szCs w:val="28"/>
+          <w:highlight w:val="white"/>
+        </w:rPr>
+      </w:pPr>
+      <w:r>
+        <w:rPr>
+          <w:rtl w:val="0"/>
+        </w:rPr>
+      </w:r>
+    </w:p>
+    <w:p>
+      <w:pPr>
+        <w:ind w:left="0" w:firstLine="0"/>
+        <w:rPr>
+          <w:color w:val="222222"/>
+          <w:highlight w:val="white"/>
+        </w:rPr>
+      </w:pPr>
+      <w:r>
+        <w:rPr>
+          <w:rtl w:val="0"/>
+        </w:rPr>
+      </w:r>
+    </w:p>
+    <w:p>
+      <w:pPr>
+        <w:ind w:left="0" w:firstLine="0"/>
+        <w:rPr>
+          <w:color w:val="222222"/>
+          <w:highlight w:val="white"/>
+        </w:rPr>
+      </w:pPr>
+      <w:r>
+        <w:rPr>
+          <w:rtl w:val="0"/>
+        </w:rPr>
+      </w:r>
+    </w:p>
+    <w:p>
+      <w:pPr>
+        <w:ind w:left="0" w:firstLine="0"/>
+        <w:rPr>
+          <w:color w:val="222222"/>
+          <w:highlight w:val="white"/>
+        </w:rPr>
+      </w:pPr>
+      <w:r>
+        <w:rPr>
+          <w:rtl w:val="0"/>
+        </w:rPr>
+      </w:r>
+    </w:p>
+    <w:p>
+      <w:pPr>
+        <w:rPr>
+          <w:color w:val="222222"/>
+          <w:highlight w:val="white"/>
+        </w:rPr>
+      </w:pPr>
+      <w:r>
+        <w:rPr>
+          <w:rtl w:val="0"/>
+        </w:rPr>
+      </w:r>
+    </w:p>
+    <w:p>
+      <w:pPr>
+        <w:jc w:val="center"/>
+        <w:rPr>
+          <w:b w:val="1"/>
+          <w:color w:val="222222"/>
           <w:sz w:val="32"/>
           <w:szCs w:val="32"/>
           <w:highlight w:val="white"/>
@@ -3590,50 +4718,69 @@
     </w:p>
     <w:p>
       <w:pPr>
-        <w:rPr>
-          <w:b w:val="1"/>
-          <w:color w:val="222222"/>
-          <w:sz w:val="24"/>
-          <w:szCs w:val="24"/>
-          <w:highlight w:val="white"/>
-        </w:rPr>
-      </w:pPr>
-      <w:r>
-        <w:rPr>
-          <w:rtl w:val="0"/>
-        </w:rPr>
-      </w:r>
-    </w:p>
-    <w:p>
-      <w:pPr>
-        <w:rPr>
-          <w:color w:val="222222"/>
-          <w:highlight w:val="white"/>
-        </w:rPr>
-      </w:pPr>
-      <w:r>
-        <w:rPr>
-          <w:color w:val="131619"/>
-          <w:sz w:val="21"/>
-          <w:szCs w:val="21"/>
-          <w:highlight w:val="white"/>
-          <w:rtl w:val="0"/>
-        </w:rPr>
-        <w:t xml:space="preserve">We haven’t finalized the release code for the narrative detection, but the code is largely based off of</w:t>
-      </w:r>
-      <w:hyperlink r:id="rId24">
+        <w:numPr>
+          <w:ilvl w:val="0"/>
+          <w:numId w:val="14"/>
+        </w:numPr>
+        <w:ind w:left="720" w:hanging="360"/>
+        <w:rPr>
+          <w:highlight w:val="white"/>
+          <w:u w:val="none"/>
+        </w:rPr>
+      </w:pPr>
+      <w:r>
+        <w:rPr>
+          <w:color w:val="222222"/>
+          <w:sz w:val="24"/>
+          <w:szCs w:val="24"/>
+          <w:highlight w:val="white"/>
+          <w:rtl w:val="0"/>
+        </w:rPr>
+        <w:t xml:space="preserve">Keywords Analysis Paper - </w:t>
+      </w:r>
+      <w:hyperlink r:id="rId27">
         <w:r>
           <w:rPr>
-            <w:color w:val="131619"/>
-            <w:sz w:val="21"/>
-            <w:szCs w:val="21"/>
+            <w:color w:val="1155cc"/>
             <w:highlight w:val="white"/>
+            <w:u w:val="single"/>
             <w:rtl w:val="0"/>
           </w:rPr>
-          <w:t xml:space="preserve"> </w:t>
+          <w:t xml:space="preserve">https://cdn.theconversation.com/static_files/files/1255/Hate_on_Fox_News_draft_report_9-28-20.pdf</w:t>
         </w:r>
       </w:hyperlink>
-      <w:hyperlink r:id="rId25">
+      <w:r>
+        <w:rPr>
+          <w:rtl w:val="0"/>
+        </w:rPr>
+      </w:r>
+    </w:p>
+    <w:p>
+      <w:pPr>
+        <w:numPr>
+          <w:ilvl w:val="0"/>
+          <w:numId w:val="14"/>
+        </w:numPr>
+        <w:ind w:left="720" w:hanging="360"/>
+        <w:rPr>
+          <w:color w:val="222222"/>
+          <w:sz w:val="24"/>
+          <w:szCs w:val="24"/>
+          <w:highlight w:val="white"/>
+          <w:u w:val="none"/>
+        </w:rPr>
+      </w:pPr>
+      <w:r>
+        <w:rPr>
+          <w:color w:val="222222"/>
+          <w:sz w:val="24"/>
+          <w:szCs w:val="24"/>
+          <w:highlight w:val="white"/>
+          <w:rtl w:val="0"/>
+        </w:rPr>
+        <w:t xml:space="preserve">DP-Means - </w:t>
+      </w:r>
+      <w:hyperlink r:id="rId28">
         <w:r>
           <w:rPr>
             <w:color w:val="428bca"/>
@@ -3647,36 +4794,144 @@
       </w:hyperlink>
       <w:r>
         <w:rPr>
-          <w:color w:val="131619"/>
-          <w:sz w:val="21"/>
-          <w:szCs w:val="21"/>
-          <w:highlight w:val="white"/>
-          <w:rtl w:val="0"/>
-        </w:rPr>
-        <w:t xml:space="preserve"> except with a modification to utilize cosine similarity by altering (</w:t>
-      </w:r>
-      <w:hyperlink r:id="rId26">
+          <w:rtl w:val="0"/>
+        </w:rPr>
+      </w:r>
+    </w:p>
+    <w:p>
+      <w:pPr>
+        <w:numPr>
+          <w:ilvl w:val="0"/>
+          <w:numId w:val="14"/>
+        </w:numPr>
+        <w:ind w:left="720" w:hanging="360"/>
+        <w:rPr>
+          <w:color w:val="222222"/>
+          <w:highlight w:val="white"/>
+          <w:u w:val="none"/>
+        </w:rPr>
+      </w:pPr>
+      <w:r>
+        <w:rPr>
+          <w:color w:val="222222"/>
+          <w:highlight w:val="white"/>
+          <w:rtl w:val="0"/>
+        </w:rPr>
+        <w:t xml:space="preserve">K-Means with FAISS </w:t>
+      </w:r>
+    </w:p>
+    <w:p>
+      <w:pPr>
+        <w:numPr>
+          <w:ilvl w:val="0"/>
+          <w:numId w:val="10"/>
+        </w:numPr>
+        <w:ind w:left="1440" w:hanging="360"/>
+        <w:rPr>
+          <w:color w:val="222222"/>
+          <w:sz w:val="24"/>
+          <w:szCs w:val="24"/>
+          <w:highlight w:val="white"/>
+        </w:rPr>
+      </w:pPr>
+      <w:hyperlink r:id="rId29">
         <w:r>
           <w:rPr>
-            <w:color w:val="428bca"/>
-            <w:sz w:val="21"/>
-            <w:szCs w:val="21"/>
+            <w:color w:val="1155cc"/>
+            <w:sz w:val="24"/>
+            <w:szCs w:val="24"/>
             <w:highlight w:val="white"/>
+            <w:u w:val="single"/>
             <w:rtl w:val="0"/>
           </w:rPr>
-          <w:t xml:space="preserve">https://github.com/BGU-CS-VIL/pdc-dp-means/blob/main/paper_code/cluster/_k_means_lloyd.pyx)</w:t>
+          <w:t xml:space="preserve">https://towardsdatascience.com/how-to-speed-up-your-k-means-clustering-by-up-to-10x-over-scikit-learn-5aec980ebb72</w:t>
         </w:r>
       </w:hyperlink>
       <w:r>
         <w:rPr>
-          <w:color w:val="131619"/>
-          <w:sz w:val="21"/>
-          <w:szCs w:val="21"/>
-          <w:highlight w:val="white"/>
-          <w:rtl w:val="0"/>
-        </w:rPr>
-        <w:t xml:space="preserve">. Hope that helps!</w:t>
-      </w:r>
+          <w:rtl w:val="0"/>
+        </w:rPr>
+      </w:r>
+    </w:p>
+    <w:p>
+      <w:pPr>
+        <w:numPr>
+          <w:ilvl w:val="0"/>
+          <w:numId w:val="10"/>
+        </w:numPr>
+        <w:ind w:left="1440" w:hanging="360"/>
+        <w:rPr>
+          <w:color w:val="222222"/>
+          <w:sz w:val="24"/>
+          <w:szCs w:val="24"/>
+          <w:highlight w:val="white"/>
+        </w:rPr>
+      </w:pPr>
+      <w:hyperlink r:id="rId30">
+        <w:r>
+          <w:rPr>
+            <w:color w:val="1155cc"/>
+            <w:sz w:val="24"/>
+            <w:szCs w:val="24"/>
+            <w:highlight w:val="white"/>
+            <w:u w:val="single"/>
+            <w:rtl w:val="0"/>
+          </w:rPr>
+          <w:t xml:space="preserve">https://www.blog.dailydoseofds.com/p/make-sklearn-kmeans-20x-times-faster#:~:text=To%20speed%2Dup%20KMeans%2C%20use,makes%20performing%20clustering%20extremely%20efficient</w:t>
+        </w:r>
+      </w:hyperlink>
+      <w:r>
+        <w:rPr>
+          <w:color w:val="222222"/>
+          <w:sz w:val="24"/>
+          <w:szCs w:val="24"/>
+          <w:highlight w:val="white"/>
+          <w:rtl w:val="0"/>
+        </w:rPr>
+        <w:t xml:space="preserve">.</w:t>
+      </w:r>
+    </w:p>
+    <w:p>
+      <w:pPr>
+        <w:numPr>
+          <w:ilvl w:val="0"/>
+          <w:numId w:val="10"/>
+        </w:numPr>
+        <w:ind w:left="1440" w:hanging="360"/>
+        <w:rPr>
+          <w:color w:val="222222"/>
+          <w:sz w:val="24"/>
+          <w:szCs w:val="24"/>
+          <w:highlight w:val="white"/>
+        </w:rPr>
+      </w:pPr>
+      <w:hyperlink r:id="rId31">
+        <w:r>
+          <w:rPr>
+            <w:color w:val="1155cc"/>
+            <w:sz w:val="24"/>
+            <w:szCs w:val="24"/>
+            <w:highlight w:val="white"/>
+            <w:u w:val="single"/>
+            <w:rtl w:val="0"/>
+          </w:rPr>
+          <w:t xml:space="preserve">https://github.com/facebookresearch/faiss</w:t>
+        </w:r>
+      </w:hyperlink>
+      <w:r>
+        <w:rPr>
+          <w:rtl w:val="0"/>
+        </w:rPr>
+      </w:r>
+    </w:p>
+    <w:p>
+      <w:pPr>
+        <w:ind w:left="0" w:firstLine="0"/>
+        <w:rPr>
+          <w:color w:val="222222"/>
+          <w:highlight w:val="white"/>
+        </w:rPr>
+      </w:pPr>
       <w:r>
         <w:rPr>
           <w:rtl w:val="0"/>
@@ -3807,6 +5062,116 @@
   <w:abstractNum w:abstractNumId="2">
     <w:lvl w:ilvl="0">
       <w:start w:val="1"/>
+      <w:numFmt w:val="lowerLetter"/>
+      <w:lvlText w:val="%1)"/>
+      <w:lvlJc w:val="left"/>
+      <w:pPr>
+        <w:ind w:left="1440" w:hanging="360"/>
+      </w:pPr>
+      <w:rPr>
+        <w:u w:val="none"/>
+      </w:rPr>
+    </w:lvl>
+    <w:lvl w:ilvl="1">
+      <w:start w:val="1"/>
+      <w:numFmt w:val="lowerRoman"/>
+      <w:lvlText w:val="%2)"/>
+      <w:lvlJc w:val="right"/>
+      <w:pPr>
+        <w:ind w:left="2160" w:hanging="360"/>
+      </w:pPr>
+      <w:rPr>
+        <w:u w:val="none"/>
+      </w:rPr>
+    </w:lvl>
+    <w:lvl w:ilvl="2">
+      <w:start w:val="1"/>
+      <w:numFmt w:val="decimal"/>
+      <w:lvlText w:val="%3)"/>
+      <w:lvlJc w:val="left"/>
+      <w:pPr>
+        <w:ind w:left="2880" w:hanging="360"/>
+      </w:pPr>
+      <w:rPr>
+        <w:u w:val="none"/>
+      </w:rPr>
+    </w:lvl>
+    <w:lvl w:ilvl="3">
+      <w:start w:val="1"/>
+      <w:numFmt w:val="lowerLetter"/>
+      <w:lvlText w:val="(%4)"/>
+      <w:lvlJc w:val="left"/>
+      <w:pPr>
+        <w:ind w:left="3600" w:hanging="360"/>
+      </w:pPr>
+      <w:rPr>
+        <w:u w:val="none"/>
+      </w:rPr>
+    </w:lvl>
+    <w:lvl w:ilvl="4">
+      <w:start w:val="1"/>
+      <w:numFmt w:val="lowerRoman"/>
+      <w:lvlText w:val="(%5)"/>
+      <w:lvlJc w:val="right"/>
+      <w:pPr>
+        <w:ind w:left="4320" w:hanging="360"/>
+      </w:pPr>
+      <w:rPr>
+        <w:u w:val="none"/>
+      </w:rPr>
+    </w:lvl>
+    <w:lvl w:ilvl="5">
+      <w:start w:val="1"/>
+      <w:numFmt w:val="decimal"/>
+      <w:lvlText w:val="(%6)"/>
+      <w:lvlJc w:val="left"/>
+      <w:pPr>
+        <w:ind w:left="5040" w:hanging="360"/>
+      </w:pPr>
+      <w:rPr>
+        <w:u w:val="none"/>
+      </w:rPr>
+    </w:lvl>
+    <w:lvl w:ilvl="6">
+      <w:start w:val="1"/>
+      <w:numFmt w:val="lowerLetter"/>
+      <w:lvlText w:val="%7."/>
+      <w:lvlJc w:val="left"/>
+      <w:pPr>
+        <w:ind w:left="5760" w:hanging="360"/>
+      </w:pPr>
+      <w:rPr>
+        <w:u w:val="none"/>
+      </w:rPr>
+    </w:lvl>
+    <w:lvl w:ilvl="7">
+      <w:start w:val="1"/>
+      <w:numFmt w:val="lowerRoman"/>
+      <w:lvlText w:val="%8."/>
+      <w:lvlJc w:val="right"/>
+      <w:pPr>
+        <w:ind w:left="6480" w:hanging="360"/>
+      </w:pPr>
+      <w:rPr>
+        <w:u w:val="none"/>
+      </w:rPr>
+    </w:lvl>
+    <w:lvl w:ilvl="8">
+      <w:start w:val="1"/>
+      <w:numFmt w:val="decimal"/>
+      <w:lvlText w:val="%9."/>
+      <w:lvlJc w:val="left"/>
+      <w:pPr>
+        <w:ind w:left="7200" w:hanging="360"/>
+      </w:pPr>
+      <w:rPr>
+        <w:u w:val="none"/>
+      </w:rPr>
+    </w:lvl>
+  </w:abstractNum>
+  <w:abstractNum w:abstractNumId="3">
+    <w:lvl w:ilvl="0">
+      <w:start w:val="1"/>
       <w:numFmt w:val="decimal"/>
       <w:lvlText w:val="%1."/>
       <w:lvlJc w:val="left"/>
@@ -3914,116 +5279,6 @@
       </w:rPr>
     </w:lvl>
   </w:abstractNum>
-  <w:abstractNum w:abstractNumId="3">
-    <w:lvl w:ilvl="0">
-      <w:start w:val="1"/>
-      <w:numFmt w:val="bullet"/>
-      <w:lvlText w:val="●"/>
-      <w:lvlJc w:val="left"/>
-      <w:pPr>
-        <w:ind w:left="1440" w:hanging="360"/>
-      </w:pPr>
-      <w:rPr>
-        <w:u w:val="none"/>
-      </w:rPr>
-    </w:lvl>
-    <w:lvl w:ilvl="1">
-      <w:start w:val="1"/>
-      <w:numFmt w:val="bullet"/>
-      <w:lvlText w:val="○"/>
-      <w:lvlJc w:val="left"/>
-      <w:pPr>
-        <w:ind w:left="2160" w:hanging="360"/>
-      </w:pPr>
-      <w:rPr>
-        <w:u w:val="none"/>
-      </w:rPr>
-    </w:lvl>
-    <w:lvl w:ilvl="2">
-      <w:start w:val="1"/>
-      <w:numFmt w:val="bullet"/>
-      <w:lvlText w:val="■"/>
-      <w:lvlJc w:val="left"/>
-      <w:pPr>
-        <w:ind w:left="2880" w:hanging="360"/>
-      </w:pPr>
-      <w:rPr>
-        <w:u w:val="none"/>
-      </w:rPr>
-    </w:lvl>
-    <w:lvl w:ilvl="3">
-      <w:start w:val="1"/>
-      <w:numFmt w:val="bullet"/>
-      <w:lvlText w:val="●"/>
-      <w:lvlJc w:val="left"/>
-      <w:pPr>
-        <w:ind w:left="3600" w:hanging="360"/>
-      </w:pPr>
-      <w:rPr>
-        <w:u w:val="none"/>
-      </w:rPr>
-    </w:lvl>
-    <w:lvl w:ilvl="4">
-      <w:start w:val="1"/>
-      <w:numFmt w:val="bullet"/>
-      <w:lvlText w:val="○"/>
-      <w:lvlJc w:val="left"/>
-      <w:pPr>
-        <w:ind w:left="4320" w:hanging="360"/>
-      </w:pPr>
-      <w:rPr>
-        <w:u w:val="none"/>
-      </w:rPr>
-    </w:lvl>
-    <w:lvl w:ilvl="5">
-      <w:start w:val="1"/>
-      <w:numFmt w:val="bullet"/>
-      <w:lvlText w:val="■"/>
-      <w:lvlJc w:val="left"/>
-      <w:pPr>
-        <w:ind w:left="5040" w:hanging="360"/>
-      </w:pPr>
-      <w:rPr>
-        <w:u w:val="none"/>
-      </w:rPr>
-    </w:lvl>
-    <w:lvl w:ilvl="6">
-      <w:start w:val="1"/>
-      <w:numFmt w:val="bullet"/>
-      <w:lvlText w:val="●"/>
-      <w:lvlJc w:val="left"/>
-      <w:pPr>
-        <w:ind w:left="5760" w:hanging="360"/>
-      </w:pPr>
-      <w:rPr>
-        <w:u w:val="none"/>
-      </w:rPr>
-    </w:lvl>
-    <w:lvl w:ilvl="7">
-      <w:start w:val="1"/>
-      <w:numFmt w:val="bullet"/>
-      <w:lvlText w:val="○"/>
-      <w:lvlJc w:val="left"/>
-      <w:pPr>
-        <w:ind w:left="6480" w:hanging="360"/>
-      </w:pPr>
-      <w:rPr>
-        <w:u w:val="none"/>
-      </w:rPr>
-    </w:lvl>
-    <w:lvl w:ilvl="8">
-      <w:start w:val="1"/>
-      <w:numFmt w:val="bullet"/>
-      <w:lvlText w:val="■"/>
-      <w:lvlJc w:val="left"/>
-      <w:pPr>
-        <w:ind w:left="7200" w:hanging="360"/>
-      </w:pPr>
-      <w:rPr>
-        <w:u w:val="none"/>
-      </w:rPr>
-    </w:lvl>
-  </w:abstractNum>
   <w:abstractNum w:abstractNumId="4">
     <w:lvl w:ilvl="0">
       <w:start w:val="1"/>
@@ -4137,6 +5392,116 @@
   <w:abstractNum w:abstractNumId="5">
     <w:lvl w:ilvl="0">
       <w:start w:val="1"/>
+      <w:numFmt w:val="bullet"/>
+      <w:lvlText w:val="●"/>
+      <w:lvlJc w:val="left"/>
+      <w:pPr>
+        <w:ind w:left="1440" w:hanging="360"/>
+      </w:pPr>
+      <w:rPr>
+        <w:u w:val="none"/>
+      </w:rPr>
+    </w:lvl>
+    <w:lvl w:ilvl="1">
+      <w:start w:val="1"/>
+      <w:numFmt w:val="bullet"/>
+      <w:lvlText w:val="○"/>
+      <w:lvlJc w:val="left"/>
+      <w:pPr>
+        <w:ind w:left="2160" w:hanging="360"/>
+      </w:pPr>
+      <w:rPr>
+        <w:u w:val="none"/>
+      </w:rPr>
+    </w:lvl>
+    <w:lvl w:ilvl="2">
+      <w:start w:val="1"/>
+      <w:numFmt w:val="bullet"/>
+      <w:lvlText w:val="■"/>
+      <w:lvlJc w:val="left"/>
+      <w:pPr>
+        <w:ind w:left="2880" w:hanging="360"/>
+      </w:pPr>
+      <w:rPr>
+        <w:u w:val="none"/>
+      </w:rPr>
+    </w:lvl>
+    <w:lvl w:ilvl="3">
+      <w:start w:val="1"/>
+      <w:numFmt w:val="bullet"/>
+      <w:lvlText w:val="●"/>
+      <w:lvlJc w:val="left"/>
+      <w:pPr>
+        <w:ind w:left="3600" w:hanging="360"/>
+      </w:pPr>
+      <w:rPr>
+        <w:u w:val="none"/>
+      </w:rPr>
+    </w:lvl>
+    <w:lvl w:ilvl="4">
+      <w:start w:val="1"/>
+      <w:numFmt w:val="bullet"/>
+      <w:lvlText w:val="○"/>
+      <w:lvlJc w:val="left"/>
+      <w:pPr>
+        <w:ind w:left="4320" w:hanging="360"/>
+      </w:pPr>
+      <w:rPr>
+        <w:u w:val="none"/>
+      </w:rPr>
+    </w:lvl>
+    <w:lvl w:ilvl="5">
+      <w:start w:val="1"/>
+      <w:numFmt w:val="bullet"/>
+      <w:lvlText w:val="■"/>
+      <w:lvlJc w:val="left"/>
+      <w:pPr>
+        <w:ind w:left="5040" w:hanging="360"/>
+      </w:pPr>
+      <w:rPr>
+        <w:u w:val="none"/>
+      </w:rPr>
+    </w:lvl>
+    <w:lvl w:ilvl="6">
+      <w:start w:val="1"/>
+      <w:numFmt w:val="bullet"/>
+      <w:lvlText w:val="●"/>
+      <w:lvlJc w:val="left"/>
+      <w:pPr>
+        <w:ind w:left="5760" w:hanging="360"/>
+      </w:pPr>
+      <w:rPr>
+        <w:u w:val="none"/>
+      </w:rPr>
+    </w:lvl>
+    <w:lvl w:ilvl="7">
+      <w:start w:val="1"/>
+      <w:numFmt w:val="bullet"/>
+      <w:lvlText w:val="○"/>
+      <w:lvlJc w:val="left"/>
+      <w:pPr>
+        <w:ind w:left="6480" w:hanging="360"/>
+      </w:pPr>
+      <w:rPr>
+        <w:u w:val="none"/>
+      </w:rPr>
+    </w:lvl>
+    <w:lvl w:ilvl="8">
+      <w:start w:val="1"/>
+      <w:numFmt w:val="bullet"/>
+      <w:lvlText w:val="■"/>
+      <w:lvlJc w:val="left"/>
+      <w:pPr>
+        <w:ind w:left="7200" w:hanging="360"/>
+      </w:pPr>
+      <w:rPr>
+        <w:u w:val="none"/>
+      </w:rPr>
+    </w:lvl>
+  </w:abstractNum>
+  <w:abstractNum w:abstractNumId="6">
+    <w:lvl w:ilvl="0">
+      <w:start w:val="1"/>
       <w:numFmt w:val="decimal"/>
       <w:lvlText w:val="%1."/>
       <w:lvlJc w:val="left"/>
@@ -4244,7 +5609,7 @@
       </w:rPr>
     </w:lvl>
   </w:abstractNum>
-  <w:abstractNum w:abstractNumId="6">
+  <w:abstractNum w:abstractNumId="7">
     <w:lvl w:ilvl="0">
       <w:start w:val="1"/>
       <w:numFmt w:val="decimal"/>
@@ -4354,7 +5719,7 @@
       </w:rPr>
     </w:lvl>
   </w:abstractNum>
-  <w:abstractNum w:abstractNumId="7">
+  <w:abstractNum w:abstractNumId="8">
     <w:lvl w:ilvl="0">
       <w:start w:val="1"/>
       <w:numFmt w:val="decimal"/>
@@ -4464,7 +5829,227 @@
       </w:rPr>
     </w:lvl>
   </w:abstractNum>
-  <w:abstractNum w:abstractNumId="8">
+  <w:abstractNum w:abstractNumId="9">
+    <w:lvl w:ilvl="0">
+      <w:start w:val="1"/>
+      <w:numFmt w:val="lowerLetter"/>
+      <w:lvlText w:val="%1)"/>
+      <w:lvlJc w:val="left"/>
+      <w:pPr>
+        <w:ind w:left="1440" w:hanging="360"/>
+      </w:pPr>
+      <w:rPr>
+        <w:u w:val="none"/>
+      </w:rPr>
+    </w:lvl>
+    <w:lvl w:ilvl="1">
+      <w:start w:val="1"/>
+      <w:numFmt w:val="lowerRoman"/>
+      <w:lvlText w:val="%2)"/>
+      <w:lvlJc w:val="right"/>
+      <w:pPr>
+        <w:ind w:left="2160" w:hanging="360"/>
+      </w:pPr>
+      <w:rPr>
+        <w:u w:val="none"/>
+      </w:rPr>
+    </w:lvl>
+    <w:lvl w:ilvl="2">
+      <w:start w:val="1"/>
+      <w:numFmt w:val="decimal"/>
+      <w:lvlText w:val="%3)"/>
+      <w:lvlJc w:val="left"/>
+      <w:pPr>
+        <w:ind w:left="2880" w:hanging="360"/>
+      </w:pPr>
+      <w:rPr>
+        <w:u w:val="none"/>
+      </w:rPr>
+    </w:lvl>
+    <w:lvl w:ilvl="3">
+      <w:start w:val="1"/>
+      <w:numFmt w:val="lowerLetter"/>
+      <w:lvlText w:val="(%4)"/>
+      <w:lvlJc w:val="left"/>
+      <w:pPr>
+        <w:ind w:left="3600" w:hanging="360"/>
+      </w:pPr>
+      <w:rPr>
+        <w:u w:val="none"/>
+      </w:rPr>
+    </w:lvl>
+    <w:lvl w:ilvl="4">
+      <w:start w:val="1"/>
+      <w:numFmt w:val="lowerRoman"/>
+      <w:lvlText w:val="(%5)"/>
+      <w:lvlJc w:val="right"/>
+      <w:pPr>
+        <w:ind w:left="4320" w:hanging="360"/>
+      </w:pPr>
+      <w:rPr>
+        <w:u w:val="none"/>
+      </w:rPr>
+    </w:lvl>
+    <w:lvl w:ilvl="5">
+      <w:start w:val="1"/>
+      <w:numFmt w:val="decimal"/>
+      <w:lvlText w:val="(%6)"/>
+      <w:lvlJc w:val="left"/>
+      <w:pPr>
+        <w:ind w:left="5040" w:hanging="360"/>
+      </w:pPr>
+      <w:rPr>
+        <w:u w:val="none"/>
+      </w:rPr>
+    </w:lvl>
+    <w:lvl w:ilvl="6">
+      <w:start w:val="1"/>
+      <w:numFmt w:val="lowerLetter"/>
+      <w:lvlText w:val="%7."/>
+      <w:lvlJc w:val="left"/>
+      <w:pPr>
+        <w:ind w:left="5760" w:hanging="360"/>
+      </w:pPr>
+      <w:rPr>
+        <w:u w:val="none"/>
+      </w:rPr>
+    </w:lvl>
+    <w:lvl w:ilvl="7">
+      <w:start w:val="1"/>
+      <w:numFmt w:val="lowerRoman"/>
+      <w:lvlText w:val="%8."/>
+      <w:lvlJc w:val="right"/>
+      <w:pPr>
+        <w:ind w:left="6480" w:hanging="360"/>
+      </w:pPr>
+      <w:rPr>
+        <w:u w:val="none"/>
+      </w:rPr>
+    </w:lvl>
+    <w:lvl w:ilvl="8">
+      <w:start w:val="1"/>
+      <w:numFmt w:val="decimal"/>
+      <w:lvlText w:val="%9."/>
+      <w:lvlJc w:val="left"/>
+      <w:pPr>
+        <w:ind w:left="7200" w:hanging="360"/>
+      </w:pPr>
+      <w:rPr>
+        <w:u w:val="none"/>
+      </w:rPr>
+    </w:lvl>
+  </w:abstractNum>
+  <w:abstractNum w:abstractNumId="10">
+    <w:lvl w:ilvl="0">
+      <w:start w:val="1"/>
+      <w:numFmt w:val="lowerLetter"/>
+      <w:lvlText w:val="%1)"/>
+      <w:lvlJc w:val="left"/>
+      <w:pPr>
+        <w:ind w:left="1440" w:hanging="360"/>
+      </w:pPr>
+      <w:rPr>
+        <w:u w:val="none"/>
+      </w:rPr>
+    </w:lvl>
+    <w:lvl w:ilvl="1">
+      <w:start w:val="1"/>
+      <w:numFmt w:val="lowerRoman"/>
+      <w:lvlText w:val="%2)"/>
+      <w:lvlJc w:val="right"/>
+      <w:pPr>
+        <w:ind w:left="2160" w:hanging="360"/>
+      </w:pPr>
+      <w:rPr>
+        <w:u w:val="none"/>
+      </w:rPr>
+    </w:lvl>
+    <w:lvl w:ilvl="2">
+      <w:start w:val="1"/>
+      <w:numFmt w:val="decimal"/>
+      <w:lvlText w:val="%3)"/>
+      <w:lvlJc w:val="left"/>
+      <w:pPr>
+        <w:ind w:left="2880" w:hanging="360"/>
+      </w:pPr>
+      <w:rPr>
+        <w:u w:val="none"/>
+      </w:rPr>
+    </w:lvl>
+    <w:lvl w:ilvl="3">
+      <w:start w:val="1"/>
+      <w:numFmt w:val="lowerLetter"/>
+      <w:lvlText w:val="(%4)"/>
+      <w:lvlJc w:val="left"/>
+      <w:pPr>
+        <w:ind w:left="3600" w:hanging="360"/>
+      </w:pPr>
+      <w:rPr>
+        <w:u w:val="none"/>
+      </w:rPr>
+    </w:lvl>
+    <w:lvl w:ilvl="4">
+      <w:start w:val="1"/>
+      <w:numFmt w:val="lowerRoman"/>
+      <w:lvlText w:val="(%5)"/>
+      <w:lvlJc w:val="right"/>
+      <w:pPr>
+        <w:ind w:left="4320" w:hanging="360"/>
+      </w:pPr>
+      <w:rPr>
+        <w:u w:val="none"/>
+      </w:rPr>
+    </w:lvl>
+    <w:lvl w:ilvl="5">
+      <w:start w:val="1"/>
+      <w:numFmt w:val="decimal"/>
+      <w:lvlText w:val="(%6)"/>
+      <w:lvlJc w:val="left"/>
+      <w:pPr>
+        <w:ind w:left="5040" w:hanging="360"/>
+      </w:pPr>
+      <w:rPr>
+        <w:u w:val="none"/>
+      </w:rPr>
+    </w:lvl>
+    <w:lvl w:ilvl="6">
+      <w:start w:val="1"/>
+      <w:numFmt w:val="lowerLetter"/>
+      <w:lvlText w:val="%7."/>
+      <w:lvlJc w:val="left"/>
+      <w:pPr>
+        <w:ind w:left="5760" w:hanging="360"/>
+      </w:pPr>
+      <w:rPr>
+        <w:u w:val="none"/>
+      </w:rPr>
+    </w:lvl>
+    <w:lvl w:ilvl="7">
+      <w:start w:val="1"/>
+      <w:numFmt w:val="lowerRoman"/>
+      <w:lvlText w:val="%8."/>
+      <w:lvlJc w:val="right"/>
+      <w:pPr>
+        <w:ind w:left="6480" w:hanging="360"/>
+      </w:pPr>
+      <w:rPr>
+        <w:u w:val="none"/>
+      </w:rPr>
+    </w:lvl>
+    <w:lvl w:ilvl="8">
+      <w:start w:val="1"/>
+      <w:numFmt w:val="decimal"/>
+      <w:lvlText w:val="%9."/>
+      <w:lvlJc w:val="left"/>
+      <w:pPr>
+        <w:ind w:left="7200" w:hanging="360"/>
+      </w:pPr>
+      <w:rPr>
+        <w:u w:val="none"/>
+      </w:rPr>
+    </w:lvl>
+  </w:abstractNum>
+  <w:abstractNum w:abstractNumId="11">
     <w:lvl w:ilvl="0">
       <w:start w:val="1"/>
       <w:numFmt w:val="decimal"/>
@@ -4574,7 +6159,7 @@
       </w:rPr>
     </w:lvl>
   </w:abstractNum>
-  <w:abstractNum w:abstractNumId="9">
+  <w:abstractNum w:abstractNumId="12">
     <w:lvl w:ilvl="0">
       <w:start w:val="1"/>
       <w:numFmt w:val="decimal"/>
@@ -4684,7 +6269,7 @@
       </w:rPr>
     </w:lvl>
   </w:abstractNum>
-  <w:abstractNum w:abstractNumId="10">
+  <w:abstractNum w:abstractNumId="13">
     <w:lvl w:ilvl="0">
       <w:start w:val="1"/>
       <w:numFmt w:val="lowerLetter"/>
@@ -4794,227 +6379,7 @@
       </w:rPr>
     </w:lvl>
   </w:abstractNum>
-  <w:abstractNum w:abstractNumId="11">
-    <w:lvl w:ilvl="0">
-      <w:start w:val="1"/>
-      <w:numFmt w:val="bullet"/>
-      <w:lvlText w:val="●"/>
-      <w:lvlJc w:val="left"/>
-      <w:pPr>
-        <w:ind w:left="1440" w:hanging="360"/>
-      </w:pPr>
-      <w:rPr>
-        <w:u w:val="none"/>
-      </w:rPr>
-    </w:lvl>
-    <w:lvl w:ilvl="1">
-      <w:start w:val="1"/>
-      <w:numFmt w:val="bullet"/>
-      <w:lvlText w:val="○"/>
-      <w:lvlJc w:val="left"/>
-      <w:pPr>
-        <w:ind w:left="2160" w:hanging="360"/>
-      </w:pPr>
-      <w:rPr>
-        <w:u w:val="none"/>
-      </w:rPr>
-    </w:lvl>
-    <w:lvl w:ilvl="2">
-      <w:start w:val="1"/>
-      <w:numFmt w:val="bullet"/>
-      <w:lvlText w:val="■"/>
-      <w:lvlJc w:val="left"/>
-      <w:pPr>
-        <w:ind w:left="2880" w:hanging="360"/>
-      </w:pPr>
-      <w:rPr>
-        <w:u w:val="none"/>
-      </w:rPr>
-    </w:lvl>
-    <w:lvl w:ilvl="3">
-      <w:start w:val="1"/>
-      <w:numFmt w:val="bullet"/>
-      <w:lvlText w:val="●"/>
-      <w:lvlJc w:val="left"/>
-      <w:pPr>
-        <w:ind w:left="3600" w:hanging="360"/>
-      </w:pPr>
-      <w:rPr>
-        <w:u w:val="none"/>
-      </w:rPr>
-    </w:lvl>
-    <w:lvl w:ilvl="4">
-      <w:start w:val="1"/>
-      <w:numFmt w:val="bullet"/>
-      <w:lvlText w:val="○"/>
-      <w:lvlJc w:val="left"/>
-      <w:pPr>
-        <w:ind w:left="4320" w:hanging="360"/>
-      </w:pPr>
-      <w:rPr>
-        <w:u w:val="none"/>
-      </w:rPr>
-    </w:lvl>
-    <w:lvl w:ilvl="5">
-      <w:start w:val="1"/>
-      <w:numFmt w:val="bullet"/>
-      <w:lvlText w:val="■"/>
-      <w:lvlJc w:val="left"/>
-      <w:pPr>
-        <w:ind w:left="5040" w:hanging="360"/>
-      </w:pPr>
-      <w:rPr>
-        <w:u w:val="none"/>
-      </w:rPr>
-    </w:lvl>
-    <w:lvl w:ilvl="6">
-      <w:start w:val="1"/>
-      <w:numFmt w:val="bullet"/>
-      <w:lvlText w:val="●"/>
-      <w:lvlJc w:val="left"/>
-      <w:pPr>
-        <w:ind w:left="5760" w:hanging="360"/>
-      </w:pPr>
-      <w:rPr>
-        <w:u w:val="none"/>
-      </w:rPr>
-    </w:lvl>
-    <w:lvl w:ilvl="7">
-      <w:start w:val="1"/>
-      <w:numFmt w:val="bullet"/>
-      <w:lvlText w:val="○"/>
-      <w:lvlJc w:val="left"/>
-      <w:pPr>
-        <w:ind w:left="6480" w:hanging="360"/>
-      </w:pPr>
-      <w:rPr>
-        <w:u w:val="none"/>
-      </w:rPr>
-    </w:lvl>
-    <w:lvl w:ilvl="8">
-      <w:start w:val="1"/>
-      <w:numFmt w:val="bullet"/>
-      <w:lvlText w:val="■"/>
-      <w:lvlJc w:val="left"/>
-      <w:pPr>
-        <w:ind w:left="7200" w:hanging="360"/>
-      </w:pPr>
-      <w:rPr>
-        <w:u w:val="none"/>
-      </w:rPr>
-    </w:lvl>
-  </w:abstractNum>
-  <w:abstractNum w:abstractNumId="12">
-    <w:lvl w:ilvl="0">
-      <w:start w:val="1"/>
-      <w:numFmt w:val="bullet"/>
-      <w:lvlText w:val="●"/>
-      <w:lvlJc w:val="left"/>
-      <w:pPr>
-        <w:ind w:left="1440" w:hanging="360"/>
-      </w:pPr>
-      <w:rPr>
-        <w:u w:val="none"/>
-      </w:rPr>
-    </w:lvl>
-    <w:lvl w:ilvl="1">
-      <w:start w:val="1"/>
-      <w:numFmt w:val="bullet"/>
-      <w:lvlText w:val="○"/>
-      <w:lvlJc w:val="left"/>
-      <w:pPr>
-        <w:ind w:left="2160" w:hanging="360"/>
-      </w:pPr>
-      <w:rPr>
-        <w:u w:val="none"/>
-      </w:rPr>
-    </w:lvl>
-    <w:lvl w:ilvl="2">
-      <w:start w:val="1"/>
-      <w:numFmt w:val="bullet"/>
-      <w:lvlText w:val="■"/>
-      <w:lvlJc w:val="left"/>
-      <w:pPr>
-        <w:ind w:left="2880" w:hanging="360"/>
-      </w:pPr>
-      <w:rPr>
-        <w:u w:val="none"/>
-      </w:rPr>
-    </w:lvl>
-    <w:lvl w:ilvl="3">
-      <w:start w:val="1"/>
-      <w:numFmt w:val="bullet"/>
-      <w:lvlText w:val="●"/>
-      <w:lvlJc w:val="left"/>
-      <w:pPr>
-        <w:ind w:left="3600" w:hanging="360"/>
-      </w:pPr>
-      <w:rPr>
-        <w:u w:val="none"/>
-      </w:rPr>
-    </w:lvl>
-    <w:lvl w:ilvl="4">
-      <w:start w:val="1"/>
-      <w:numFmt w:val="bullet"/>
-      <w:lvlText w:val="○"/>
-      <w:lvlJc w:val="left"/>
-      <w:pPr>
-        <w:ind w:left="4320" w:hanging="360"/>
-      </w:pPr>
-      <w:rPr>
-        <w:u w:val="none"/>
-      </w:rPr>
-    </w:lvl>
-    <w:lvl w:ilvl="5">
-      <w:start w:val="1"/>
-      <w:numFmt w:val="bullet"/>
-      <w:lvlText w:val="■"/>
-      <w:lvlJc w:val="left"/>
-      <w:pPr>
-        <w:ind w:left="5040" w:hanging="360"/>
-      </w:pPr>
-      <w:rPr>
-        <w:u w:val="none"/>
-      </w:rPr>
-    </w:lvl>
-    <w:lvl w:ilvl="6">
-      <w:start w:val="1"/>
-      <w:numFmt w:val="bullet"/>
-      <w:lvlText w:val="●"/>
-      <w:lvlJc w:val="left"/>
-      <w:pPr>
-        <w:ind w:left="5760" w:hanging="360"/>
-      </w:pPr>
-      <w:rPr>
-        <w:u w:val="none"/>
-      </w:rPr>
-    </w:lvl>
-    <w:lvl w:ilvl="7">
-      <w:start w:val="1"/>
-      <w:numFmt w:val="bullet"/>
-      <w:lvlText w:val="○"/>
-      <w:lvlJc w:val="left"/>
-      <w:pPr>
-        <w:ind w:left="6480" w:hanging="360"/>
-      </w:pPr>
-      <w:rPr>
-        <w:u w:val="none"/>
-      </w:rPr>
-    </w:lvl>
-    <w:lvl w:ilvl="8">
-      <w:start w:val="1"/>
-      <w:numFmt w:val="bullet"/>
-      <w:lvlText w:val="■"/>
-      <w:lvlJc w:val="left"/>
-      <w:pPr>
-        <w:ind w:left="7200" w:hanging="360"/>
-      </w:pPr>
-      <w:rPr>
-        <w:u w:val="none"/>
-      </w:rPr>
-    </w:lvl>
-  </w:abstractNum>
-  <w:abstractNum w:abstractNumId="13">
+  <w:abstractNum w:abstractNumId="14">
     <w:lvl w:ilvl="0">
       <w:start w:val="1"/>
       <w:numFmt w:val="decimal"/>
@@ -5118,6 +6483,666 @@
       <w:lvlJc w:val="right"/>
       <w:pPr>
         <w:ind w:left="6480" w:hanging="360"/>
+      </w:pPr>
+      <w:rPr>
+        <w:u w:val="none"/>
+      </w:rPr>
+    </w:lvl>
+  </w:abstractNum>
+  <w:abstractNum w:abstractNumId="15">
+    <w:lvl w:ilvl="0">
+      <w:start w:val="1"/>
+      <w:numFmt w:val="bullet"/>
+      <w:lvlText w:val="●"/>
+      <w:lvlJc w:val="left"/>
+      <w:pPr>
+        <w:ind w:left="1440" w:hanging="360"/>
+      </w:pPr>
+      <w:rPr>
+        <w:u w:val="none"/>
+      </w:rPr>
+    </w:lvl>
+    <w:lvl w:ilvl="1">
+      <w:start w:val="1"/>
+      <w:numFmt w:val="bullet"/>
+      <w:lvlText w:val="○"/>
+      <w:lvlJc w:val="left"/>
+      <w:pPr>
+        <w:ind w:left="2160" w:hanging="360"/>
+      </w:pPr>
+      <w:rPr>
+        <w:u w:val="none"/>
+      </w:rPr>
+    </w:lvl>
+    <w:lvl w:ilvl="2">
+      <w:start w:val="1"/>
+      <w:numFmt w:val="bullet"/>
+      <w:lvlText w:val="■"/>
+      <w:lvlJc w:val="left"/>
+      <w:pPr>
+        <w:ind w:left="2880" w:hanging="360"/>
+      </w:pPr>
+      <w:rPr>
+        <w:u w:val="none"/>
+      </w:rPr>
+    </w:lvl>
+    <w:lvl w:ilvl="3">
+      <w:start w:val="1"/>
+      <w:numFmt w:val="bullet"/>
+      <w:lvlText w:val="●"/>
+      <w:lvlJc w:val="left"/>
+      <w:pPr>
+        <w:ind w:left="3600" w:hanging="360"/>
+      </w:pPr>
+      <w:rPr>
+        <w:u w:val="none"/>
+      </w:rPr>
+    </w:lvl>
+    <w:lvl w:ilvl="4">
+      <w:start w:val="1"/>
+      <w:numFmt w:val="bullet"/>
+      <w:lvlText w:val="○"/>
+      <w:lvlJc w:val="left"/>
+      <w:pPr>
+        <w:ind w:left="4320" w:hanging="360"/>
+      </w:pPr>
+      <w:rPr>
+        <w:u w:val="none"/>
+      </w:rPr>
+    </w:lvl>
+    <w:lvl w:ilvl="5">
+      <w:start w:val="1"/>
+      <w:numFmt w:val="bullet"/>
+      <w:lvlText w:val="■"/>
+      <w:lvlJc w:val="left"/>
+      <w:pPr>
+        <w:ind w:left="5040" w:hanging="360"/>
+      </w:pPr>
+      <w:rPr>
+        <w:u w:val="none"/>
+      </w:rPr>
+    </w:lvl>
+    <w:lvl w:ilvl="6">
+      <w:start w:val="1"/>
+      <w:numFmt w:val="bullet"/>
+      <w:lvlText w:val="●"/>
+      <w:lvlJc w:val="left"/>
+      <w:pPr>
+        <w:ind w:left="5760" w:hanging="360"/>
+      </w:pPr>
+      <w:rPr>
+        <w:u w:val="none"/>
+      </w:rPr>
+    </w:lvl>
+    <w:lvl w:ilvl="7">
+      <w:start w:val="1"/>
+      <w:numFmt w:val="bullet"/>
+      <w:lvlText w:val="○"/>
+      <w:lvlJc w:val="left"/>
+      <w:pPr>
+        <w:ind w:left="6480" w:hanging="360"/>
+      </w:pPr>
+      <w:rPr>
+        <w:u w:val="none"/>
+      </w:rPr>
+    </w:lvl>
+    <w:lvl w:ilvl="8">
+      <w:start w:val="1"/>
+      <w:numFmt w:val="bullet"/>
+      <w:lvlText w:val="■"/>
+      <w:lvlJc w:val="left"/>
+      <w:pPr>
+        <w:ind w:left="7200" w:hanging="360"/>
+      </w:pPr>
+      <w:rPr>
+        <w:u w:val="none"/>
+      </w:rPr>
+    </w:lvl>
+  </w:abstractNum>
+  <w:abstractNum w:abstractNumId="16">
+    <w:lvl w:ilvl="0">
+      <w:start w:val="1"/>
+      <w:numFmt w:val="lowerLetter"/>
+      <w:lvlText w:val="%1)"/>
+      <w:lvlJc w:val="left"/>
+      <w:pPr>
+        <w:ind w:left="1440" w:hanging="360"/>
+      </w:pPr>
+      <w:rPr>
+        <w:u w:val="none"/>
+      </w:rPr>
+    </w:lvl>
+    <w:lvl w:ilvl="1">
+      <w:start w:val="1"/>
+      <w:numFmt w:val="lowerRoman"/>
+      <w:lvlText w:val="%2)"/>
+      <w:lvlJc w:val="right"/>
+      <w:pPr>
+        <w:ind w:left="2160" w:hanging="360"/>
+      </w:pPr>
+      <w:rPr>
+        <w:u w:val="none"/>
+      </w:rPr>
+    </w:lvl>
+    <w:lvl w:ilvl="2">
+      <w:start w:val="1"/>
+      <w:numFmt w:val="decimal"/>
+      <w:lvlText w:val="%3)"/>
+      <w:lvlJc w:val="left"/>
+      <w:pPr>
+        <w:ind w:left="2880" w:hanging="360"/>
+      </w:pPr>
+      <w:rPr>
+        <w:u w:val="none"/>
+      </w:rPr>
+    </w:lvl>
+    <w:lvl w:ilvl="3">
+      <w:start w:val="1"/>
+      <w:numFmt w:val="lowerLetter"/>
+      <w:lvlText w:val="(%4)"/>
+      <w:lvlJc w:val="left"/>
+      <w:pPr>
+        <w:ind w:left="3600" w:hanging="360"/>
+      </w:pPr>
+      <w:rPr>
+        <w:u w:val="none"/>
+      </w:rPr>
+    </w:lvl>
+    <w:lvl w:ilvl="4">
+      <w:start w:val="1"/>
+      <w:numFmt w:val="lowerRoman"/>
+      <w:lvlText w:val="(%5)"/>
+      <w:lvlJc w:val="right"/>
+      <w:pPr>
+        <w:ind w:left="4320" w:hanging="360"/>
+      </w:pPr>
+      <w:rPr>
+        <w:u w:val="none"/>
+      </w:rPr>
+    </w:lvl>
+    <w:lvl w:ilvl="5">
+      <w:start w:val="1"/>
+      <w:numFmt w:val="decimal"/>
+      <w:lvlText w:val="(%6)"/>
+      <w:lvlJc w:val="left"/>
+      <w:pPr>
+        <w:ind w:left="5040" w:hanging="360"/>
+      </w:pPr>
+      <w:rPr>
+        <w:u w:val="none"/>
+      </w:rPr>
+    </w:lvl>
+    <w:lvl w:ilvl="6">
+      <w:start w:val="1"/>
+      <w:numFmt w:val="lowerLetter"/>
+      <w:lvlText w:val="%7."/>
+      <w:lvlJc w:val="left"/>
+      <w:pPr>
+        <w:ind w:left="5760" w:hanging="360"/>
+      </w:pPr>
+      <w:rPr>
+        <w:u w:val="none"/>
+      </w:rPr>
+    </w:lvl>
+    <w:lvl w:ilvl="7">
+      <w:start w:val="1"/>
+      <w:numFmt w:val="lowerRoman"/>
+      <w:lvlText w:val="%8."/>
+      <w:lvlJc w:val="right"/>
+      <w:pPr>
+        <w:ind w:left="6480" w:hanging="360"/>
+      </w:pPr>
+      <w:rPr>
+        <w:u w:val="none"/>
+      </w:rPr>
+    </w:lvl>
+    <w:lvl w:ilvl="8">
+      <w:start w:val="1"/>
+      <w:numFmt w:val="decimal"/>
+      <w:lvlText w:val="%9."/>
+      <w:lvlJc w:val="left"/>
+      <w:pPr>
+        <w:ind w:left="7200" w:hanging="360"/>
+      </w:pPr>
+      <w:rPr>
+        <w:u w:val="none"/>
+      </w:rPr>
+    </w:lvl>
+  </w:abstractNum>
+  <w:abstractNum w:abstractNumId="17">
+    <w:lvl w:ilvl="0">
+      <w:start w:val="1"/>
+      <w:numFmt w:val="decimal"/>
+      <w:lvlText w:val="%1."/>
+      <w:lvlJc w:val="left"/>
+      <w:pPr>
+        <w:ind w:left="720" w:hanging="360"/>
+      </w:pPr>
+      <w:rPr>
+        <w:u w:val="none"/>
+      </w:rPr>
+    </w:lvl>
+    <w:lvl w:ilvl="1">
+      <w:start w:val="1"/>
+      <w:numFmt w:val="lowerLetter"/>
+      <w:lvlText w:val="%2."/>
+      <w:lvlJc w:val="left"/>
+      <w:pPr>
+        <w:ind w:left="1440" w:hanging="360"/>
+      </w:pPr>
+      <w:rPr>
+        <w:u w:val="none"/>
+      </w:rPr>
+    </w:lvl>
+    <w:lvl w:ilvl="2">
+      <w:start w:val="1"/>
+      <w:numFmt w:val="lowerRoman"/>
+      <w:lvlText w:val="%3."/>
+      <w:lvlJc w:val="right"/>
+      <w:pPr>
+        <w:ind w:left="2160" w:hanging="360"/>
+      </w:pPr>
+      <w:rPr>
+        <w:u w:val="none"/>
+      </w:rPr>
+    </w:lvl>
+    <w:lvl w:ilvl="3">
+      <w:start w:val="1"/>
+      <w:numFmt w:val="decimal"/>
+      <w:lvlText w:val="%4."/>
+      <w:lvlJc w:val="left"/>
+      <w:pPr>
+        <w:ind w:left="2880" w:hanging="360"/>
+      </w:pPr>
+      <w:rPr>
+        <w:u w:val="none"/>
+      </w:rPr>
+    </w:lvl>
+    <w:lvl w:ilvl="4">
+      <w:start w:val="1"/>
+      <w:numFmt w:val="lowerLetter"/>
+      <w:lvlText w:val="%5."/>
+      <w:lvlJc w:val="left"/>
+      <w:pPr>
+        <w:ind w:left="3600" w:hanging="360"/>
+      </w:pPr>
+      <w:rPr>
+        <w:u w:val="none"/>
+      </w:rPr>
+    </w:lvl>
+    <w:lvl w:ilvl="5">
+      <w:start w:val="1"/>
+      <w:numFmt w:val="lowerRoman"/>
+      <w:lvlText w:val="%6."/>
+      <w:lvlJc w:val="right"/>
+      <w:pPr>
+        <w:ind w:left="4320" w:hanging="360"/>
+      </w:pPr>
+      <w:rPr>
+        <w:u w:val="none"/>
+      </w:rPr>
+    </w:lvl>
+    <w:lvl w:ilvl="6">
+      <w:start w:val="1"/>
+      <w:numFmt w:val="decimal"/>
+      <w:lvlText w:val="%7."/>
+      <w:lvlJc w:val="left"/>
+      <w:pPr>
+        <w:ind w:left="5040" w:hanging="360"/>
+      </w:pPr>
+      <w:rPr>
+        <w:u w:val="none"/>
+      </w:rPr>
+    </w:lvl>
+    <w:lvl w:ilvl="7">
+      <w:start w:val="1"/>
+      <w:numFmt w:val="lowerLetter"/>
+      <w:lvlText w:val="%8."/>
+      <w:lvlJc w:val="left"/>
+      <w:pPr>
+        <w:ind w:left="5760" w:hanging="360"/>
+      </w:pPr>
+      <w:rPr>
+        <w:u w:val="none"/>
+      </w:rPr>
+    </w:lvl>
+    <w:lvl w:ilvl="8">
+      <w:start w:val="1"/>
+      <w:numFmt w:val="lowerRoman"/>
+      <w:lvlText w:val="%9."/>
+      <w:lvlJc w:val="right"/>
+      <w:pPr>
+        <w:ind w:left="6480" w:hanging="360"/>
+      </w:pPr>
+      <w:rPr>
+        <w:u w:val="none"/>
+      </w:rPr>
+    </w:lvl>
+  </w:abstractNum>
+  <w:abstractNum w:abstractNumId="18">
+    <w:lvl w:ilvl="0">
+      <w:start w:val="1"/>
+      <w:numFmt w:val="bullet"/>
+      <w:lvlText w:val="●"/>
+      <w:lvlJc w:val="left"/>
+      <w:pPr>
+        <w:ind w:left="1440" w:hanging="360"/>
+      </w:pPr>
+      <w:rPr>
+        <w:u w:val="none"/>
+      </w:rPr>
+    </w:lvl>
+    <w:lvl w:ilvl="1">
+      <w:start w:val="1"/>
+      <w:numFmt w:val="bullet"/>
+      <w:lvlText w:val="○"/>
+      <w:lvlJc w:val="left"/>
+      <w:pPr>
+        <w:ind w:left="2160" w:hanging="360"/>
+      </w:pPr>
+      <w:rPr>
+        <w:u w:val="none"/>
+      </w:rPr>
+    </w:lvl>
+    <w:lvl w:ilvl="2">
+      <w:start w:val="1"/>
+      <w:numFmt w:val="bullet"/>
+      <w:lvlText w:val="■"/>
+      <w:lvlJc w:val="left"/>
+      <w:pPr>
+        <w:ind w:left="2880" w:hanging="360"/>
+      </w:pPr>
+      <w:rPr>
+        <w:u w:val="none"/>
+      </w:rPr>
+    </w:lvl>
+    <w:lvl w:ilvl="3">
+      <w:start w:val="1"/>
+      <w:numFmt w:val="bullet"/>
+      <w:lvlText w:val="●"/>
+      <w:lvlJc w:val="left"/>
+      <w:pPr>
+        <w:ind w:left="3600" w:hanging="360"/>
+      </w:pPr>
+      <w:rPr>
+        <w:u w:val="none"/>
+      </w:rPr>
+    </w:lvl>
+    <w:lvl w:ilvl="4">
+      <w:start w:val="1"/>
+      <w:numFmt w:val="bullet"/>
+      <w:lvlText w:val="○"/>
+      <w:lvlJc w:val="left"/>
+      <w:pPr>
+        <w:ind w:left="4320" w:hanging="360"/>
+      </w:pPr>
+      <w:rPr>
+        <w:u w:val="none"/>
+      </w:rPr>
+    </w:lvl>
+    <w:lvl w:ilvl="5">
+      <w:start w:val="1"/>
+      <w:numFmt w:val="bullet"/>
+      <w:lvlText w:val="■"/>
+      <w:lvlJc w:val="left"/>
+      <w:pPr>
+        <w:ind w:left="5040" w:hanging="360"/>
+      </w:pPr>
+      <w:rPr>
+        <w:u w:val="none"/>
+      </w:rPr>
+    </w:lvl>
+    <w:lvl w:ilvl="6">
+      <w:start w:val="1"/>
+      <w:numFmt w:val="bullet"/>
+      <w:lvlText w:val="●"/>
+      <w:lvlJc w:val="left"/>
+      <w:pPr>
+        <w:ind w:left="5760" w:hanging="360"/>
+      </w:pPr>
+      <w:rPr>
+        <w:u w:val="none"/>
+      </w:rPr>
+    </w:lvl>
+    <w:lvl w:ilvl="7">
+      <w:start w:val="1"/>
+      <w:numFmt w:val="bullet"/>
+      <w:lvlText w:val="○"/>
+      <w:lvlJc w:val="left"/>
+      <w:pPr>
+        <w:ind w:left="6480" w:hanging="360"/>
+      </w:pPr>
+      <w:rPr>
+        <w:u w:val="none"/>
+      </w:rPr>
+    </w:lvl>
+    <w:lvl w:ilvl="8">
+      <w:start w:val="1"/>
+      <w:numFmt w:val="bullet"/>
+      <w:lvlText w:val="■"/>
+      <w:lvlJc w:val="left"/>
+      <w:pPr>
+        <w:ind w:left="7200" w:hanging="360"/>
+      </w:pPr>
+      <w:rPr>
+        <w:u w:val="none"/>
+      </w:rPr>
+    </w:lvl>
+  </w:abstractNum>
+  <w:abstractNum w:abstractNumId="19">
+    <w:lvl w:ilvl="0">
+      <w:start w:val="1"/>
+      <w:numFmt w:val="decimal"/>
+      <w:lvlText w:val="%1."/>
+      <w:lvlJc w:val="left"/>
+      <w:pPr>
+        <w:ind w:left="720" w:hanging="360"/>
+      </w:pPr>
+      <w:rPr>
+        <w:u w:val="none"/>
+      </w:rPr>
+    </w:lvl>
+    <w:lvl w:ilvl="1">
+      <w:start w:val="1"/>
+      <w:numFmt w:val="lowerLetter"/>
+      <w:lvlText w:val="%2."/>
+      <w:lvlJc w:val="left"/>
+      <w:pPr>
+        <w:ind w:left="1440" w:hanging="360"/>
+      </w:pPr>
+      <w:rPr>
+        <w:u w:val="none"/>
+      </w:rPr>
+    </w:lvl>
+    <w:lvl w:ilvl="2">
+      <w:start w:val="1"/>
+      <w:numFmt w:val="lowerRoman"/>
+      <w:lvlText w:val="%3."/>
+      <w:lvlJc w:val="right"/>
+      <w:pPr>
+        <w:ind w:left="2160" w:hanging="360"/>
+      </w:pPr>
+      <w:rPr>
+        <w:u w:val="none"/>
+      </w:rPr>
+    </w:lvl>
+    <w:lvl w:ilvl="3">
+      <w:start w:val="1"/>
+      <w:numFmt w:val="decimal"/>
+      <w:lvlText w:val="%4."/>
+      <w:lvlJc w:val="left"/>
+      <w:pPr>
+        <w:ind w:left="2880" w:hanging="360"/>
+      </w:pPr>
+      <w:rPr>
+        <w:u w:val="none"/>
+      </w:rPr>
+    </w:lvl>
+    <w:lvl w:ilvl="4">
+      <w:start w:val="1"/>
+      <w:numFmt w:val="lowerLetter"/>
+      <w:lvlText w:val="%5."/>
+      <w:lvlJc w:val="left"/>
+      <w:pPr>
+        <w:ind w:left="3600" w:hanging="360"/>
+      </w:pPr>
+      <w:rPr>
+        <w:u w:val="none"/>
+      </w:rPr>
+    </w:lvl>
+    <w:lvl w:ilvl="5">
+      <w:start w:val="1"/>
+      <w:numFmt w:val="lowerRoman"/>
+      <w:lvlText w:val="%6."/>
+      <w:lvlJc w:val="right"/>
+      <w:pPr>
+        <w:ind w:left="4320" w:hanging="360"/>
+      </w:pPr>
+      <w:rPr>
+        <w:u w:val="none"/>
+      </w:rPr>
+    </w:lvl>
+    <w:lvl w:ilvl="6">
+      <w:start w:val="1"/>
+      <w:numFmt w:val="decimal"/>
+      <w:lvlText w:val="%7."/>
+      <w:lvlJc w:val="left"/>
+      <w:pPr>
+        <w:ind w:left="5040" w:hanging="360"/>
+      </w:pPr>
+      <w:rPr>
+        <w:u w:val="none"/>
+      </w:rPr>
+    </w:lvl>
+    <w:lvl w:ilvl="7">
+      <w:start w:val="1"/>
+      <w:numFmt w:val="lowerLetter"/>
+      <w:lvlText w:val="%8."/>
+      <w:lvlJc w:val="left"/>
+      <w:pPr>
+        <w:ind w:left="5760" w:hanging="360"/>
+      </w:pPr>
+      <w:rPr>
+        <w:u w:val="none"/>
+      </w:rPr>
+    </w:lvl>
+    <w:lvl w:ilvl="8">
+      <w:start w:val="1"/>
+      <w:numFmt w:val="lowerRoman"/>
+      <w:lvlText w:val="%9."/>
+      <w:lvlJc w:val="right"/>
+      <w:pPr>
+        <w:ind w:left="6480" w:hanging="360"/>
+      </w:pPr>
+      <w:rPr>
+        <w:u w:val="none"/>
+      </w:rPr>
+    </w:lvl>
+  </w:abstractNum>
+  <w:abstractNum w:abstractNumId="20">
+    <w:lvl w:ilvl="0">
+      <w:start w:val="1"/>
+      <w:numFmt w:val="lowerLetter"/>
+      <w:lvlText w:val="%1)"/>
+      <w:lvlJc w:val="left"/>
+      <w:pPr>
+        <w:ind w:left="1440" w:hanging="360"/>
+      </w:pPr>
+      <w:rPr>
+        <w:u w:val="none"/>
+      </w:rPr>
+    </w:lvl>
+    <w:lvl w:ilvl="1">
+      <w:start w:val="1"/>
+      <w:numFmt w:val="lowerRoman"/>
+      <w:lvlText w:val="%2)"/>
+      <w:lvlJc w:val="right"/>
+      <w:pPr>
+        <w:ind w:left="2160" w:hanging="360"/>
+      </w:pPr>
+      <w:rPr>
+        <w:u w:val="none"/>
+      </w:rPr>
+    </w:lvl>
+    <w:lvl w:ilvl="2">
+      <w:start w:val="1"/>
+      <w:numFmt w:val="decimal"/>
+      <w:lvlText w:val="%3)"/>
+      <w:lvlJc w:val="left"/>
+      <w:pPr>
+        <w:ind w:left="2880" w:hanging="360"/>
+      </w:pPr>
+      <w:rPr>
+        <w:u w:val="none"/>
+      </w:rPr>
+    </w:lvl>
+    <w:lvl w:ilvl="3">
+      <w:start w:val="1"/>
+      <w:numFmt w:val="lowerLetter"/>
+      <w:lvlText w:val="(%4)"/>
+      <w:lvlJc w:val="left"/>
+      <w:pPr>
+        <w:ind w:left="3600" w:hanging="360"/>
+      </w:pPr>
+      <w:rPr>
+        <w:u w:val="none"/>
+      </w:rPr>
+    </w:lvl>
+    <w:lvl w:ilvl="4">
+      <w:start w:val="1"/>
+      <w:numFmt w:val="lowerRoman"/>
+      <w:lvlText w:val="(%5)"/>
+      <w:lvlJc w:val="right"/>
+      <w:pPr>
+        <w:ind w:left="4320" w:hanging="360"/>
+      </w:pPr>
+      <w:rPr>
+        <w:u w:val="none"/>
+      </w:rPr>
+    </w:lvl>
+    <w:lvl w:ilvl="5">
+      <w:start w:val="1"/>
+      <w:numFmt w:val="decimal"/>
+      <w:lvlText w:val="(%6)"/>
+      <w:lvlJc w:val="left"/>
+      <w:pPr>
+        <w:ind w:left="5040" w:hanging="360"/>
+      </w:pPr>
+      <w:rPr>
+        <w:u w:val="none"/>
+      </w:rPr>
+    </w:lvl>
+    <w:lvl w:ilvl="6">
+      <w:start w:val="1"/>
+      <w:numFmt w:val="lowerLetter"/>
+      <w:lvlText w:val="%7."/>
+      <w:lvlJc w:val="left"/>
+      <w:pPr>
+        <w:ind w:left="5760" w:hanging="360"/>
+      </w:pPr>
+      <w:rPr>
+        <w:u w:val="none"/>
+      </w:rPr>
+    </w:lvl>
+    <w:lvl w:ilvl="7">
+      <w:start w:val="1"/>
+      <w:numFmt w:val="lowerRoman"/>
+      <w:lvlText w:val="%8."/>
+      <w:lvlJc w:val="right"/>
+      <w:pPr>
+        <w:ind w:left="6480" w:hanging="360"/>
+      </w:pPr>
+      <w:rPr>
+        <w:u w:val="none"/>
+      </w:rPr>
+    </w:lvl>
+    <w:lvl w:ilvl="8">
+      <w:start w:val="1"/>
+      <w:numFmt w:val="decimal"/>
+      <w:lvlText w:val="%9."/>
+      <w:lvlJc w:val="left"/>
+      <w:pPr>
+        <w:ind w:left="7200" w:hanging="360"/>
       </w:pPr>
       <w:rPr>
         <w:u w:val="none"/>
@@ -5162,6 +7187,27 @@
   </w:num>
   <w:num w:numId="13">
     <w:abstractNumId w:val="13"/>
+  </w:num>
+  <w:num w:numId="14">
+    <w:abstractNumId w:val="14"/>
+  </w:num>
+  <w:num w:numId="15">
+    <w:abstractNumId w:val="15"/>
+  </w:num>
+  <w:num w:numId="16">
+    <w:abstractNumId w:val="16"/>
+  </w:num>
+  <w:num w:numId="17">
+    <w:abstractNumId w:val="17"/>
+  </w:num>
+  <w:num w:numId="18">
+    <w:abstractNumId w:val="18"/>
+  </w:num>
+  <w:num w:numId="19">
+    <w:abstractNumId w:val="19"/>
+  </w:num>
+  <w:num w:numId="20">
+    <w:abstractNumId w:val="20"/>
   </w:num>
 </w:numbering>
 </file>

</xml_diff>

<commit_message>
Status Update - Oct 19
</commit_message>
<xml_diff>
--- a/Progress-Tracking.docx
+++ b/Progress-Tracking.docx
@@ -1230,12 +1230,12 @@
           <wp:inline distB="114300" distT="114300" distL="114300" distR="114300">
             <wp:extent cx="5491163" cy="2956780"/>
             <wp:effectExtent b="0" l="0" r="0" t="0"/>
-            <wp:docPr id="8" name="image4.png"/>
+            <wp:docPr id="8" name="image9.png"/>
             <a:graphic>
               <a:graphicData uri="http://schemas.openxmlformats.org/drawingml/2006/picture">
                 <pic:pic>
                   <pic:nvPicPr>
-                    <pic:cNvPr id="0" name="image4.png"/>
+                    <pic:cNvPr id="0" name="image9.png"/>
                     <pic:cNvPicPr preferRelativeResize="0"/>
                   </pic:nvPicPr>
                   <pic:blipFill>
@@ -1436,12 +1436,12 @@
           <wp:inline distB="114300" distT="114300" distL="114300" distR="114300">
             <wp:extent cx="4288560" cy="3986213"/>
             <wp:effectExtent b="0" l="0" r="0" t="0"/>
-            <wp:docPr id="9" name="image11.png"/>
+            <wp:docPr id="9" name="image10.png"/>
             <a:graphic>
               <a:graphicData uri="http://schemas.openxmlformats.org/drawingml/2006/picture">
                 <pic:pic>
                   <pic:nvPicPr>
-                    <pic:cNvPr id="0" name="image11.png"/>
+                    <pic:cNvPr id="0" name="image10.png"/>
                     <pic:cNvPicPr preferRelativeResize="0"/>
                   </pic:nvPicPr>
                   <pic:blipFill>
@@ -1547,12 +1547,12 @@
           <wp:inline distB="114300" distT="114300" distL="114300" distR="114300">
             <wp:extent cx="3786188" cy="1868293"/>
             <wp:effectExtent b="0" l="0" r="0" t="0"/>
-            <wp:docPr id="6" name="image1.png"/>
+            <wp:docPr id="6" name="image3.png"/>
             <a:graphic>
               <a:graphicData uri="http://schemas.openxmlformats.org/drawingml/2006/picture">
                 <pic:pic>
                   <pic:nvPicPr>
-                    <pic:cNvPr id="0" name="image1.png"/>
+                    <pic:cNvPr id="0" name="image3.png"/>
                     <pic:cNvPicPr preferRelativeResize="0"/>
                   </pic:nvPicPr>
                   <pic:blipFill>
@@ -1757,12 +1757,12 @@
           <wp:inline distB="114300" distT="114300" distL="114300" distR="114300">
             <wp:extent cx="4833938" cy="2319920"/>
             <wp:effectExtent b="0" l="0" r="0" t="0"/>
-            <wp:docPr id="10" name="image3.png"/>
+            <wp:docPr id="10" name="image7.png"/>
             <a:graphic>
               <a:graphicData uri="http://schemas.openxmlformats.org/drawingml/2006/picture">
                 <pic:pic>
                   <pic:nvPicPr>
-                    <pic:cNvPr id="0" name="image3.png"/>
+                    <pic:cNvPr id="0" name="image7.png"/>
                     <pic:cNvPicPr preferRelativeResize="0"/>
                   </pic:nvPicPr>
                   <pic:blipFill>
@@ -1878,12 +1878,12 @@
           <wp:inline distB="114300" distT="114300" distL="114300" distR="114300">
             <wp:extent cx="4300538" cy="2034559"/>
             <wp:effectExtent b="0" l="0" r="0" t="0"/>
-            <wp:docPr id="7" name="image8.png"/>
+            <wp:docPr id="7" name="image5.png"/>
             <a:graphic>
               <a:graphicData uri="http://schemas.openxmlformats.org/drawingml/2006/picture">
                 <pic:pic>
                   <pic:nvPicPr>
-                    <pic:cNvPr id="0" name="image8.png"/>
+                    <pic:cNvPr id="0" name="image5.png"/>
                     <pic:cNvPicPr preferRelativeResize="0"/>
                   </pic:nvPicPr>
                   <pic:blipFill>
@@ -1969,12 +1969,12 @@
           <wp:inline distB="114300" distT="114300" distL="114300" distR="114300">
             <wp:extent cx="4262438" cy="2022684"/>
             <wp:effectExtent b="0" l="0" r="0" t="0"/>
-            <wp:docPr id="12" name="image12.png"/>
+            <wp:docPr id="12" name="image8.png"/>
             <a:graphic>
               <a:graphicData uri="http://schemas.openxmlformats.org/drawingml/2006/picture">
                 <pic:pic>
                   <pic:nvPicPr>
-                    <pic:cNvPr id="0" name="image12.png"/>
+                    <pic:cNvPr id="0" name="image8.png"/>
                     <pic:cNvPicPr preferRelativeResize="0"/>
                   </pic:nvPicPr>
                   <pic:blipFill>
@@ -2139,12 +2139,12 @@
           <wp:inline distB="114300" distT="114300" distL="114300" distR="114300">
             <wp:extent cx="5943600" cy="1358900"/>
             <wp:effectExtent b="0" l="0" r="0" t="0"/>
-            <wp:docPr id="2" name="image6.png"/>
+            <wp:docPr id="2" name="image1.png"/>
             <a:graphic>
               <a:graphicData uri="http://schemas.openxmlformats.org/drawingml/2006/picture">
                 <pic:pic>
                   <pic:nvPicPr>
-                    <pic:cNvPr id="0" name="image6.png"/>
+                    <pic:cNvPr id="0" name="image1.png"/>
                     <pic:cNvPicPr preferRelativeResize="0"/>
                   </pic:nvPicPr>
                   <pic:blipFill>
@@ -2234,12 +2234,12 @@
           <wp:inline distB="114300" distT="114300" distL="114300" distR="114300">
             <wp:extent cx="5943600" cy="1562100"/>
             <wp:effectExtent b="0" l="0" r="0" t="0"/>
-            <wp:docPr id="1" name="image5.png"/>
+            <wp:docPr id="1" name="image4.png"/>
             <a:graphic>
               <a:graphicData uri="http://schemas.openxmlformats.org/drawingml/2006/picture">
                 <pic:pic>
                   <pic:nvPicPr>
-                    <pic:cNvPr id="0" name="image5.png"/>
+                    <pic:cNvPr id="0" name="image4.png"/>
                     <pic:cNvPicPr preferRelativeResize="0"/>
                   </pic:nvPicPr>
                   <pic:blipFill>
@@ -2344,12 +2344,12 @@
           <wp:inline distB="114300" distT="114300" distL="114300" distR="114300">
             <wp:extent cx="5943600" cy="1549400"/>
             <wp:effectExtent b="0" l="0" r="0" t="0"/>
-            <wp:docPr id="5" name="image7.png"/>
+            <wp:docPr id="5" name="image6.png"/>
             <a:graphic>
               <a:graphicData uri="http://schemas.openxmlformats.org/drawingml/2006/picture">
                 <pic:pic>
                   <pic:nvPicPr>
-                    <pic:cNvPr id="0" name="image7.png"/>
+                    <pic:cNvPr id="0" name="image6.png"/>
                     <pic:cNvPicPr preferRelativeResize="0"/>
                   </pic:nvPicPr>
                   <pic:blipFill>
@@ -3290,12 +3290,12 @@
           <wp:inline distB="114300" distT="114300" distL="114300" distR="114300">
             <wp:extent cx="5943600" cy="3949700"/>
             <wp:effectExtent b="0" l="0" r="0" t="0"/>
-            <wp:docPr id="4" name="image9.png"/>
+            <wp:docPr id="4" name="image12.png"/>
             <a:graphic>
               <a:graphicData uri="http://schemas.openxmlformats.org/drawingml/2006/picture">
                 <pic:pic>
                   <pic:nvPicPr>
-                    <pic:cNvPr id="0" name="image9.png"/>
+                    <pic:cNvPr id="0" name="image12.png"/>
                     <pic:cNvPicPr preferRelativeResize="0"/>
                   </pic:nvPicPr>
                   <pic:blipFill>
@@ -3404,12 +3404,12 @@
           <wp:inline distB="114300" distT="114300" distL="114300" distR="114300">
             <wp:extent cx="5943600" cy="3949700"/>
             <wp:effectExtent b="0" l="0" r="0" t="0"/>
-            <wp:docPr id="3" name="image10.png"/>
+            <wp:docPr id="3" name="image11.png"/>
             <a:graphic>
               <a:graphicData uri="http://schemas.openxmlformats.org/drawingml/2006/picture">
                 <pic:pic>
                   <pic:nvPicPr>
-                    <pic:cNvPr id="0" name="image10.png"/>
+                    <pic:cNvPr id="0" name="image11.png"/>
                     <pic:cNvPicPr preferRelativeResize="0"/>
                   </pic:nvPicPr>
                   <pic:blipFill>
@@ -3877,6 +3877,346 @@
     </w:p>
     <w:p>
       <w:pPr>
+        <w:jc w:val="center"/>
+        <w:rPr>
+          <w:b w:val="1"/>
+          <w:color w:val="222222"/>
+          <w:sz w:val="28"/>
+          <w:szCs w:val="28"/>
+          <w:highlight w:val="white"/>
+          <w:u w:val="single"/>
+        </w:rPr>
+      </w:pPr>
+      <w:r>
+        <w:rPr>
+          <w:rtl w:val="0"/>
+        </w:rPr>
+      </w:r>
+    </w:p>
+    <w:p>
+      <w:pPr>
+        <w:numPr>
+          <w:ilvl w:val="0"/>
+          <w:numId w:val="20"/>
+        </w:numPr>
+        <w:ind w:left="720" w:hanging="360"/>
+        <w:rPr>
+          <w:b w:val="1"/>
+          <w:color w:val="222222"/>
+          <w:sz w:val="28"/>
+          <w:szCs w:val="28"/>
+          <w:highlight w:val="white"/>
+        </w:rPr>
+      </w:pPr>
+      <w:r>
+        <w:rPr>
+          <w:b w:val="1"/>
+          <w:color w:val="222222"/>
+          <w:sz w:val="28"/>
+          <w:szCs w:val="28"/>
+          <w:highlight w:val="white"/>
+          <w:rtl w:val="0"/>
+        </w:rPr>
+        <w:t xml:space="preserve">Obtain Clusters for all data sources using BERTopic</w:t>
+      </w:r>
+      <w:r>
+        <w:rPr>
+          <w:rtl w:val="0"/>
+        </w:rPr>
+      </w:r>
+    </w:p>
+    <w:p>
+      <w:pPr>
+        <w:numPr>
+          <w:ilvl w:val="0"/>
+          <w:numId w:val="1"/>
+        </w:numPr>
+        <w:ind w:left="1440" w:hanging="360"/>
+        <w:rPr>
+          <w:color w:val="222222"/>
+          <w:sz w:val="24"/>
+          <w:szCs w:val="24"/>
+          <w:highlight w:val="white"/>
+        </w:rPr>
+      </w:pPr>
+      <w:r>
+        <w:rPr>
+          <w:color w:val="222222"/>
+          <w:sz w:val="24"/>
+          <w:szCs w:val="24"/>
+          <w:highlight w:val="white"/>
+          <w:rtl w:val="0"/>
+        </w:rPr>
+        <w:t xml:space="preserve">Experiment with hyperparameters to figure out the right once.</w:t>
+      </w:r>
+    </w:p>
+    <w:p>
+      <w:pPr>
+        <w:numPr>
+          <w:ilvl w:val="0"/>
+          <w:numId w:val="1"/>
+        </w:numPr>
+        <w:ind w:left="1440" w:hanging="360"/>
+        <w:rPr>
+          <w:color w:val="222222"/>
+          <w:sz w:val="24"/>
+          <w:szCs w:val="24"/>
+          <w:highlight w:val="white"/>
+        </w:rPr>
+      </w:pPr>
+      <w:r>
+        <w:rPr>
+          <w:color w:val="222222"/>
+          <w:sz w:val="24"/>
+          <w:szCs w:val="24"/>
+          <w:highlight w:val="white"/>
+          <w:rtl w:val="0"/>
+        </w:rPr>
+        <w:t xml:space="preserve">Get around 150-200 clusters for each data source.</w:t>
+      </w:r>
+    </w:p>
+    <w:p>
+      <w:pPr>
+        <w:ind w:left="0" w:firstLine="0"/>
+        <w:rPr>
+          <w:color w:val="222222"/>
+          <w:sz w:val="24"/>
+          <w:szCs w:val="24"/>
+          <w:highlight w:val="white"/>
+        </w:rPr>
+      </w:pPr>
+      <w:r>
+        <w:rPr>
+          <w:rtl w:val="0"/>
+        </w:rPr>
+      </w:r>
+    </w:p>
+    <w:p>
+      <w:pPr>
+        <w:ind w:left="0" w:firstLine="0"/>
+        <w:rPr>
+          <w:color w:val="222222"/>
+          <w:sz w:val="24"/>
+          <w:szCs w:val="24"/>
+          <w:highlight w:val="white"/>
+        </w:rPr>
+      </w:pPr>
+      <w:r>
+        <w:rPr>
+          <w:color w:val="222222"/>
+          <w:sz w:val="24"/>
+          <w:szCs w:val="24"/>
+          <w:highlight w:val="white"/>
+          <w:rtl w:val="0"/>
+        </w:rPr>
+        <w:t xml:space="preserve">Clusters obtained for Emails and Podcast data. Pending on Amarel for running it for TV data.</w:t>
+      </w:r>
+    </w:p>
+    <w:p>
+      <w:pPr>
+        <w:ind w:left="0" w:firstLine="0"/>
+        <w:rPr>
+          <w:color w:val="222222"/>
+          <w:sz w:val="24"/>
+          <w:szCs w:val="24"/>
+          <w:highlight w:val="white"/>
+        </w:rPr>
+      </w:pPr>
+      <w:r>
+        <w:rPr>
+          <w:rtl w:val="0"/>
+        </w:rPr>
+      </w:r>
+    </w:p>
+    <w:p>
+      <w:pPr>
+        <w:numPr>
+          <w:ilvl w:val="0"/>
+          <w:numId w:val="20"/>
+        </w:numPr>
+        <w:ind w:left="720" w:hanging="360"/>
+        <w:rPr>
+          <w:b w:val="1"/>
+          <w:color w:val="222222"/>
+          <w:sz w:val="28"/>
+          <w:szCs w:val="28"/>
+          <w:highlight w:val="white"/>
+        </w:rPr>
+      </w:pPr>
+      <w:r>
+        <w:rPr>
+          <w:b w:val="1"/>
+          <w:color w:val="222222"/>
+          <w:sz w:val="28"/>
+          <w:szCs w:val="28"/>
+          <w:highlight w:val="white"/>
+          <w:rtl w:val="0"/>
+        </w:rPr>
+        <w:t xml:space="preserve">Keyword Analysis</w:t>
+      </w:r>
+      <w:r>
+        <w:rPr>
+          <w:rtl w:val="0"/>
+        </w:rPr>
+      </w:r>
+    </w:p>
+    <w:p>
+      <w:pPr>
+        <w:numPr>
+          <w:ilvl w:val="0"/>
+          <w:numId w:val="16"/>
+        </w:numPr>
+        <w:ind w:left="1440" w:hanging="360"/>
+        <w:rPr>
+          <w:color w:val="222222"/>
+          <w:sz w:val="24"/>
+          <w:szCs w:val="24"/>
+          <w:highlight w:val="white"/>
+        </w:rPr>
+      </w:pPr>
+      <w:r>
+        <w:rPr>
+          <w:color w:val="222222"/>
+          <w:sz w:val="24"/>
+          <w:szCs w:val="24"/>
+          <w:highlight w:val="white"/>
+          <w:rtl w:val="0"/>
+        </w:rPr>
+        <w:t xml:space="preserve">Implemented code for extracting unigrams and bigrams for TV data channel wise.</w:t>
+      </w:r>
+    </w:p>
+    <w:p>
+      <w:pPr>
+        <w:numPr>
+          <w:ilvl w:val="0"/>
+          <w:numId w:val="16"/>
+        </w:numPr>
+        <w:ind w:left="1440" w:hanging="360"/>
+        <w:rPr>
+          <w:color w:val="222222"/>
+          <w:sz w:val="24"/>
+          <w:szCs w:val="24"/>
+          <w:highlight w:val="white"/>
+          <w:u w:val="none"/>
+        </w:rPr>
+      </w:pPr>
+      <w:r>
+        <w:rPr>
+          <w:color w:val="222222"/>
+          <w:sz w:val="24"/>
+          <w:szCs w:val="24"/>
+          <w:highlight w:val="white"/>
+          <w:rtl w:val="0"/>
+        </w:rPr>
+        <w:t xml:space="preserve">Extracted top antipathy words using sentiment analysis LLM and plotted the comparisons for 3 TV channels</w:t>
+      </w:r>
+    </w:p>
+    <w:p>
+      <w:pPr>
+        <w:numPr>
+          <w:ilvl w:val="0"/>
+          <w:numId w:val="16"/>
+        </w:numPr>
+        <w:ind w:left="1440" w:hanging="360"/>
+        <w:rPr>
+          <w:color w:val="222222"/>
+          <w:sz w:val="24"/>
+          <w:szCs w:val="24"/>
+          <w:highlight w:val="white"/>
+          <w:u w:val="none"/>
+        </w:rPr>
+      </w:pPr>
+      <w:r>
+        <w:rPr>
+          <w:color w:val="222222"/>
+          <w:sz w:val="24"/>
+          <w:szCs w:val="24"/>
+          <w:highlight w:val="white"/>
+          <w:rtl w:val="0"/>
+        </w:rPr>
+        <w:t xml:space="preserve">Performed context-word analysis to identify before and after words for a particular keyword. </w:t>
+      </w:r>
+    </w:p>
+    <w:p>
+      <w:pPr>
+        <w:ind w:left="0" w:firstLine="0"/>
+        <w:rPr>
+          <w:b w:val="1"/>
+          <w:color w:val="222222"/>
+          <w:sz w:val="28"/>
+          <w:szCs w:val="28"/>
+          <w:highlight w:val="white"/>
+          <w:u w:val="single"/>
+        </w:rPr>
+      </w:pPr>
+      <w:r>
+        <w:rPr>
+          <w:rtl w:val="0"/>
+        </w:rPr>
+      </w:r>
+    </w:p>
+    <w:p>
+      <w:pPr>
+        <w:ind w:left="0" w:firstLine="0"/>
+        <w:rPr>
+          <w:b w:val="1"/>
+          <w:color w:val="222222"/>
+          <w:sz w:val="28"/>
+          <w:szCs w:val="28"/>
+          <w:highlight w:val="white"/>
+          <w:u w:val="single"/>
+        </w:rPr>
+      </w:pPr>
+      <w:r>
+        <w:rPr>
+          <w:rtl w:val="0"/>
+        </w:rPr>
+      </w:r>
+    </w:p>
+    <w:p>
+      <w:pPr>
+        <w:jc w:val="center"/>
+        <w:rPr>
+          <w:b w:val="1"/>
+          <w:color w:val="222222"/>
+          <w:sz w:val="28"/>
+          <w:szCs w:val="28"/>
+          <w:highlight w:val="white"/>
+          <w:u w:val="single"/>
+        </w:rPr>
+      </w:pPr>
+      <w:r>
+        <w:rPr>
+          <w:b w:val="1"/>
+          <w:color w:val="222222"/>
+          <w:sz w:val="28"/>
+          <w:szCs w:val="28"/>
+          <w:highlight w:val="white"/>
+          <w:u w:val="single"/>
+          <w:rtl w:val="0"/>
+        </w:rPr>
+        <w:t xml:space="preserve">Week 7: Oct 20 - Oct 26</w:t>
+      </w:r>
+    </w:p>
+    <w:p>
+      <w:pPr>
+        <w:rPr>
+          <w:b w:val="1"/>
+          <w:color w:val="222222"/>
+          <w:sz w:val="28"/>
+          <w:szCs w:val="28"/>
+          <w:highlight w:val="white"/>
+          <w:u w:val="single"/>
+        </w:rPr>
+      </w:pPr>
+      <w:r>
+        <w:rPr>
+          <w:rtl w:val="0"/>
+        </w:rPr>
+      </w:r>
+    </w:p>
+    <w:p>
+      <w:pPr>
         <w:numPr>
           <w:ilvl w:val="0"/>
           <w:numId w:val="17"/>
@@ -3907,7 +4247,7 @@
       <w:pPr>
         <w:numPr>
           <w:ilvl w:val="0"/>
-          <w:numId w:val="20"/>
+          <w:numId w:val="21"/>
         </w:numPr>
         <w:ind w:left="1440" w:hanging="360"/>
         <w:jc w:val="left"/>
@@ -3934,7 +4274,7 @@
       <w:pPr>
         <w:numPr>
           <w:ilvl w:val="0"/>
-          <w:numId w:val="20"/>
+          <w:numId w:val="21"/>
         </w:numPr>
         <w:ind w:left="1440" w:hanging="360"/>
         <w:jc w:val="left"/>
@@ -4073,66 +4413,34 @@
           <w:highlight w:val="white"/>
           <w:rtl w:val="0"/>
         </w:rPr>
-        <w:t xml:space="preserve">Obtain Clusters for all data sources using BERTopic</w:t>
-      </w:r>
-      <w:r>
-        <w:rPr>
-          <w:rtl w:val="0"/>
-        </w:rPr>
-      </w:r>
-    </w:p>
-    <w:p>
-      <w:pPr>
-        <w:numPr>
-          <w:ilvl w:val="0"/>
-          <w:numId w:val="1"/>
-        </w:numPr>
-        <w:ind w:left="1440" w:hanging="360"/>
+        <w:t xml:space="preserve">Obtain Clusters for all TV using BERTopic</w:t>
+      </w:r>
+      <w:r>
+        <w:rPr>
+          <w:rtl w:val="0"/>
+        </w:rPr>
+      </w:r>
+    </w:p>
+    <w:p>
+      <w:pPr>
+        <w:ind w:left="720" w:firstLine="0"/>
         <w:jc w:val="left"/>
         <w:rPr>
           <w:color w:val="222222"/>
           <w:sz w:val="24"/>
           <w:szCs w:val="24"/>
           <w:highlight w:val="white"/>
-          <w:u w:val="none"/>
-        </w:rPr>
-      </w:pPr>
-      <w:r>
-        <w:rPr>
-          <w:color w:val="222222"/>
-          <w:sz w:val="24"/>
-          <w:szCs w:val="24"/>
-          <w:highlight w:val="white"/>
-          <w:rtl w:val="0"/>
-        </w:rPr>
-        <w:t xml:space="preserve">Experiment with hyperparameters to figure out the right once.</w:t>
-      </w:r>
-    </w:p>
-    <w:p>
-      <w:pPr>
-        <w:numPr>
-          <w:ilvl w:val="0"/>
-          <w:numId w:val="1"/>
-        </w:numPr>
-        <w:ind w:left="1440" w:hanging="360"/>
-        <w:jc w:val="left"/>
-        <w:rPr>
-          <w:color w:val="222222"/>
-          <w:sz w:val="24"/>
-          <w:szCs w:val="24"/>
-          <w:highlight w:val="white"/>
-          <w:u w:val="none"/>
-        </w:rPr>
-      </w:pPr>
-      <w:r>
-        <w:rPr>
-          <w:color w:val="222222"/>
-          <w:sz w:val="24"/>
-          <w:szCs w:val="24"/>
-          <w:highlight w:val="white"/>
-          <w:rtl w:val="0"/>
-        </w:rPr>
-        <w:t xml:space="preserve">Get around 150-200 clusters for each data source.</w:t>
+        </w:rPr>
+      </w:pPr>
+      <w:r>
+        <w:rPr>
+          <w:color w:val="222222"/>
+          <w:sz w:val="24"/>
+          <w:szCs w:val="24"/>
+          <w:highlight w:val="white"/>
+          <w:rtl w:val="0"/>
+        </w:rPr>
+        <w:t xml:space="preserve">Run the code for obtaining cluster on Amarel for TV data</w:t>
       </w:r>
     </w:p>
     <w:p>
@@ -4469,33 +4777,6 @@
           <w:rtl w:val="0"/>
         </w:rPr>
         <w:t xml:space="preserve">Top 10 Podcasts using certain keywords</w:t>
-      </w:r>
-    </w:p>
-    <w:p>
-      <w:pPr>
-        <w:numPr>
-          <w:ilvl w:val="0"/>
-          <w:numId w:val="16"/>
-        </w:numPr>
-        <w:ind w:left="1440" w:hanging="360"/>
-        <w:jc w:val="left"/>
-        <w:rPr>
-          <w:color w:val="222222"/>
-          <w:sz w:val="24"/>
-          <w:szCs w:val="24"/>
-          <w:highlight w:val="white"/>
-          <w:u w:val="none"/>
-        </w:rPr>
-      </w:pPr>
-      <w:r>
-        <w:rPr>
-          <w:color w:val="222222"/>
-          <w:sz w:val="24"/>
-          <w:szCs w:val="24"/>
-          <w:highlight w:val="white"/>
-          <w:rtl w:val="0"/>
-        </w:rPr>
-        <w:t xml:space="preserve">Before and after keyword analysis for all the data sources</w:t>
       </w:r>
     </w:p>
     <w:p>
@@ -7040,6 +7321,116 @@
     </w:lvl>
   </w:abstractNum>
   <w:abstractNum w:abstractNumId="20">
+    <w:lvl w:ilvl="0">
+      <w:start w:val="1"/>
+      <w:numFmt w:val="decimal"/>
+      <w:lvlText w:val="%1."/>
+      <w:lvlJc w:val="left"/>
+      <w:pPr>
+        <w:ind w:left="720" w:hanging="360"/>
+      </w:pPr>
+      <w:rPr>
+        <w:u w:val="none"/>
+      </w:rPr>
+    </w:lvl>
+    <w:lvl w:ilvl="1">
+      <w:start w:val="1"/>
+      <w:numFmt w:val="lowerLetter"/>
+      <w:lvlText w:val="%2."/>
+      <w:lvlJc w:val="left"/>
+      <w:pPr>
+        <w:ind w:left="1440" w:hanging="360"/>
+      </w:pPr>
+      <w:rPr>
+        <w:u w:val="none"/>
+      </w:rPr>
+    </w:lvl>
+    <w:lvl w:ilvl="2">
+      <w:start w:val="1"/>
+      <w:numFmt w:val="lowerRoman"/>
+      <w:lvlText w:val="%3."/>
+      <w:lvlJc w:val="right"/>
+      <w:pPr>
+        <w:ind w:left="2160" w:hanging="360"/>
+      </w:pPr>
+      <w:rPr>
+        <w:u w:val="none"/>
+      </w:rPr>
+    </w:lvl>
+    <w:lvl w:ilvl="3">
+      <w:start w:val="1"/>
+      <w:numFmt w:val="decimal"/>
+      <w:lvlText w:val="%4."/>
+      <w:lvlJc w:val="left"/>
+      <w:pPr>
+        <w:ind w:left="2880" w:hanging="360"/>
+      </w:pPr>
+      <w:rPr>
+        <w:u w:val="none"/>
+      </w:rPr>
+    </w:lvl>
+    <w:lvl w:ilvl="4">
+      <w:start w:val="1"/>
+      <w:numFmt w:val="lowerLetter"/>
+      <w:lvlText w:val="%5."/>
+      <w:lvlJc w:val="left"/>
+      <w:pPr>
+        <w:ind w:left="3600" w:hanging="360"/>
+      </w:pPr>
+      <w:rPr>
+        <w:u w:val="none"/>
+      </w:rPr>
+    </w:lvl>
+    <w:lvl w:ilvl="5">
+      <w:start w:val="1"/>
+      <w:numFmt w:val="lowerRoman"/>
+      <w:lvlText w:val="%6."/>
+      <w:lvlJc w:val="right"/>
+      <w:pPr>
+        <w:ind w:left="4320" w:hanging="360"/>
+      </w:pPr>
+      <w:rPr>
+        <w:u w:val="none"/>
+      </w:rPr>
+    </w:lvl>
+    <w:lvl w:ilvl="6">
+      <w:start w:val="1"/>
+      <w:numFmt w:val="decimal"/>
+      <w:lvlText w:val="%7."/>
+      <w:lvlJc w:val="left"/>
+      <w:pPr>
+        <w:ind w:left="5040" w:hanging="360"/>
+      </w:pPr>
+      <w:rPr>
+        <w:u w:val="none"/>
+      </w:rPr>
+    </w:lvl>
+    <w:lvl w:ilvl="7">
+      <w:start w:val="1"/>
+      <w:numFmt w:val="lowerLetter"/>
+      <w:lvlText w:val="%8."/>
+      <w:lvlJc w:val="left"/>
+      <w:pPr>
+        <w:ind w:left="5760" w:hanging="360"/>
+      </w:pPr>
+      <w:rPr>
+        <w:u w:val="none"/>
+      </w:rPr>
+    </w:lvl>
+    <w:lvl w:ilvl="8">
+      <w:start w:val="1"/>
+      <w:numFmt w:val="lowerRoman"/>
+      <w:lvlText w:val="%9."/>
+      <w:lvlJc w:val="right"/>
+      <w:pPr>
+        <w:ind w:left="6480" w:hanging="360"/>
+      </w:pPr>
+      <w:rPr>
+        <w:u w:val="none"/>
+      </w:rPr>
+    </w:lvl>
+  </w:abstractNum>
+  <w:abstractNum w:abstractNumId="21">
     <w:lvl w:ilvl="0">
       <w:start w:val="1"/>
       <w:numFmt w:val="lowerLetter"/>
@@ -7208,6 +7599,9 @@
   </w:num>
   <w:num w:numId="20">
     <w:abstractNumId w:val="20"/>
+  </w:num>
+  <w:num w:numId="21">
+    <w:abstractNumId w:val="21"/>
   </w:num>
 </w:numbering>
 </file>

</xml_diff>